<commit_message>
Made exact solution graph to be high precision in all scenarios and updated report correspondently
</commit_message>
<xml_diff>
--- a/Report.docx
+++ b/Report.docx
@@ -87,7 +87,6 @@
                                     <w:color w:val="4472C4" w:themeColor="accent1"/>
                                     <w:sz w:val="72"/>
                                     <w:szCs w:val="72"/>
-                                    <w:lang w:val="ru-RU"/>
                                   </w:rPr>
                                 </w:pPr>
                                 <w:sdt>
@@ -103,6 +102,7 @@
                                     <w:dataBinding w:prefixMappings="xmlns:ns0='http://purl.org/dc/elements/1.1/' xmlns:ns1='http://schemas.openxmlformats.org/package/2006/metadata/core-properties' " w:xpath="/ns1:coreProperties[1]/ns0:title[1]" w:storeItemID="{6C3C8BC8-F283-45AE-878A-BAB7291924A1}"/>
                                     <w:text/>
                                   </w:sdtPr>
+                                  <w:sdtEndPr/>
                                   <w:sdtContent>
                                     <w:r>
                                       <w:rPr>
@@ -129,6 +129,7 @@
                                   <w:dataBinding w:prefixMappings="xmlns:ns0='http://purl.org/dc/elements/1.1/' xmlns:ns1='http://schemas.openxmlformats.org/package/2006/metadata/core-properties' " w:xpath="/ns1:coreProperties[1]/ns0:subject[1]" w:storeItemID="{6C3C8BC8-F283-45AE-878A-BAB7291924A1}"/>
                                   <w:text/>
                                 </w:sdtPr>
+                                <w:sdtEndPr/>
                                 <w:sdtContent>
                                   <w:p>
                                     <w:pPr>
@@ -139,7 +140,6 @@
                                         <w:color w:val="1F4E79" w:themeColor="accent5" w:themeShade="80"/>
                                         <w:sz w:val="28"/>
                                         <w:szCs w:val="28"/>
-                                        <w:lang w:val="ru-RU"/>
                                       </w:rPr>
                                     </w:pPr>
                                     <w:r>
@@ -169,6 +169,7 @@
                                   <w:dataBinding w:prefixMappings="xmlns:ns0='http://purl.org/dc/elements/1.1/' xmlns:ns1='http://schemas.openxmlformats.org/package/2006/metadata/core-properties' " w:xpath="/ns1:coreProperties[1]/ns0:creator[1]" w:storeItemID="{6C3C8BC8-F283-45AE-878A-BAB7291924A1}"/>
                                   <w:text/>
                                 </w:sdtPr>
+                                <w:sdtEndPr/>
                                 <w:sdtContent>
                                   <w:p>
                                     <w:pPr>
@@ -190,6 +191,15 @@
                                         <w:szCs w:val="24"/>
                                       </w:rPr>
                                       <w:t>Vladislav Kantaev. Bs18-06</w:t>
+                                    </w:r>
+                                    <w:r>
+                                      <w:rPr>
+                                        <w:caps/>
+                                        <w:color w:val="5B9BD5" w:themeColor="accent5"/>
+                                        <w:sz w:val="24"/>
+                                        <w:szCs w:val="24"/>
+                                      </w:rPr>
+                                      <w:t>. Variant 11</w:t>
                                     </w:r>
                                   </w:p>
                                 </w:sdtContent>
@@ -231,7 +241,6 @@
                               <w:color w:val="4472C4" w:themeColor="accent1"/>
                               <w:sz w:val="72"/>
                               <w:szCs w:val="72"/>
-                              <w:lang w:val="ru-RU"/>
                             </w:rPr>
                           </w:pPr>
                           <w:sdt>
@@ -247,6 +256,7 @@
                               <w:dataBinding w:prefixMappings="xmlns:ns0='http://purl.org/dc/elements/1.1/' xmlns:ns1='http://schemas.openxmlformats.org/package/2006/metadata/core-properties' " w:xpath="/ns1:coreProperties[1]/ns0:title[1]" w:storeItemID="{6C3C8BC8-F283-45AE-878A-BAB7291924A1}"/>
                               <w:text/>
                             </w:sdtPr>
+                            <w:sdtEndPr/>
                             <w:sdtContent>
                               <w:r>
                                 <w:rPr>
@@ -273,6 +283,7 @@
                             <w:dataBinding w:prefixMappings="xmlns:ns0='http://purl.org/dc/elements/1.1/' xmlns:ns1='http://schemas.openxmlformats.org/package/2006/metadata/core-properties' " w:xpath="/ns1:coreProperties[1]/ns0:subject[1]" w:storeItemID="{6C3C8BC8-F283-45AE-878A-BAB7291924A1}"/>
                             <w:text/>
                           </w:sdtPr>
+                          <w:sdtEndPr/>
                           <w:sdtContent>
                             <w:p>
                               <w:pPr>
@@ -283,7 +294,6 @@
                                   <w:color w:val="1F4E79" w:themeColor="accent5" w:themeShade="80"/>
                                   <w:sz w:val="28"/>
                                   <w:szCs w:val="28"/>
-                                  <w:lang w:val="ru-RU"/>
                                 </w:rPr>
                               </w:pPr>
                               <w:r>
@@ -313,6 +323,7 @@
                             <w:dataBinding w:prefixMappings="xmlns:ns0='http://purl.org/dc/elements/1.1/' xmlns:ns1='http://schemas.openxmlformats.org/package/2006/metadata/core-properties' " w:xpath="/ns1:coreProperties[1]/ns0:creator[1]" w:storeItemID="{6C3C8BC8-F283-45AE-878A-BAB7291924A1}"/>
                             <w:text/>
                           </w:sdtPr>
+                          <w:sdtEndPr/>
                           <w:sdtContent>
                             <w:p>
                               <w:pPr>
@@ -334,6 +345,15 @@
                                   <w:szCs w:val="24"/>
                                 </w:rPr>
                                 <w:t>Vladislav Kantaev. Bs18-06</w:t>
+                              </w:r>
+                              <w:r>
+                                <w:rPr>
+                                  <w:caps/>
+                                  <w:color w:val="5B9BD5" w:themeColor="accent5"/>
+                                  <w:sz w:val="24"/>
+                                  <w:szCs w:val="24"/>
+                                </w:rPr>
+                                <w:t>. Variant 11</w:t>
                               </w:r>
                             </w:p>
                           </w:sdtContent>
@@ -431,6 +451,7 @@
                                     <w:calendar w:val="gregorian"/>
                                   </w:date>
                                 </w:sdtPr>
+                                <w:sdtEndPr/>
                                 <w:sdtContent>
                                   <w:p>
                                     <w:pPr>
@@ -497,6 +518,7 @@
                               <w:calendar w:val="gregorian"/>
                             </w:date>
                           </w:sdtPr>
+                          <w:sdtEndPr/>
                           <w:sdtContent>
                             <w:p>
                               <w:pPr>
@@ -750,6 +772,9 @@
             </m:e>
           </m:d>
           <m:r>
+            <m:rPr>
+              <m:sty m:val="p"/>
+            </m:rPr>
             <w:rPr>
               <w:rFonts w:ascii="Cambria Math" w:eastAsiaTheme="majorEastAsia" w:hAnsi="Cambria Math" w:cstheme="majorBidi"/>
               <w:sz w:val="24"/>
@@ -854,6 +879,9 @@
             </m:e>
           </m:d>
           <m:r>
+            <m:rPr>
+              <m:sty m:val="p"/>
+            </m:rPr>
             <w:rPr>
               <w:rFonts w:ascii="Cambria Math" w:eastAsiaTheme="majorEastAsia" w:hAnsi="Cambria Math" w:cstheme="majorBidi"/>
               <w:sz w:val="24"/>
@@ -948,6 +976,9 @@
             <m:t>=xdx</m:t>
           </m:r>
           <m:r>
+            <m:rPr>
+              <m:sty m:val="p"/>
+            </m:rPr>
             <w:rPr>
               <w:rFonts w:ascii="Cambria Math" w:eastAsiaTheme="majorEastAsia" w:hAnsi="Cambria Math" w:cstheme="majorBidi"/>
               <w:sz w:val="24"/>
@@ -966,6 +997,9 @@
             <m:t>Note:y≠0, y≠1, y≠-1</m:t>
           </m:r>
           <m:r>
+            <m:rPr>
+              <m:sty m:val="p"/>
+            </m:rPr>
             <w:rPr>
               <w:rFonts w:ascii="Cambria Math" w:eastAsiaTheme="majorEastAsia" w:hAnsi="Cambria Math" w:cstheme="majorBidi"/>
               <w:sz w:val="24"/>
@@ -976,6 +1010,9 @@
         </m:oMath>
         <m:oMath>
           <m:r>
+            <m:rPr>
+              <m:sty m:val="p"/>
+            </m:rPr>
             <w:rPr>
               <w:rFonts w:ascii="Cambria Math" w:eastAsiaTheme="majorEastAsia" w:hAnsi="Cambria Math" w:cstheme="majorBidi"/>
               <w:sz w:val="24"/>
@@ -1198,6 +1235,9 @@
         </m:oMathParaPr>
         <m:oMath>
           <m:r>
+            <m:rPr>
+              <m:sty m:val="p"/>
+            </m:rPr>
             <w:rPr>
               <w:rFonts w:ascii="Cambria Math" w:eastAsiaTheme="majorEastAsia" w:hAnsi="Cambria Math" w:cstheme="majorBidi"/>
               <w:sz w:val="24"/>
@@ -1256,6 +1296,9 @@
             <m:t>s find A, B, and C:</m:t>
           </m:r>
           <m:r>
+            <m:rPr>
+              <m:sty m:val="p"/>
+            </m:rPr>
             <w:rPr>
               <w:rFonts w:ascii="Cambria Math" w:eastAsiaTheme="majorEastAsia" w:hAnsi="Cambria Math" w:cstheme="majorBidi"/>
               <w:sz w:val="24"/>
@@ -1350,6 +1393,9 @@
             <m:t>=1</m:t>
           </m:r>
           <m:r>
+            <m:rPr>
+              <m:sty m:val="p"/>
+            </m:rPr>
             <w:rPr>
               <w:rFonts w:ascii="Cambria Math" w:eastAsiaTheme="majorEastAsia" w:hAnsi="Cambria Math" w:cstheme="majorBidi"/>
               <w:sz w:val="24"/>
@@ -1462,6 +1508,9 @@
             </m:den>
           </m:f>
           <m:r>
+            <m:rPr>
+              <m:sty m:val="p"/>
+            </m:rPr>
             <w:rPr>
               <w:rFonts w:ascii="Cambria Math" w:eastAsiaTheme="majorEastAsia" w:hAnsi="Cambria Math" w:cstheme="majorBidi"/>
               <w:sz w:val="24"/>
@@ -1590,6 +1639,9 @@
         </m:oMathParaPr>
         <m:oMath>
           <m:r>
+            <m:rPr>
+              <m:sty m:val="p"/>
+            </m:rPr>
             <w:rPr>
               <w:rFonts w:ascii="Cambria Math" w:eastAsiaTheme="majorEastAsia" w:hAnsi="Cambria Math" w:cstheme="majorBidi"/>
               <w:sz w:val="24"/>
@@ -1845,6 +1897,9 @@
             </m:e>
           </m:nary>
           <m:r>
+            <m:rPr>
+              <m:sty m:val="p"/>
+            </m:rPr>
             <w:rPr>
               <w:rFonts w:ascii="Cambria Math" w:eastAsiaTheme="majorEastAsia" w:hAnsi="Cambria Math" w:cstheme="majorBidi"/>
               <w:sz w:val="24"/>
@@ -2168,6 +2223,9 @@
             <m:t xml:space="preserve"> </m:t>
           </m:r>
           <m:r>
+            <m:rPr>
+              <m:sty m:val="p"/>
+            </m:rPr>
             <w:rPr>
               <w:rFonts w:ascii="Cambria Math" w:eastAsiaTheme="majorEastAsia" w:hAnsi="Cambria Math" w:cstheme="majorBidi"/>
               <w:sz w:val="24"/>
@@ -2358,6 +2416,9 @@
             <m:t>×c</m:t>
           </m:r>
           <m:r>
+            <m:rPr>
+              <m:sty m:val="p"/>
+            </m:rPr>
             <w:rPr>
               <w:rFonts w:ascii="Cambria Math" w:eastAsiaTheme="majorEastAsia" w:hAnsi="Cambria Math" w:cstheme="majorBidi"/>
               <w:sz w:val="24"/>
@@ -2544,6 +2605,9 @@
             <m:t>×c</m:t>
           </m:r>
           <m:r>
+            <m:rPr>
+              <m:sty m:val="p"/>
+            </m:rPr>
             <w:rPr>
               <w:rFonts w:ascii="Cambria Math" w:eastAsiaTheme="majorEastAsia" w:hAnsi="Cambria Math" w:cstheme="majorBidi"/>
               <w:sz w:val="24"/>
@@ -2706,6 +2770,9 @@
             </m:e>
           </m:rad>
           <m:r>
+            <m:rPr>
+              <m:sty m:val="p"/>
+            </m:rPr>
             <w:rPr>
               <w:rFonts w:ascii="Cambria Math" w:eastAsiaTheme="majorEastAsia" w:hAnsi="Cambria Math" w:cstheme="majorBidi"/>
               <w:sz w:val="24"/>
@@ -2874,6 +2941,9 @@
             </m:e>
           </m:d>
           <m:r>
+            <m:rPr>
+              <m:sty m:val="p"/>
+            </m:rPr>
             <w:rPr>
               <w:rFonts w:ascii="Cambria Math" w:eastAsiaTheme="majorEastAsia" w:hAnsi="Cambria Math" w:cstheme="majorBidi"/>
               <w:sz w:val="24"/>
@@ -3092,6 +3162,9 @@
             <m:t>×c</m:t>
           </m:r>
           <m:r>
+            <m:rPr>
+              <m:sty m:val="p"/>
+            </m:rPr>
             <w:rPr>
               <w:rFonts w:ascii="Cambria Math" w:eastAsiaTheme="majorEastAsia" w:hAnsi="Cambria Math" w:cstheme="majorBidi"/>
               <w:sz w:val="24"/>
@@ -3302,6 +3375,9 @@
             <m:t xml:space="preserve"> </m:t>
           </m:r>
           <m:r>
+            <m:rPr>
+              <m:sty m:val="p"/>
+            </m:rPr>
             <w:rPr>
               <w:rFonts w:ascii="Cambria Math" w:eastAsiaTheme="majorEastAsia" w:hAnsi="Cambria Math" w:cstheme="majorBidi"/>
               <w:sz w:val="24"/>
@@ -3498,6 +3574,9 @@
           </m:f>
           <w:bookmarkEnd w:id="0"/>
           <m:r>
+            <m:rPr>
+              <m:sty m:val="p"/>
+            </m:rPr>
             <w:rPr>
               <w:rFonts w:ascii="Cambria Math" w:eastAsiaTheme="majorEastAsia" w:hAnsi="Cambria Math" w:cstheme="majorBidi"/>
               <w:sz w:val="24"/>
@@ -3508,6 +3587,9 @@
         </m:oMath>
         <m:oMath>
           <m:r>
+            <m:rPr>
+              <m:sty m:val="p"/>
+            </m:rPr>
             <w:rPr>
               <w:rFonts w:ascii="Cambria Math" w:eastAsiaTheme="majorEastAsia" w:hAnsi="Cambria Math" w:cstheme="majorBidi"/>
               <w:sz w:val="24"/>
@@ -3745,6 +3827,9 @@
             <m:t>→ 0 = x × 1 - x × (-1) → 0 = 2x → y = -1 is not a solution.</m:t>
           </m:r>
           <m:r>
+            <m:rPr>
+              <m:sty m:val="p"/>
+            </m:rPr>
             <w:rPr>
               <w:rFonts w:ascii="Cambria Math" w:eastAsiaTheme="majorEastAsia" w:hAnsi="Cambria Math" w:cstheme="majorBidi"/>
               <w:sz w:val="24"/>
@@ -4087,6 +4172,9 @@
             <m:t>,</m:t>
           </m:r>
           <m:r>
+            <m:rPr>
+              <m:sty m:val="p"/>
+            </m:rPr>
             <w:rPr>
               <w:rFonts w:ascii="Cambria Math" w:eastAsiaTheme="majorEastAsia" w:hAnsi="Cambria Math" w:cstheme="majorBidi"/>
               <w:sz w:val="24"/>
@@ -4289,6 +4377,9 @@
             <m:t xml:space="preserve"> </m:t>
           </m:r>
           <m:r>
+            <m:rPr>
+              <m:sty m:val="p"/>
+            </m:rPr>
             <w:rPr>
               <w:rFonts w:ascii="Cambria Math" w:eastAsiaTheme="majorEastAsia" w:hAnsi="Cambria Math" w:cstheme="majorBidi"/>
               <w:sz w:val="24"/>
@@ -4411,6 +4502,9 @@
             <m:t xml:space="preserve"> </m:t>
           </m:r>
           <m:r>
+            <m:rPr>
+              <m:sty m:val="p"/>
+            </m:rPr>
             <w:rPr>
               <w:rFonts w:ascii="Cambria Math" w:eastAsiaTheme="majorEastAsia" w:hAnsi="Cambria Math" w:cstheme="majorBidi"/>
               <w:sz w:val="24"/>
@@ -4429,6 +4523,9 @@
             <m:t>c=1</m:t>
           </m:r>
           <m:r>
+            <m:rPr>
+              <m:sty m:val="p"/>
+            </m:rPr>
             <w:rPr>
               <w:rFonts w:ascii="Cambria Math" w:eastAsiaTheme="majorEastAsia" w:hAnsi="Cambria Math" w:cstheme="majorBidi"/>
               <w:sz w:val="24"/>
@@ -4692,7 +4789,7 @@
         </w:rPr>
         <w:t xml:space="preserve">GitHub repository: </w:t>
       </w:r>
-      <w:hyperlink r:id="rId5" w:history="1">
+      <w:hyperlink r:id="rId9" w:history="1">
         <w:r>
           <w:rPr>
             <w:rStyle w:val="a8"/>
@@ -4740,7 +4837,7 @@
                     <pic:cNvPicPr/>
                   </pic:nvPicPr>
                   <pic:blipFill>
-                    <a:blip r:embed="rId6">
+                    <a:blip r:embed="rId10">
                       <a:extLst>
                         <a:ext uri="{28A0092B-C50C-407E-A947-70E740481C1C}">
                           <a14:useLocalDpi xmlns:a14="http://schemas.microsoft.com/office/drawing/2010/main" val="0"/>
@@ -4825,7 +4922,7 @@
                     <pic:cNvPicPr/>
                   </pic:nvPicPr>
                   <pic:blipFill>
-                    <a:blip r:embed="rId7">
+                    <a:blip r:embed="rId11">
                       <a:extLst>
                         <a:ext uri="{28A0092B-C50C-407E-A947-70E740481C1C}">
                           <a14:useLocalDpi xmlns:a14="http://schemas.microsoft.com/office/drawing/2010/main" val="0"/>
@@ -4927,18 +5024,18 @@
         </w:rPr>
         <w:lastRenderedPageBreak/>
         <w:drawing>
-          <wp:anchor distT="0" distB="0" distL="114300" distR="114300" simplePos="0" relativeHeight="251663360" behindDoc="0" locked="0" layoutInCell="1" allowOverlap="1" wp14:anchorId="78420F16" wp14:editId="1B3E594F">
+          <wp:anchor distT="0" distB="0" distL="114300" distR="114300" simplePos="0" relativeHeight="251686912" behindDoc="0" locked="0" layoutInCell="1" allowOverlap="1" wp14:anchorId="5B3112E2" wp14:editId="6AF51A84">
             <wp:simplePos x="0" y="0"/>
             <wp:positionH relativeFrom="page">
               <wp:align>left</wp:align>
             </wp:positionH>
             <wp:positionV relativeFrom="paragraph">
-              <wp:posOffset>252</wp:posOffset>
+              <wp:posOffset>0</wp:posOffset>
             </wp:positionV>
-            <wp:extent cx="8654720" cy="4591050"/>
-            <wp:effectExtent l="0" t="0" r="0" b="0"/>
+            <wp:extent cx="7977505" cy="4226560"/>
+            <wp:effectExtent l="0" t="0" r="4445" b="2540"/>
             <wp:wrapTopAndBottom/>
-            <wp:docPr id="6" name="Рисунок 6"/>
+            <wp:docPr id="3" name="Рисунок 3"/>
             <wp:cNvGraphicFramePr>
               <a:graphicFrameLocks xmlns:a="http://schemas.openxmlformats.org/drawingml/2006/main" noChangeAspect="1"/>
             </wp:cNvGraphicFramePr>
@@ -4946,13 +5043,13 @@
               <a:graphicData uri="http://schemas.openxmlformats.org/drawingml/2006/picture">
                 <pic:pic xmlns:pic="http://schemas.openxmlformats.org/drawingml/2006/picture">
                   <pic:nvPicPr>
-                    <pic:cNvPr id="0" name="Picture 2"/>
+                    <pic:cNvPr id="0" name="Picture 1"/>
                     <pic:cNvPicPr>
                       <a:picLocks noChangeAspect="1" noChangeArrowheads="1"/>
                     </pic:cNvPicPr>
                   </pic:nvPicPr>
                   <pic:blipFill>
-                    <a:blip r:embed="rId8">
+                    <a:blip r:embed="rId12">
                       <a:extLst>
                         <a:ext uri="{28A0092B-C50C-407E-A947-70E740481C1C}">
                           <a14:useLocalDpi xmlns:a14="http://schemas.microsoft.com/office/drawing/2010/main" val="0"/>
@@ -4967,7 +5064,7 @@
                   <pic:spPr bwMode="auto">
                     <a:xfrm>
                       <a:off x="0" y="0"/>
-                      <a:ext cx="8654720" cy="4591050"/>
+                      <a:ext cx="8013662" cy="4245962"/>
                     </a:xfrm>
                     <a:prstGeom prst="rect">
                       <a:avLst/>
@@ -5012,6 +5109,228 @@
           <w:szCs w:val="24"/>
         </w:rPr>
         <w:t>there are 4 charts of equation solutions. In the middle row there are charts of local errors, in the bottom we have global errors. The middle and the bottom rows do not include exact method because there is no need to investigate its convergence.</w:t>
+      </w:r>
+      <w:r>
+        <w:rPr>
+          <w:rFonts w:eastAsiaTheme="majorEastAsia" w:cstheme="minorHAnsi"/>
+          <w:sz w:val="24"/>
+          <w:szCs w:val="24"/>
+        </w:rPr>
+        <w:t xml:space="preserve"> </w:t>
+      </w:r>
+    </w:p>
+    <w:p>
+      <w:pPr>
+        <w:rPr>
+          <w:rFonts w:eastAsiaTheme="majorEastAsia" w:cstheme="minorHAnsi"/>
+          <w:sz w:val="24"/>
+          <w:szCs w:val="24"/>
+        </w:rPr>
+      </w:pPr>
+      <w:r>
+        <w:rPr>
+          <w:rFonts w:eastAsiaTheme="majorEastAsia" w:cstheme="minorHAnsi"/>
+          <w:sz w:val="24"/>
+          <w:szCs w:val="24"/>
+        </w:rPr>
+        <w:t xml:space="preserve">Exact method </w:t>
+      </w:r>
+      <w:r>
+        <w:rPr>
+          <w:rFonts w:eastAsiaTheme="majorEastAsia" w:cstheme="minorHAnsi"/>
+          <w:sz w:val="24"/>
+          <w:szCs w:val="24"/>
+        </w:rPr>
+        <w:t>always</w:t>
+      </w:r>
+      <w:r>
+        <w:rPr>
+          <w:rFonts w:eastAsiaTheme="majorEastAsia" w:cstheme="minorHAnsi"/>
+          <w:sz w:val="24"/>
+          <w:szCs w:val="24"/>
+        </w:rPr>
+        <w:t xml:space="preserve"> </w:t>
+      </w:r>
+      <w:r>
+        <w:rPr>
+          <w:rFonts w:eastAsiaTheme="majorEastAsia" w:cstheme="minorHAnsi"/>
+          <w:sz w:val="24"/>
+          <w:szCs w:val="24"/>
+        </w:rPr>
+        <w:t>has high enough precision in order to represent exact solution as closely as possible.</w:t>
+      </w:r>
+    </w:p>
+    <w:p>
+      <w:pPr>
+        <w:rPr>
+          <w:rFonts w:eastAsiaTheme="majorEastAsia" w:cstheme="minorHAnsi"/>
+          <w:sz w:val="24"/>
+          <w:szCs w:val="24"/>
+        </w:rPr>
+      </w:pPr>
+      <w:r>
+        <w:rPr>
+          <w:rFonts w:eastAsiaTheme="majorEastAsia" w:cstheme="minorHAnsi"/>
+          <w:sz w:val="24"/>
+          <w:szCs w:val="24"/>
+        </w:rPr>
+        <w:t>On the right side of the window there are fields that allow to modify the following parameters:</w:t>
+      </w:r>
+    </w:p>
+    <w:p>
+      <w:pPr>
+        <w:pStyle w:val="ab"/>
+        <w:numPr>
+          <w:ilvl w:val="0"/>
+          <w:numId w:val="1"/>
+        </w:numPr>
+        <w:rPr>
+          <w:rFonts w:eastAsiaTheme="majorEastAsia" w:cstheme="minorHAnsi"/>
+          <w:sz w:val="24"/>
+          <w:szCs w:val="24"/>
+        </w:rPr>
+      </w:pPr>
+      <w:r>
+        <w:rPr>
+          <w:rFonts w:eastAsiaTheme="majorEastAsia" w:cstheme="minorHAnsi"/>
+          <w:sz w:val="24"/>
+          <w:szCs w:val="24"/>
+        </w:rPr>
+        <w:t>IVP (both x</w:t>
+      </w:r>
+      <w:r>
+        <w:rPr>
+          <w:rFonts w:eastAsiaTheme="majorEastAsia" w:cstheme="minorHAnsi"/>
+          <w:sz w:val="24"/>
+          <w:szCs w:val="24"/>
+          <w:vertAlign w:val="subscript"/>
+        </w:rPr>
+        <w:t>0</w:t>
+      </w:r>
+      <w:r>
+        <w:rPr>
+          <w:rFonts w:eastAsiaTheme="majorEastAsia" w:cstheme="minorHAnsi"/>
+          <w:sz w:val="24"/>
+          <w:szCs w:val="24"/>
+        </w:rPr>
+        <w:t xml:space="preserve"> and y</w:t>
+      </w:r>
+      <w:r>
+        <w:rPr>
+          <w:rFonts w:eastAsiaTheme="majorEastAsia" w:cstheme="minorHAnsi"/>
+          <w:sz w:val="24"/>
+          <w:szCs w:val="24"/>
+          <w:vertAlign w:val="subscript"/>
+        </w:rPr>
+        <w:t>0</w:t>
+      </w:r>
+      <w:r>
+        <w:rPr>
+          <w:rFonts w:eastAsiaTheme="majorEastAsia" w:cstheme="minorHAnsi"/>
+          <w:sz w:val="24"/>
+          <w:szCs w:val="24"/>
+        </w:rPr>
+        <w:t>)</w:t>
+      </w:r>
+    </w:p>
+    <w:p>
+      <w:pPr>
+        <w:pStyle w:val="ab"/>
+        <w:numPr>
+          <w:ilvl w:val="0"/>
+          <w:numId w:val="1"/>
+        </w:numPr>
+        <w:rPr>
+          <w:rFonts w:eastAsiaTheme="majorEastAsia" w:cstheme="minorHAnsi"/>
+          <w:sz w:val="24"/>
+          <w:szCs w:val="24"/>
+        </w:rPr>
+      </w:pPr>
+      <w:r>
+        <w:rPr>
+          <w:rFonts w:eastAsiaTheme="majorEastAsia" w:cstheme="minorHAnsi"/>
+          <w:sz w:val="24"/>
+          <w:szCs w:val="24"/>
+        </w:rPr>
+        <w:t>X</w:t>
+      </w:r>
+    </w:p>
+    <w:p>
+      <w:pPr>
+        <w:pStyle w:val="ab"/>
+        <w:numPr>
+          <w:ilvl w:val="0"/>
+          <w:numId w:val="1"/>
+        </w:numPr>
+        <w:rPr>
+          <w:rFonts w:eastAsiaTheme="majorEastAsia" w:cstheme="minorHAnsi"/>
+          <w:sz w:val="24"/>
+          <w:szCs w:val="24"/>
+        </w:rPr>
+      </w:pPr>
+      <w:r>
+        <w:rPr>
+          <w:rFonts w:eastAsiaTheme="majorEastAsia" w:cstheme="minorHAnsi"/>
+          <w:sz w:val="24"/>
+          <w:szCs w:val="24"/>
+        </w:rPr>
+        <w:t>N</w:t>
+      </w:r>
+    </w:p>
+    <w:p>
+      <w:pPr>
+        <w:pStyle w:val="ab"/>
+        <w:numPr>
+          <w:ilvl w:val="0"/>
+          <w:numId w:val="1"/>
+        </w:numPr>
+        <w:rPr>
+          <w:rFonts w:eastAsiaTheme="majorEastAsia" w:cstheme="minorHAnsi"/>
+          <w:sz w:val="24"/>
+          <w:szCs w:val="24"/>
+        </w:rPr>
+      </w:pPr>
+      <w:r>
+        <w:rPr>
+          <w:rFonts w:eastAsiaTheme="majorEastAsia" w:cstheme="minorHAnsi"/>
+          <w:sz w:val="24"/>
+          <w:szCs w:val="24"/>
+        </w:rPr>
+        <w:t>N</w:t>
+      </w:r>
+      <w:r>
+        <w:rPr>
+          <w:rFonts w:eastAsiaTheme="majorEastAsia" w:cstheme="minorHAnsi"/>
+          <w:sz w:val="24"/>
+          <w:szCs w:val="24"/>
+          <w:vertAlign w:val="subscript"/>
+        </w:rPr>
+        <w:t>min</w:t>
+      </w:r>
+      <w:r>
+        <w:rPr>
+          <w:rFonts w:eastAsiaTheme="majorEastAsia" w:cstheme="minorHAnsi"/>
+          <w:sz w:val="24"/>
+          <w:szCs w:val="24"/>
+        </w:rPr>
+        <w:t xml:space="preserve"> and N</w:t>
+      </w:r>
+      <w:r>
+        <w:rPr>
+          <w:rFonts w:eastAsiaTheme="majorEastAsia" w:cstheme="minorHAnsi"/>
+          <w:sz w:val="24"/>
+          <w:szCs w:val="24"/>
+          <w:vertAlign w:val="subscript"/>
+        </w:rPr>
+        <w:t>max</w:t>
+      </w:r>
+      <w:r>
+        <w:rPr>
+          <w:rFonts w:eastAsiaTheme="majorEastAsia" w:cstheme="minorHAnsi"/>
+          <w:sz w:val="24"/>
+          <w:szCs w:val="24"/>
+        </w:rPr>
+        <w:t xml:space="preserve"> for global error analysis</w:t>
       </w:r>
     </w:p>
     <w:p>
@@ -5073,7 +5392,7 @@
                     </pic:cNvPicPr>
                   </pic:nvPicPr>
                   <pic:blipFill>
-                    <a:blip r:embed="rId9" cstate="print">
+                    <a:blip r:embed="rId13" cstate="print">
                       <a:extLst>
                         <a:ext uri="{28A0092B-C50C-407E-A947-70E740481C1C}">
                           <a14:useLocalDpi xmlns:a14="http://schemas.microsoft.com/office/drawing/2010/main" val="0"/>
@@ -5142,6 +5461,154 @@
         </w:rPr>
         <w:t>previous one.</w:t>
       </w:r>
+      <w:r>
+        <w:rPr>
+          <w:rFonts w:eastAsiaTheme="majorEastAsia" w:cstheme="minorHAnsi"/>
+          <w:sz w:val="24"/>
+          <w:szCs w:val="24"/>
+        </w:rPr>
+        <w:t xml:space="preserve"> This is a brief explanation of how this input works:</w:t>
+      </w:r>
+    </w:p>
+    <w:p>
+      <w:pPr>
+        <w:pStyle w:val="ab"/>
+        <w:numPr>
+          <w:ilvl w:val="0"/>
+          <w:numId w:val="2"/>
+        </w:numPr>
+        <w:rPr>
+          <w:rFonts w:eastAsiaTheme="majorEastAsia" w:cstheme="minorHAnsi"/>
+          <w:sz w:val="24"/>
+          <w:szCs w:val="24"/>
+        </w:rPr>
+      </w:pPr>
+      <w:r>
+        <w:rPr>
+          <w:rFonts w:eastAsiaTheme="majorEastAsia" w:cstheme="minorHAnsi"/>
+          <w:sz w:val="24"/>
+          <w:szCs w:val="24"/>
+        </w:rPr>
+        <w:t>Users puts values inside the fields and presses “Apply” button.</w:t>
+      </w:r>
+    </w:p>
+    <w:p>
+      <w:pPr>
+        <w:pStyle w:val="ab"/>
+        <w:numPr>
+          <w:ilvl w:val="0"/>
+          <w:numId w:val="2"/>
+        </w:numPr>
+        <w:rPr>
+          <w:rFonts w:eastAsiaTheme="majorEastAsia" w:cstheme="minorHAnsi"/>
+          <w:sz w:val="24"/>
+          <w:szCs w:val="24"/>
+        </w:rPr>
+      </w:pPr>
+      <w:r>
+        <w:rPr>
+          <w:rFonts w:eastAsiaTheme="majorEastAsia" w:cstheme="minorHAnsi"/>
+          <w:sz w:val="24"/>
+          <w:szCs w:val="24"/>
+        </w:rPr>
+        <w:t>Program validates user input (e.g. checks that N is greater or equal than 2, because other values of N do not make sense).</w:t>
+      </w:r>
+    </w:p>
+    <w:p>
+      <w:pPr>
+        <w:pStyle w:val="ab"/>
+        <w:numPr>
+          <w:ilvl w:val="0"/>
+          <w:numId w:val="2"/>
+        </w:numPr>
+        <w:rPr>
+          <w:rFonts w:eastAsiaTheme="majorEastAsia" w:cstheme="minorHAnsi"/>
+          <w:sz w:val="24"/>
+          <w:szCs w:val="24"/>
+        </w:rPr>
+      </w:pPr>
+      <w:r>
+        <w:rPr>
+          <w:rFonts w:eastAsiaTheme="majorEastAsia" w:cstheme="minorHAnsi"/>
+          <w:sz w:val="24"/>
+          <w:szCs w:val="24"/>
+        </w:rPr>
+        <w:t>If user input fails to pass validation procedure, errors message is displayed and nothing is updated.</w:t>
+      </w:r>
+    </w:p>
+    <w:p>
+      <w:pPr>
+        <w:pStyle w:val="ab"/>
+        <w:numPr>
+          <w:ilvl w:val="0"/>
+          <w:numId w:val="2"/>
+        </w:numPr>
+        <w:rPr>
+          <w:rFonts w:eastAsiaTheme="majorEastAsia" w:cstheme="minorHAnsi"/>
+          <w:sz w:val="24"/>
+          <w:szCs w:val="24"/>
+        </w:rPr>
+      </w:pPr>
+      <w:r>
+        <w:rPr>
+          <w:rFonts w:eastAsiaTheme="majorEastAsia" w:cstheme="minorHAnsi"/>
+          <w:sz w:val="24"/>
+          <w:szCs w:val="24"/>
+        </w:rPr>
+        <w:t>If input is valid, every chart is updated with new values.</w:t>
+      </w:r>
+    </w:p>
+    <w:p>
+      <w:pPr>
+        <w:rPr>
+          <w:rFonts w:eastAsiaTheme="majorEastAsia" w:cstheme="minorHAnsi"/>
+          <w:sz w:val="24"/>
+          <w:szCs w:val="24"/>
+        </w:rPr>
+      </w:pPr>
+      <w:r>
+        <w:rPr>
+          <w:rFonts w:eastAsiaTheme="majorEastAsia" w:cstheme="minorHAnsi"/>
+          <w:sz w:val="24"/>
+          <w:szCs w:val="24"/>
+        </w:rPr>
+        <w:t xml:space="preserve">That is, charts are updated only if input values are changed. This becomes possibly via design pattern Observer that is implemented as language feature of C# (events and delegates). </w:t>
+      </w:r>
+    </w:p>
+    <w:p>
+      <w:pPr>
+        <w:rPr>
+          <w:rFonts w:eastAsiaTheme="majorEastAsia" w:cstheme="minorHAnsi"/>
+          <w:sz w:val="24"/>
+          <w:szCs w:val="24"/>
+        </w:rPr>
+      </w:pPr>
+      <w:r>
+        <w:rPr>
+          <w:rFonts w:eastAsiaTheme="majorEastAsia" w:cstheme="minorHAnsi"/>
+          <w:sz w:val="24"/>
+          <w:szCs w:val="24"/>
+        </w:rPr>
+        <w:t>It is worth mentioning that for some values of parameters, function’s value is either too big/small of NaN (i.e. it is not representable at the graph). In this case, point is not shown at all. Nevertheless, there are no such points wi</w:t>
+      </w:r>
+      <w:r>
+        <w:rPr>
+          <w:rFonts w:eastAsiaTheme="majorEastAsia" w:cstheme="minorHAnsi"/>
+          <w:sz w:val="24"/>
+          <w:szCs w:val="24"/>
+        </w:rPr>
+        <w:t xml:space="preserve">th my variant’s IVP and X. They may appear only if we change </w:t>
+      </w:r>
+      <w:r>
+        <w:rPr>
+          <w:rFonts w:eastAsiaTheme="majorEastAsia" w:cstheme="minorHAnsi"/>
+          <w:sz w:val="24"/>
+          <w:szCs w:val="24"/>
+        </w:rPr>
+        <w:t>IVP and X.</w:t>
+      </w:r>
+      <w:bookmarkStart w:id="1" w:name="_GoBack"/>
+      <w:bookmarkEnd w:id="1"/>
     </w:p>
     <w:p>
       <w:pPr>
@@ -5208,7 +5675,7 @@
                     <pic:cNvPicPr/>
                   </pic:nvPicPr>
                   <pic:blipFill>
-                    <a:blip r:embed="rId10" cstate="print">
+                    <a:blip r:embed="rId14" cstate="print">
                       <a:extLst>
                         <a:ext uri="{28A0092B-C50C-407E-A947-70E740481C1C}">
                           <a14:useLocalDpi xmlns:a14="http://schemas.microsoft.com/office/drawing/2010/main" val="0"/>
@@ -5270,7 +5737,7 @@
                     <pic:cNvPicPr/>
                   </pic:nvPicPr>
                   <pic:blipFill>
-                    <a:blip r:embed="rId11" cstate="print">
+                    <a:blip r:embed="rId15" cstate="print">
                       <a:extLst>
                         <a:ext uri="{28A0092B-C50C-407E-A947-70E740481C1C}">
                           <a14:useLocalDpi xmlns:a14="http://schemas.microsoft.com/office/drawing/2010/main" val="0"/>
@@ -5428,6 +5895,7 @@
             <w:r>
               <w:rPr>
                 <w:rFonts w:eastAsiaTheme="majorEastAsia" w:cstheme="minorHAnsi"/>
+                <w:noProof/>
                 <w:sz w:val="24"/>
                 <w:szCs w:val="24"/>
               </w:rPr>
@@ -5447,7 +5915,7 @@
                           <pic:cNvPicPr/>
                         </pic:nvPicPr>
                         <pic:blipFill>
-                          <a:blip r:embed="rId12"/>
+                          <a:blip r:embed="rId16"/>
                           <a:stretch>
                             <a:fillRect/>
                           </a:stretch>
@@ -5582,6 +6050,7 @@
             <w:r>
               <w:rPr>
                 <w:rFonts w:eastAsiaTheme="majorEastAsia" w:cstheme="minorHAnsi"/>
+                <w:noProof/>
                 <w:sz w:val="24"/>
                 <w:szCs w:val="24"/>
               </w:rPr>
@@ -5609,7 +6078,7 @@
                           <pic:cNvPicPr/>
                         </pic:nvPicPr>
                         <pic:blipFill>
-                          <a:blip r:embed="rId13">
+                          <a:blip r:embed="rId17">
                             <a:extLst>
                               <a:ext uri="{28A0092B-C50C-407E-A947-70E740481C1C}">
                                 <a14:useLocalDpi xmlns:a14="http://schemas.microsoft.com/office/drawing/2010/main" val="0"/>
@@ -5734,6 +6203,7 @@
             <w:r>
               <w:rPr>
                 <w:rFonts w:eastAsiaTheme="majorEastAsia" w:cstheme="minorHAnsi"/>
+                <w:noProof/>
                 <w:sz w:val="24"/>
                 <w:szCs w:val="24"/>
               </w:rPr>
@@ -5761,7 +6231,7 @@
                           <pic:cNvPicPr/>
                         </pic:nvPicPr>
                         <pic:blipFill>
-                          <a:blip r:embed="rId14">
+                          <a:blip r:embed="rId18">
                             <a:extLst>
                               <a:ext uri="{28A0092B-C50C-407E-A947-70E740481C1C}">
                                 <a14:useLocalDpi xmlns:a14="http://schemas.microsoft.com/office/drawing/2010/main" val="0"/>
@@ -5843,8 +6313,6 @@
               </w:rPr>
               <w:t>There are some N where graph is not smooth. The reason for them may be inaccuracy of floating-point numbers.</w:t>
             </w:r>
-            <w:bookmarkStart w:id="1" w:name="_GoBack"/>
-            <w:bookmarkEnd w:id="1"/>
           </w:p>
         </w:tc>
       </w:tr>
@@ -5869,6 +6337,266 @@
     </w:sectPr>
   </w:body>
 </w:document>
+</file>
+
+<file path=word/endnotes.xml><?xml version="1.0" encoding="utf-8"?>
+<w:endnotes xmlns:wpc="http://schemas.microsoft.com/office/word/2010/wordprocessingCanvas" xmlns:cx="http://schemas.microsoft.com/office/drawing/2014/chartex" xmlns:cx1="http://schemas.microsoft.com/office/drawing/2015/9/8/chartex" xmlns:cx2="http://schemas.microsoft.com/office/drawing/2015/10/21/chartex" xmlns:cx3="http://schemas.microsoft.com/office/drawing/2016/5/9/chartex" xmlns:cx4="http://schemas.microsoft.com/office/drawing/2016/5/10/chartex" xmlns:cx5="http://schemas.microsoft.com/office/drawing/2016/5/11/chartex" xmlns:cx6="http://schemas.microsoft.com/office/drawing/2016/5/12/chartex" xmlns:cx7="http://schemas.microsoft.com/office/drawing/2016/5/13/chartex" xmlns:cx8="http://schemas.microsoft.com/office/drawing/2016/5/14/chartex" xmlns:mc="http://schemas.openxmlformats.org/markup-compatibility/2006" xmlns:aink="http://schemas.microsoft.com/office/drawing/2016/ink" xmlns:am3d="http://schemas.microsoft.com/office/drawing/2017/model3d" xmlns:o="urn:schemas-microsoft-com:office:office" xmlns:r="http://schemas.openxmlformats.org/officeDocument/2006/relationships" xmlns:m="http://schemas.openxmlformats.org/officeDocument/2006/math" xmlns:v="urn:schemas-microsoft-com:vml" xmlns:wp14="http://schemas.microsoft.com/office/word/2010/wordprocessingDrawing" xmlns:wp="http://schemas.openxmlformats.org/drawingml/2006/wordprocessingDrawing" xmlns:w10="urn:schemas-microsoft-com:office:word" xmlns:w="http://schemas.openxmlformats.org/wordprocessingml/2006/main" xmlns:w14="http://schemas.microsoft.com/office/word/2010/wordml" xmlns:w15="http://schemas.microsoft.com/office/word/2012/wordml" xmlns:w16cid="http://schemas.microsoft.com/office/word/2016/wordml/cid" xmlns:w16se="http://schemas.microsoft.com/office/word/2015/wordml/symex" xmlns:wpg="http://schemas.microsoft.com/office/word/2010/wordprocessingGroup" xmlns:wpi="http://schemas.microsoft.com/office/word/2010/wordprocessingInk" xmlns:wne="http://schemas.microsoft.com/office/word/2006/wordml" xmlns:wps="http://schemas.microsoft.com/office/word/2010/wordprocessingShape" mc:Ignorable="w14 w15 w16se w16cid wp14">
+  <w:endnote w:type="separator" w:id="-1">
+    <w:p>
+      <w:pPr>
+        <w:spacing w:after="0" w:line="240" w:lineRule="auto"/>
+      </w:pPr>
+      <w:r>
+        <w:separator/>
+      </w:r>
+    </w:p>
+  </w:endnote>
+  <w:endnote w:type="continuationSeparator" w:id="0">
+    <w:p>
+      <w:pPr>
+        <w:spacing w:after="0" w:line="240" w:lineRule="auto"/>
+      </w:pPr>
+      <w:r>
+        <w:continuationSeparator/>
+      </w:r>
+    </w:p>
+  </w:endnote>
+</w:endnotes>
+</file>
+
+<file path=word/footnotes.xml><?xml version="1.0" encoding="utf-8"?>
+<w:footnotes xmlns:wpc="http://schemas.microsoft.com/office/word/2010/wordprocessingCanvas" xmlns:cx="http://schemas.microsoft.com/office/drawing/2014/chartex" xmlns:cx1="http://schemas.microsoft.com/office/drawing/2015/9/8/chartex" xmlns:cx2="http://schemas.microsoft.com/office/drawing/2015/10/21/chartex" xmlns:cx3="http://schemas.microsoft.com/office/drawing/2016/5/9/chartex" xmlns:cx4="http://schemas.microsoft.com/office/drawing/2016/5/10/chartex" xmlns:cx5="http://schemas.microsoft.com/office/drawing/2016/5/11/chartex" xmlns:cx6="http://schemas.microsoft.com/office/drawing/2016/5/12/chartex" xmlns:cx7="http://schemas.microsoft.com/office/drawing/2016/5/13/chartex" xmlns:cx8="http://schemas.microsoft.com/office/drawing/2016/5/14/chartex" xmlns:mc="http://schemas.openxmlformats.org/markup-compatibility/2006" xmlns:aink="http://schemas.microsoft.com/office/drawing/2016/ink" xmlns:am3d="http://schemas.microsoft.com/office/drawing/2017/model3d" xmlns:o="urn:schemas-microsoft-com:office:office" xmlns:r="http://schemas.openxmlformats.org/officeDocument/2006/relationships" xmlns:m="http://schemas.openxmlformats.org/officeDocument/2006/math" xmlns:v="urn:schemas-microsoft-com:vml" xmlns:wp14="http://schemas.microsoft.com/office/word/2010/wordprocessingDrawing" xmlns:wp="http://schemas.openxmlformats.org/drawingml/2006/wordprocessingDrawing" xmlns:w10="urn:schemas-microsoft-com:office:word" xmlns:w="http://schemas.openxmlformats.org/wordprocessingml/2006/main" xmlns:w14="http://schemas.microsoft.com/office/word/2010/wordml" xmlns:w15="http://schemas.microsoft.com/office/word/2012/wordml" xmlns:w16cid="http://schemas.microsoft.com/office/word/2016/wordml/cid" xmlns:w16se="http://schemas.microsoft.com/office/word/2015/wordml/symex" xmlns:wpg="http://schemas.microsoft.com/office/word/2010/wordprocessingGroup" xmlns:wpi="http://schemas.microsoft.com/office/word/2010/wordprocessingInk" xmlns:wne="http://schemas.microsoft.com/office/word/2006/wordml" xmlns:wps="http://schemas.microsoft.com/office/word/2010/wordprocessingShape" mc:Ignorable="w14 w15 w16se w16cid wp14">
+  <w:footnote w:type="separator" w:id="-1">
+    <w:p>
+      <w:pPr>
+        <w:spacing w:after="0" w:line="240" w:lineRule="auto"/>
+      </w:pPr>
+      <w:r>
+        <w:separator/>
+      </w:r>
+    </w:p>
+  </w:footnote>
+  <w:footnote w:type="continuationSeparator" w:id="0">
+    <w:p>
+      <w:pPr>
+        <w:spacing w:after="0" w:line="240" w:lineRule="auto"/>
+      </w:pPr>
+      <w:r>
+        <w:continuationSeparator/>
+      </w:r>
+    </w:p>
+  </w:footnote>
+</w:footnotes>
+</file>
+
+<file path=word/numbering.xml><?xml version="1.0" encoding="utf-8"?>
+<w:numbering xmlns:wpc="http://schemas.microsoft.com/office/word/2010/wordprocessingCanvas" xmlns:cx="http://schemas.microsoft.com/office/drawing/2014/chartex" xmlns:cx1="http://schemas.microsoft.com/office/drawing/2015/9/8/chartex" xmlns:cx2="http://schemas.microsoft.com/office/drawing/2015/10/21/chartex" xmlns:cx3="http://schemas.microsoft.com/office/drawing/2016/5/9/chartex" xmlns:cx4="http://schemas.microsoft.com/office/drawing/2016/5/10/chartex" xmlns:cx5="http://schemas.microsoft.com/office/drawing/2016/5/11/chartex" xmlns:cx6="http://schemas.microsoft.com/office/drawing/2016/5/12/chartex" xmlns:cx7="http://schemas.microsoft.com/office/drawing/2016/5/13/chartex" xmlns:cx8="http://schemas.microsoft.com/office/drawing/2016/5/14/chartex" xmlns:mc="http://schemas.openxmlformats.org/markup-compatibility/2006" xmlns:aink="http://schemas.microsoft.com/office/drawing/2016/ink" xmlns:am3d="http://schemas.microsoft.com/office/drawing/2017/model3d" xmlns:o="urn:schemas-microsoft-com:office:office" xmlns:r="http://schemas.openxmlformats.org/officeDocument/2006/relationships" xmlns:m="http://schemas.openxmlformats.org/officeDocument/2006/math" xmlns:v="urn:schemas-microsoft-com:vml" xmlns:wp14="http://schemas.microsoft.com/office/word/2010/wordprocessingDrawing" xmlns:wp="http://schemas.openxmlformats.org/drawingml/2006/wordprocessingDrawing" xmlns:w10="urn:schemas-microsoft-com:office:word" xmlns:w="http://schemas.openxmlformats.org/wordprocessingml/2006/main" xmlns:w14="http://schemas.microsoft.com/office/word/2010/wordml" xmlns:w15="http://schemas.microsoft.com/office/word/2012/wordml" xmlns:w16cid="http://schemas.microsoft.com/office/word/2016/wordml/cid" xmlns:w16se="http://schemas.microsoft.com/office/word/2015/wordml/symex" xmlns:wpg="http://schemas.microsoft.com/office/word/2010/wordprocessingGroup" xmlns:wpi="http://schemas.microsoft.com/office/word/2010/wordprocessingInk" xmlns:wne="http://schemas.microsoft.com/office/word/2006/wordml" xmlns:wps="http://schemas.microsoft.com/office/word/2010/wordprocessingShape" mc:Ignorable="w14 w15 w16se w16cid wp14">
+  <w:abstractNum w:abstractNumId="0" w15:restartNumberingAfterBreak="0">
+    <w:nsid w:val="2A025997"/>
+    <w:multiLevelType w:val="hybridMultilevel"/>
+    <w:tmpl w:val="8B06FD56"/>
+    <w:lvl w:ilvl="0" w:tplc="0409000F">
+      <w:start w:val="1"/>
+      <w:numFmt w:val="decimal"/>
+      <w:lvlText w:val="%1."/>
+      <w:lvlJc w:val="left"/>
+      <w:pPr>
+        <w:ind w:left="720" w:hanging="360"/>
+      </w:pPr>
+    </w:lvl>
+    <w:lvl w:ilvl="1" w:tplc="04090019" w:tentative="1">
+      <w:start w:val="1"/>
+      <w:numFmt w:val="lowerLetter"/>
+      <w:lvlText w:val="%2."/>
+      <w:lvlJc w:val="left"/>
+      <w:pPr>
+        <w:ind w:left="1440" w:hanging="360"/>
+      </w:pPr>
+    </w:lvl>
+    <w:lvl w:ilvl="2" w:tplc="0409001B" w:tentative="1">
+      <w:start w:val="1"/>
+      <w:numFmt w:val="lowerRoman"/>
+      <w:lvlText w:val="%3."/>
+      <w:lvlJc w:val="right"/>
+      <w:pPr>
+        <w:ind w:left="2160" w:hanging="180"/>
+      </w:pPr>
+    </w:lvl>
+    <w:lvl w:ilvl="3" w:tplc="0409000F" w:tentative="1">
+      <w:start w:val="1"/>
+      <w:numFmt w:val="decimal"/>
+      <w:lvlText w:val="%4."/>
+      <w:lvlJc w:val="left"/>
+      <w:pPr>
+        <w:ind w:left="2880" w:hanging="360"/>
+      </w:pPr>
+    </w:lvl>
+    <w:lvl w:ilvl="4" w:tplc="04090019" w:tentative="1">
+      <w:start w:val="1"/>
+      <w:numFmt w:val="lowerLetter"/>
+      <w:lvlText w:val="%5."/>
+      <w:lvlJc w:val="left"/>
+      <w:pPr>
+        <w:ind w:left="3600" w:hanging="360"/>
+      </w:pPr>
+    </w:lvl>
+    <w:lvl w:ilvl="5" w:tplc="0409001B" w:tentative="1">
+      <w:start w:val="1"/>
+      <w:numFmt w:val="lowerRoman"/>
+      <w:lvlText w:val="%6."/>
+      <w:lvlJc w:val="right"/>
+      <w:pPr>
+        <w:ind w:left="4320" w:hanging="180"/>
+      </w:pPr>
+    </w:lvl>
+    <w:lvl w:ilvl="6" w:tplc="0409000F" w:tentative="1">
+      <w:start w:val="1"/>
+      <w:numFmt w:val="decimal"/>
+      <w:lvlText w:val="%7."/>
+      <w:lvlJc w:val="left"/>
+      <w:pPr>
+        <w:ind w:left="5040" w:hanging="360"/>
+      </w:pPr>
+    </w:lvl>
+    <w:lvl w:ilvl="7" w:tplc="04090019" w:tentative="1">
+      <w:start w:val="1"/>
+      <w:numFmt w:val="lowerLetter"/>
+      <w:lvlText w:val="%8."/>
+      <w:lvlJc w:val="left"/>
+      <w:pPr>
+        <w:ind w:left="5760" w:hanging="360"/>
+      </w:pPr>
+    </w:lvl>
+    <w:lvl w:ilvl="8" w:tplc="0409001B" w:tentative="1">
+      <w:start w:val="1"/>
+      <w:numFmt w:val="lowerRoman"/>
+      <w:lvlText w:val="%9."/>
+      <w:lvlJc w:val="right"/>
+      <w:pPr>
+        <w:ind w:left="6480" w:hanging="180"/>
+      </w:pPr>
+    </w:lvl>
+  </w:abstractNum>
+  <w:abstractNum w:abstractNumId="1" w15:restartNumberingAfterBreak="0">
+    <w:nsid w:val="43FB2754"/>
+    <w:multiLevelType w:val="hybridMultilevel"/>
+    <w:tmpl w:val="FBFEE248"/>
+    <w:lvl w:ilvl="0" w:tplc="04090001">
+      <w:start w:val="1"/>
+      <w:numFmt w:val="bullet"/>
+      <w:lvlText w:val=""/>
+      <w:lvlJc w:val="left"/>
+      <w:pPr>
+        <w:ind w:left="720" w:hanging="360"/>
+      </w:pPr>
+      <w:rPr>
+        <w:rFonts w:ascii="Symbol" w:hAnsi="Symbol" w:hint="default"/>
+      </w:rPr>
+    </w:lvl>
+    <w:lvl w:ilvl="1" w:tplc="04090003" w:tentative="1">
+      <w:start w:val="1"/>
+      <w:numFmt w:val="bullet"/>
+      <w:lvlText w:val="o"/>
+      <w:lvlJc w:val="left"/>
+      <w:pPr>
+        <w:ind w:left="1440" w:hanging="360"/>
+      </w:pPr>
+      <w:rPr>
+        <w:rFonts w:ascii="Courier New" w:hAnsi="Courier New" w:cs="Courier New" w:hint="default"/>
+      </w:rPr>
+    </w:lvl>
+    <w:lvl w:ilvl="2" w:tplc="04090005" w:tentative="1">
+      <w:start w:val="1"/>
+      <w:numFmt w:val="bullet"/>
+      <w:lvlText w:val=""/>
+      <w:lvlJc w:val="left"/>
+      <w:pPr>
+        <w:ind w:left="2160" w:hanging="360"/>
+      </w:pPr>
+      <w:rPr>
+        <w:rFonts w:ascii="Wingdings" w:hAnsi="Wingdings" w:hint="default"/>
+      </w:rPr>
+    </w:lvl>
+    <w:lvl w:ilvl="3" w:tplc="04090001" w:tentative="1">
+      <w:start w:val="1"/>
+      <w:numFmt w:val="bullet"/>
+      <w:lvlText w:val=""/>
+      <w:lvlJc w:val="left"/>
+      <w:pPr>
+        <w:ind w:left="2880" w:hanging="360"/>
+      </w:pPr>
+      <w:rPr>
+        <w:rFonts w:ascii="Symbol" w:hAnsi="Symbol" w:hint="default"/>
+      </w:rPr>
+    </w:lvl>
+    <w:lvl w:ilvl="4" w:tplc="04090003" w:tentative="1">
+      <w:start w:val="1"/>
+      <w:numFmt w:val="bullet"/>
+      <w:lvlText w:val="o"/>
+      <w:lvlJc w:val="left"/>
+      <w:pPr>
+        <w:ind w:left="3600" w:hanging="360"/>
+      </w:pPr>
+      <w:rPr>
+        <w:rFonts w:ascii="Courier New" w:hAnsi="Courier New" w:cs="Courier New" w:hint="default"/>
+      </w:rPr>
+    </w:lvl>
+    <w:lvl w:ilvl="5" w:tplc="04090005" w:tentative="1">
+      <w:start w:val="1"/>
+      <w:numFmt w:val="bullet"/>
+      <w:lvlText w:val=""/>
+      <w:lvlJc w:val="left"/>
+      <w:pPr>
+        <w:ind w:left="4320" w:hanging="360"/>
+      </w:pPr>
+      <w:rPr>
+        <w:rFonts w:ascii="Wingdings" w:hAnsi="Wingdings" w:hint="default"/>
+      </w:rPr>
+    </w:lvl>
+    <w:lvl w:ilvl="6" w:tplc="04090001" w:tentative="1">
+      <w:start w:val="1"/>
+      <w:numFmt w:val="bullet"/>
+      <w:lvlText w:val=""/>
+      <w:lvlJc w:val="left"/>
+      <w:pPr>
+        <w:ind w:left="5040" w:hanging="360"/>
+      </w:pPr>
+      <w:rPr>
+        <w:rFonts w:ascii="Symbol" w:hAnsi="Symbol" w:hint="default"/>
+      </w:rPr>
+    </w:lvl>
+    <w:lvl w:ilvl="7" w:tplc="04090003" w:tentative="1">
+      <w:start w:val="1"/>
+      <w:numFmt w:val="bullet"/>
+      <w:lvlText w:val="o"/>
+      <w:lvlJc w:val="left"/>
+      <w:pPr>
+        <w:ind w:left="5760" w:hanging="360"/>
+      </w:pPr>
+      <w:rPr>
+        <w:rFonts w:ascii="Courier New" w:hAnsi="Courier New" w:cs="Courier New" w:hint="default"/>
+      </w:rPr>
+    </w:lvl>
+    <w:lvl w:ilvl="8" w:tplc="04090005" w:tentative="1">
+      <w:start w:val="1"/>
+      <w:numFmt w:val="bullet"/>
+      <w:lvlText w:val=""/>
+      <w:lvlJc w:val="left"/>
+      <w:pPr>
+        <w:ind w:left="6480" w:hanging="360"/>
+      </w:pPr>
+      <w:rPr>
+        <w:rFonts w:ascii="Wingdings" w:hAnsi="Wingdings" w:hint="default"/>
+      </w:rPr>
+    </w:lvl>
+  </w:abstractNum>
+  <w:num w:numId="1">
+    <w:abstractNumId w:val="1"/>
+  </w:num>
+  <w:num w:numId="2">
+    <w:abstractNumId w:val="0"/>
+  </w:num>
+</w:numbering>
 </file>
 
 <file path=word/styles.xml><?xml version="1.0" encoding="utf-8"?>
@@ -5888,7 +6616,7 @@
       </w:pPr>
     </w:pPrDefault>
   </w:docDefaults>
-  <w:latentStyles w:defLockedState="0" w:defUIPriority="99" w:defSemiHidden="0" w:defUnhideWhenUsed="0" w:defQFormat="0" w:count="377">
+  <w:latentStyles w:defLockedState="0" w:defUIPriority="99" w:defSemiHidden="0" w:defUnhideWhenUsed="0" w:defQFormat="0" w:count="376">
     <w:lsdException w:name="Normal" w:uiPriority="0" w:qFormat="1"/>
     <w:lsdException w:name="heading 1" w:uiPriority="9" w:qFormat="1"/>
     <w:lsdException w:name="heading 2" w:semiHidden="1" w:uiPriority="9" w:unhideWhenUsed="1" w:qFormat="1"/>
@@ -5994,6 +6722,7 @@
     <w:lsdException w:name="HTML Sample" w:semiHidden="1" w:unhideWhenUsed="1"/>
     <w:lsdException w:name="HTML Typewriter" w:semiHidden="1" w:unhideWhenUsed="1"/>
     <w:lsdException w:name="HTML Variable" w:semiHidden="1" w:unhideWhenUsed="1"/>
+    <w:lsdException w:name="Normal Table" w:semiHidden="1" w:unhideWhenUsed="1"/>
     <w:lsdException w:name="annotation subject" w:semiHidden="1" w:unhideWhenUsed="1"/>
     <w:lsdException w:name="No List" w:semiHidden="1" w:unhideWhenUsed="1"/>
     <w:lsdException w:name="Outline List 1" w:semiHidden="1" w:unhideWhenUsed="1"/>
@@ -6040,8 +6769,10 @@
     <w:lsdException w:name="Table Subtle 2" w:semiHidden="1" w:unhideWhenUsed="1"/>
     <w:lsdException w:name="Table Web 1" w:semiHidden="1" w:unhideWhenUsed="1"/>
     <w:lsdException w:name="Table Web 2" w:semiHidden="1" w:unhideWhenUsed="1"/>
+    <w:lsdException w:name="Table Web 3" w:semiHidden="1" w:unhideWhenUsed="1"/>
     <w:lsdException w:name="Balloon Text" w:semiHidden="1" w:unhideWhenUsed="1"/>
     <w:lsdException w:name="Table Grid" w:uiPriority="39"/>
+    <w:lsdException w:name="Table Theme" w:semiHidden="1" w:unhideWhenUsed="1"/>
     <w:lsdException w:name="Placeholder Text" w:semiHidden="1"/>
     <w:lsdException w:name="No Spacing" w:uiPriority="1" w:qFormat="1"/>
     <w:lsdException w:name="Light Shading" w:uiPriority="60"/>
@@ -6262,7 +6993,6 @@
     <w:lsdException w:name="Hashtag" w:semiHidden="1" w:unhideWhenUsed="1"/>
     <w:lsdException w:name="Unresolved Mention" w:semiHidden="1" w:unhideWhenUsed="1"/>
     <w:lsdException w:name="Smart Link" w:semiHidden="1" w:unhideWhenUsed="1"/>
-    <w:lsdException w:name="Smart Link Error" w:semiHidden="1" w:unhideWhenUsed="1"/>
   </w:latentStyles>
   <w:style w:type="paragraph" w:default="1" w:styleId="a">
     <w:name w:val="Normal"/>
@@ -6271,6 +7001,7 @@
   <w:style w:type="character" w:default="1" w:styleId="a0">
     <w:name w:val="Default Paragraph Font"/>
     <w:uiPriority w:val="1"/>
+    <w:semiHidden/>
     <w:unhideWhenUsed/>
   </w:style>
   <w:style w:type="table" w:default="1" w:styleId="a1">
@@ -6402,6 +7133,61 @@
         <w:insideV w:val="single" w:sz="4" w:space="0" w:color="auto"/>
       </w:tblBorders>
     </w:tblPr>
+  </w:style>
+  <w:style w:type="paragraph" w:styleId="ab">
+    <w:name w:val="List Paragraph"/>
+    <w:basedOn w:val="a"/>
+    <w:uiPriority w:val="34"/>
+    <w:qFormat/>
+    <w:rsid w:val="000F5763"/>
+    <w:pPr>
+      <w:ind w:left="720"/>
+      <w:contextualSpacing/>
+    </w:pPr>
+  </w:style>
+  <w:style w:type="paragraph" w:styleId="ac">
+    <w:name w:val="header"/>
+    <w:basedOn w:val="a"/>
+    <w:link w:val="ad"/>
+    <w:uiPriority w:val="99"/>
+    <w:unhideWhenUsed/>
+    <w:rsid w:val="00C13D3D"/>
+    <w:pPr>
+      <w:tabs>
+        <w:tab w:val="center" w:pos="4680"/>
+        <w:tab w:val="right" w:pos="9360"/>
+      </w:tabs>
+      <w:spacing w:after="0" w:line="240" w:lineRule="auto"/>
+    </w:pPr>
+  </w:style>
+  <w:style w:type="character" w:customStyle="1" w:styleId="ad">
+    <w:name w:val="Верхний колонтитул Знак"/>
+    <w:basedOn w:val="a0"/>
+    <w:link w:val="ac"/>
+    <w:uiPriority w:val="99"/>
+    <w:rsid w:val="00C13D3D"/>
+  </w:style>
+  <w:style w:type="paragraph" w:styleId="ae">
+    <w:name w:val="footer"/>
+    <w:basedOn w:val="a"/>
+    <w:link w:val="af"/>
+    <w:uiPriority w:val="99"/>
+    <w:unhideWhenUsed/>
+    <w:rsid w:val="00C13D3D"/>
+    <w:pPr>
+      <w:tabs>
+        <w:tab w:val="center" w:pos="4680"/>
+        <w:tab w:val="right" w:pos="9360"/>
+      </w:tabs>
+      <w:spacing w:after="0" w:line="240" w:lineRule="auto"/>
+    </w:pPr>
+  </w:style>
+  <w:style w:type="character" w:customStyle="1" w:styleId="af">
+    <w:name w:val="Нижний колонтитул Знак"/>
+    <w:basedOn w:val="a0"/>
+    <w:link w:val="ae"/>
+    <w:uiPriority w:val="99"/>
+    <w:rsid w:val="00C13D3D"/>
   </w:style>
 </w:styles>
 </file>
@@ -6712,10 +7498,22 @@
 </CoverPageProperties>
 </file>
 
+<file path=customXml/item2.xml><?xml version="1.0" encoding="utf-8"?>
+<b:Sources xmlns:b="http://schemas.openxmlformats.org/officeDocument/2006/bibliography" xmlns="http://schemas.openxmlformats.org/officeDocument/2006/bibliography" SelectedStyle="\APASixthEditionOfficeOnline.xsl" StyleName="APA" Version="6"/>
+</file>
+
 <file path=customXml/itemProps1.xml><?xml version="1.0" encoding="utf-8"?>
 <ds:datastoreItem xmlns:ds="http://schemas.openxmlformats.org/officeDocument/2006/customXml" ds:itemID="{55AF091B-3C7A-41E3-B477-F2FDAA23CFDA}">
   <ds:schemaRefs>
     <ds:schemaRef ds:uri="http://schemas.microsoft.com/office/2006/coverPageProps"/>
   </ds:schemaRefs>
 </ds:datastoreItem>
+</file>
+
+<file path=customXml/itemProps2.xml><?xml version="1.0" encoding="utf-8"?>
+<ds:datastoreItem xmlns:ds="http://schemas.openxmlformats.org/officeDocument/2006/customXml" ds:itemID="{5EF91676-1025-400A-A73B-1F40CF4A2FB9}">
+  <ds:schemaRefs>
+    <ds:schemaRef ds:uri="http://schemas.openxmlformats.org/officeDocument/2006/bibliography"/>
+  </ds:schemaRefs>
+</ds:datastoreItem>
 </file>
</xml_diff>

<commit_message>
Fixed min/max issues, changed visuals and updated report
</commit_message>
<xml_diff>
--- a/Report.docx
+++ b/Report.docx
@@ -3752,7 +3752,29 @@
               <w:sz w:val="24"/>
               <w:szCs w:val="24"/>
             </w:rPr>
-            <m:t>→ 0 = x × 1 - x × 1 → 0 = 0 → y = 1 is a solution.</m:t>
+            <m:t xml:space="preserve">→ 0 = x × 1 - x × 1 → 0 = 0 → y = 1 is a </m:t>
+          </m:r>
+          <m:r>
+            <m:rPr>
+              <m:nor/>
+            </m:rPr>
+            <w:rPr>
+              <w:rFonts w:ascii="Cambria Math" w:eastAsiaTheme="majorEastAsia" w:hAnsi="Cambria Math" w:cstheme="majorBidi"/>
+              <w:sz w:val="24"/>
+              <w:szCs w:val="24"/>
+            </w:rPr>
+            <m:t>solution</m:t>
+          </m:r>
+          <m:r>
+            <m:rPr>
+              <m:nor/>
+            </m:rPr>
+            <w:rPr>
+              <w:rFonts w:ascii="Cambria Math" w:eastAsiaTheme="majorEastAsia" w:hAnsi="Cambria Math" w:cstheme="majorBidi"/>
+              <w:sz w:val="24"/>
+              <w:szCs w:val="24"/>
+            </w:rPr>
+            <m:t>.</m:t>
           </m:r>
           <m:r>
             <m:rPr>
@@ -4882,7 +4904,23 @@
           <w:szCs w:val="24"/>
         </w:rPr>
         <w:br/>
-        <w:t>Classes above encapsulate methods to solve differential equations. The number of methods is limited (4), thus we can apply design Visitor in order to add extra functionality to those classes. For example, GetColorVisitor is used to have graphs of every different methods have different colors.</w:t>
+        <w:t xml:space="preserve">Classes above encapsulate methods to solve differential equations. The number of methods is limited (4), thus we can apply design Visitor in order to add extra functionality to those classes. For example, </w:t>
+      </w:r>
+      <w:proofErr w:type="spellStart"/>
+      <w:r>
+        <w:rPr>
+          <w:sz w:val="24"/>
+          <w:szCs w:val="24"/>
+        </w:rPr>
+        <w:t>GetColorVisitor</w:t>
+      </w:r>
+      <w:proofErr w:type="spellEnd"/>
+      <w:r>
+        <w:rPr>
+          <w:sz w:val="24"/>
+          <w:szCs w:val="24"/>
+        </w:rPr>
+        <w:t xml:space="preserve"> is used to have graphs of every different methods have different colors.</w:t>
       </w:r>
     </w:p>
     <w:p>
@@ -5008,776 +5046,998 @@
           <w:szCs w:val="24"/>
         </w:rPr>
       </w:pPr>
-      <w:r>
-        <w:rPr>
-          <w:rFonts w:asciiTheme="majorHAnsi" w:eastAsiaTheme="majorEastAsia" w:hAnsiTheme="majorHAnsi" w:cstheme="majorBidi"/>
-        </w:rPr>
-        <w:br w:type="page"/>
-      </w:r>
-      <w:r>
-        <w:rPr>
-          <w:rFonts w:eastAsiaTheme="majorEastAsia" w:cstheme="minorHAnsi"/>
-          <w:noProof/>
-          <w:sz w:val="24"/>
-          <w:szCs w:val="24"/>
-          <w:lang w:val="ru-RU"/>
-        </w:rPr>
-        <w:lastRenderedPageBreak/>
-        <w:drawing>
-          <wp:anchor distT="0" distB="0" distL="114300" distR="114300" simplePos="0" relativeHeight="251686912" behindDoc="0" locked="0" layoutInCell="1" allowOverlap="1" wp14:anchorId="5B3112E2" wp14:editId="6AF51A84">
-            <wp:simplePos x="0" y="0"/>
-            <wp:positionH relativeFrom="page">
-              <wp:align>left</wp:align>
-            </wp:positionH>
-            <wp:positionV relativeFrom="paragraph">
-              <wp:posOffset>0</wp:posOffset>
-            </wp:positionV>
-            <wp:extent cx="7977505" cy="4226560"/>
-            <wp:effectExtent l="0" t="0" r="4445" b="2540"/>
-            <wp:wrapTopAndBottom/>
-            <wp:docPr id="3" name="Рисунок 3"/>
-            <wp:cNvGraphicFramePr>
-              <a:graphicFrameLocks xmlns:a="http://schemas.openxmlformats.org/drawingml/2006/main" noChangeAspect="1"/>
-            </wp:cNvGraphicFramePr>
-            <a:graphic xmlns:a="http://schemas.openxmlformats.org/drawingml/2006/main">
-              <a:graphicData uri="http://schemas.openxmlformats.org/drawingml/2006/picture">
-                <pic:pic xmlns:pic="http://schemas.openxmlformats.org/drawingml/2006/picture">
-                  <pic:nvPicPr>
-                    <pic:cNvPr id="0" name="Picture 1"/>
-                    <pic:cNvPicPr>
-                      <a:picLocks noChangeAspect="1" noChangeArrowheads="1"/>
-                    </pic:cNvPicPr>
-                  </pic:nvPicPr>
-                  <pic:blipFill>
-                    <a:blip r:embed="rId12">
-                      <a:extLst>
-                        <a:ext uri="{28A0092B-C50C-407E-A947-70E740481C1C}">
-                          <a14:useLocalDpi xmlns:a14="http://schemas.microsoft.com/office/drawing/2010/main" val="0"/>
-                        </a:ext>
-                      </a:extLst>
-                    </a:blip>
-                    <a:srcRect/>
-                    <a:stretch>
-                      <a:fillRect/>
-                    </a:stretch>
-                  </pic:blipFill>
-                  <pic:spPr bwMode="auto">
-                    <a:xfrm>
-                      <a:off x="0" y="0"/>
-                      <a:ext cx="8013662" cy="4245962"/>
-                    </a:xfrm>
-                    <a:prstGeom prst="rect">
-                      <a:avLst/>
-                    </a:prstGeom>
-                    <a:noFill/>
-                    <a:ln>
-                      <a:noFill/>
-                    </a:ln>
-                  </pic:spPr>
-                </pic:pic>
-              </a:graphicData>
-            </a:graphic>
-            <wp14:sizeRelH relativeFrom="margin">
-              <wp14:pctWidth>0</wp14:pctWidth>
-            </wp14:sizeRelH>
-            <wp14:sizeRelV relativeFrom="margin">
-              <wp14:pctHeight>0</wp14:pctHeight>
-            </wp14:sizeRelV>
-          </wp:anchor>
-        </w:drawing>
-      </w:r>
-      <w:r>
-        <w:rPr>
-          <w:rFonts w:eastAsiaTheme="majorEastAsia" w:cstheme="minorHAnsi"/>
-          <w:sz w:val="24"/>
-          <w:szCs w:val="24"/>
-        </w:rPr>
-        <w:t>This is a screenshot of the implemented program.</w:t>
-      </w:r>
-      <w:r>
-        <w:rPr>
-          <w:rFonts w:eastAsiaTheme="majorEastAsia" w:cstheme="minorHAnsi"/>
-          <w:sz w:val="24"/>
-          <w:szCs w:val="24"/>
-        </w:rPr>
-        <w:t xml:space="preserve"> In the top row </w:t>
-      </w:r>
-      <w:r>
-        <w:rPr>
-          <w:rFonts w:eastAsiaTheme="majorEastAsia" w:cstheme="minorHAnsi"/>
-          <w:sz w:val="24"/>
-          <w:szCs w:val="24"/>
-        </w:rPr>
-        <w:t>there are 4 charts of equation solutions. In the middle row there are charts of local errors, in the bottom we have global errors. The middle and the bottom rows do not include exact method because there is no need to investigate its convergence.</w:t>
-      </w:r>
-      <w:r>
-        <w:rPr>
-          <w:rFonts w:eastAsiaTheme="majorEastAsia" w:cstheme="minorHAnsi"/>
-          <w:sz w:val="24"/>
-          <w:szCs w:val="24"/>
-        </w:rPr>
-        <w:t xml:space="preserve"> </w:t>
-      </w:r>
     </w:p>
-    <w:p>
-      <w:pPr>
-        <w:rPr>
-          <w:rFonts w:eastAsiaTheme="majorEastAsia" w:cstheme="minorHAnsi"/>
-          <w:sz w:val="24"/>
-          <w:szCs w:val="24"/>
-        </w:rPr>
-      </w:pPr>
-      <w:r>
-        <w:rPr>
-          <w:rFonts w:eastAsiaTheme="majorEastAsia" w:cstheme="minorHAnsi"/>
-          <w:sz w:val="24"/>
-          <w:szCs w:val="24"/>
-        </w:rPr>
-        <w:t xml:space="preserve">Exact method </w:t>
-      </w:r>
-      <w:r>
-        <w:rPr>
-          <w:rFonts w:eastAsiaTheme="majorEastAsia" w:cstheme="minorHAnsi"/>
-          <w:sz w:val="24"/>
-          <w:szCs w:val="24"/>
-        </w:rPr>
-        <w:t>always</w:t>
-      </w:r>
-      <w:r>
-        <w:rPr>
-          <w:rFonts w:eastAsiaTheme="majorEastAsia" w:cstheme="minorHAnsi"/>
-          <w:sz w:val="24"/>
-          <w:szCs w:val="24"/>
-        </w:rPr>
-        <w:t xml:space="preserve"> </w:t>
-      </w:r>
-      <w:r>
-        <w:rPr>
-          <w:rFonts w:eastAsiaTheme="majorEastAsia" w:cstheme="minorHAnsi"/>
-          <w:sz w:val="24"/>
-          <w:szCs w:val="24"/>
-        </w:rPr>
-        <w:t>has high enough precision in order to represent exact solution as closely as possible.</w:t>
-      </w:r>
-    </w:p>
-    <w:p>
-      <w:pPr>
-        <w:rPr>
-          <w:rFonts w:eastAsiaTheme="majorEastAsia" w:cstheme="minorHAnsi"/>
-          <w:sz w:val="24"/>
-          <w:szCs w:val="24"/>
-        </w:rPr>
-      </w:pPr>
-      <w:r>
-        <w:rPr>
-          <w:rFonts w:eastAsiaTheme="majorEastAsia" w:cstheme="minorHAnsi"/>
-          <w:sz w:val="24"/>
-          <w:szCs w:val="24"/>
-        </w:rPr>
-        <w:t>On the right side of the window there are fields that allow to modify the following parameters:</w:t>
-      </w:r>
-    </w:p>
-    <w:p>
-      <w:pPr>
-        <w:pStyle w:val="ab"/>
-        <w:numPr>
-          <w:ilvl w:val="0"/>
-          <w:numId w:val="1"/>
-        </w:numPr>
-        <w:rPr>
-          <w:rFonts w:eastAsiaTheme="majorEastAsia" w:cstheme="minorHAnsi"/>
-          <w:sz w:val="24"/>
-          <w:szCs w:val="24"/>
-        </w:rPr>
-      </w:pPr>
-      <w:r>
-        <w:rPr>
-          <w:rFonts w:eastAsiaTheme="majorEastAsia" w:cstheme="minorHAnsi"/>
-          <w:sz w:val="24"/>
-          <w:szCs w:val="24"/>
-        </w:rPr>
-        <w:t>IVP (both x</w:t>
-      </w:r>
-      <w:r>
-        <w:rPr>
-          <w:rFonts w:eastAsiaTheme="majorEastAsia" w:cstheme="minorHAnsi"/>
-          <w:sz w:val="24"/>
-          <w:szCs w:val="24"/>
-          <w:vertAlign w:val="subscript"/>
-        </w:rPr>
-        <w:t>0</w:t>
-      </w:r>
-      <w:r>
-        <w:rPr>
-          <w:rFonts w:eastAsiaTheme="majorEastAsia" w:cstheme="minorHAnsi"/>
-          <w:sz w:val="24"/>
-          <w:szCs w:val="24"/>
-        </w:rPr>
-        <w:t xml:space="preserve"> and y</w:t>
-      </w:r>
-      <w:r>
-        <w:rPr>
-          <w:rFonts w:eastAsiaTheme="majorEastAsia" w:cstheme="minorHAnsi"/>
-          <w:sz w:val="24"/>
-          <w:szCs w:val="24"/>
-          <w:vertAlign w:val="subscript"/>
-        </w:rPr>
-        <w:t>0</w:t>
-      </w:r>
-      <w:r>
-        <w:rPr>
-          <w:rFonts w:eastAsiaTheme="majorEastAsia" w:cstheme="minorHAnsi"/>
-          <w:sz w:val="24"/>
-          <w:szCs w:val="24"/>
-        </w:rPr>
-        <w:t>)</w:t>
-      </w:r>
-    </w:p>
-    <w:p>
-      <w:pPr>
-        <w:pStyle w:val="ab"/>
-        <w:numPr>
-          <w:ilvl w:val="0"/>
-          <w:numId w:val="1"/>
-        </w:numPr>
-        <w:rPr>
-          <w:rFonts w:eastAsiaTheme="majorEastAsia" w:cstheme="minorHAnsi"/>
-          <w:sz w:val="24"/>
-          <w:szCs w:val="24"/>
-        </w:rPr>
-      </w:pPr>
-      <w:r>
-        <w:rPr>
-          <w:rFonts w:eastAsiaTheme="majorEastAsia" w:cstheme="minorHAnsi"/>
-          <w:sz w:val="24"/>
-          <w:szCs w:val="24"/>
-        </w:rPr>
-        <w:t>X</w:t>
-      </w:r>
-    </w:p>
-    <w:p>
-      <w:pPr>
-        <w:pStyle w:val="ab"/>
-        <w:numPr>
-          <w:ilvl w:val="0"/>
-          <w:numId w:val="1"/>
-        </w:numPr>
-        <w:rPr>
-          <w:rFonts w:eastAsiaTheme="majorEastAsia" w:cstheme="minorHAnsi"/>
-          <w:sz w:val="24"/>
-          <w:szCs w:val="24"/>
-        </w:rPr>
-      </w:pPr>
-      <w:r>
-        <w:rPr>
-          <w:rFonts w:eastAsiaTheme="majorEastAsia" w:cstheme="minorHAnsi"/>
-          <w:sz w:val="24"/>
-          <w:szCs w:val="24"/>
-        </w:rPr>
-        <w:t>N</w:t>
-      </w:r>
-    </w:p>
-    <w:p>
-      <w:pPr>
-        <w:pStyle w:val="ab"/>
-        <w:numPr>
-          <w:ilvl w:val="0"/>
-          <w:numId w:val="1"/>
-        </w:numPr>
-        <w:rPr>
-          <w:rFonts w:eastAsiaTheme="majorEastAsia" w:cstheme="minorHAnsi"/>
-          <w:sz w:val="24"/>
-          <w:szCs w:val="24"/>
-        </w:rPr>
-      </w:pPr>
-      <w:r>
-        <w:rPr>
-          <w:rFonts w:eastAsiaTheme="majorEastAsia" w:cstheme="minorHAnsi"/>
-          <w:sz w:val="24"/>
-          <w:szCs w:val="24"/>
-        </w:rPr>
-        <w:t>N</w:t>
-      </w:r>
-      <w:r>
-        <w:rPr>
-          <w:rFonts w:eastAsiaTheme="majorEastAsia" w:cstheme="minorHAnsi"/>
-          <w:sz w:val="24"/>
-          <w:szCs w:val="24"/>
-          <w:vertAlign w:val="subscript"/>
-        </w:rPr>
-        <w:t>min</w:t>
-      </w:r>
-      <w:r>
-        <w:rPr>
-          <w:rFonts w:eastAsiaTheme="majorEastAsia" w:cstheme="minorHAnsi"/>
-          <w:sz w:val="24"/>
-          <w:szCs w:val="24"/>
-        </w:rPr>
-        <w:t xml:space="preserve"> and N</w:t>
-      </w:r>
-      <w:r>
-        <w:rPr>
-          <w:rFonts w:eastAsiaTheme="majorEastAsia" w:cstheme="minorHAnsi"/>
-          <w:sz w:val="24"/>
-          <w:szCs w:val="24"/>
-          <w:vertAlign w:val="subscript"/>
-        </w:rPr>
-        <w:t>max</w:t>
-      </w:r>
-      <w:r>
-        <w:rPr>
-          <w:rFonts w:eastAsiaTheme="majorEastAsia" w:cstheme="minorHAnsi"/>
-          <w:sz w:val="24"/>
-          <w:szCs w:val="24"/>
-        </w:rPr>
-        <w:t xml:space="preserve"> for global error analysis</w:t>
-      </w:r>
-    </w:p>
-    <w:p>
-      <w:pPr>
-        <w:rPr>
-          <w:rFonts w:eastAsiaTheme="majorEastAsia" w:cstheme="minorHAnsi"/>
-          <w:sz w:val="24"/>
-          <w:szCs w:val="24"/>
-        </w:rPr>
-      </w:pPr>
-      <w:r>
-        <w:rPr>
-          <w:rFonts w:eastAsiaTheme="majorEastAsia" w:cstheme="minorHAnsi"/>
-          <w:sz w:val="24"/>
-          <w:szCs w:val="24"/>
-        </w:rPr>
-        <w:br w:type="page"/>
-      </w:r>
-    </w:p>
-    <w:p>
-      <w:pPr>
-        <w:rPr>
-          <w:rFonts w:eastAsiaTheme="majorEastAsia" w:cstheme="minorHAnsi"/>
-          <w:sz w:val="24"/>
-          <w:szCs w:val="24"/>
-        </w:rPr>
-      </w:pPr>
-      <w:r>
-        <w:rPr>
-          <w:rFonts w:eastAsiaTheme="majorEastAsia" w:cstheme="minorHAnsi"/>
-          <w:noProof/>
-          <w:sz w:val="24"/>
-          <w:szCs w:val="24"/>
-        </w:rPr>
-        <w:lastRenderedPageBreak/>
-        <w:drawing>
-          <wp:anchor distT="0" distB="0" distL="114300" distR="114300" simplePos="0" relativeHeight="251664384" behindDoc="0" locked="0" layoutInCell="1" allowOverlap="1" wp14:anchorId="446EC55D" wp14:editId="7DAAA7AB">
-            <wp:simplePos x="0" y="0"/>
-            <wp:positionH relativeFrom="page">
-              <wp:posOffset>28575</wp:posOffset>
-            </wp:positionH>
-            <wp:positionV relativeFrom="paragraph">
-              <wp:posOffset>0</wp:posOffset>
-            </wp:positionV>
-            <wp:extent cx="7743825" cy="4107815"/>
-            <wp:effectExtent l="0" t="0" r="0" b="6985"/>
-            <wp:wrapTopAndBottom/>
-            <wp:docPr id="8" name="Рисунок 8"/>
-            <wp:cNvGraphicFramePr>
-              <a:graphicFrameLocks xmlns:a="http://schemas.openxmlformats.org/drawingml/2006/main" noChangeAspect="1"/>
-            </wp:cNvGraphicFramePr>
-            <a:graphic xmlns:a="http://schemas.openxmlformats.org/drawingml/2006/main">
-              <a:graphicData uri="http://schemas.openxmlformats.org/drawingml/2006/picture">
-                <pic:pic xmlns:pic="http://schemas.openxmlformats.org/drawingml/2006/picture">
-                  <pic:nvPicPr>
-                    <pic:cNvPr id="0" name="Picture 4"/>
-                    <pic:cNvPicPr>
-                      <a:picLocks noChangeAspect="1" noChangeArrowheads="1"/>
-                    </pic:cNvPicPr>
-                  </pic:nvPicPr>
-                  <pic:blipFill>
-                    <a:blip r:embed="rId13" cstate="print">
-                      <a:extLst>
-                        <a:ext uri="{28A0092B-C50C-407E-A947-70E740481C1C}">
-                          <a14:useLocalDpi xmlns:a14="http://schemas.microsoft.com/office/drawing/2010/main" val="0"/>
-                        </a:ext>
-                      </a:extLst>
-                    </a:blip>
-                    <a:srcRect/>
-                    <a:stretch>
-                      <a:fillRect/>
-                    </a:stretch>
-                  </pic:blipFill>
-                  <pic:spPr bwMode="auto">
-                    <a:xfrm>
-                      <a:off x="0" y="0"/>
-                      <a:ext cx="7743825" cy="4107815"/>
-                    </a:xfrm>
-                    <a:prstGeom prst="rect">
-                      <a:avLst/>
-                    </a:prstGeom>
-                    <a:noFill/>
-                    <a:ln>
-                      <a:noFill/>
-                    </a:ln>
-                  </pic:spPr>
-                </pic:pic>
-              </a:graphicData>
-            </a:graphic>
-            <wp14:sizeRelH relativeFrom="margin">
-              <wp14:pctWidth>0</wp14:pctWidth>
-            </wp14:sizeRelH>
-            <wp14:sizeRelV relativeFrom="margin">
-              <wp14:pctHeight>0</wp14:pctHeight>
-            </wp14:sizeRelV>
-          </wp:anchor>
-        </w:drawing>
-      </w:r>
-      <w:r>
-        <w:rPr>
-          <w:rFonts w:eastAsiaTheme="majorEastAsia" w:cstheme="minorHAnsi"/>
-          <w:sz w:val="24"/>
-          <w:szCs w:val="24"/>
-        </w:rPr>
-        <w:t xml:space="preserve">This screenshot shows that we can vary different parameters. For example, here N is changed from 10 to 20 in order to increase accuracy. </w:t>
-      </w:r>
-      <w:r>
-        <w:rPr>
-          <w:rFonts w:eastAsiaTheme="majorEastAsia" w:cstheme="minorHAnsi"/>
-          <w:sz w:val="24"/>
-          <w:szCs w:val="24"/>
-        </w:rPr>
-        <w:t xml:space="preserve">We can observe this increase in accuracy by comparing this screenshot’s local errors charts </w:t>
-      </w:r>
-      <w:r>
-        <w:rPr>
-          <w:rFonts w:eastAsiaTheme="majorEastAsia" w:cstheme="minorHAnsi"/>
-          <w:sz w:val="24"/>
-          <w:szCs w:val="24"/>
-        </w:rPr>
-        <w:t xml:space="preserve">with the </w:t>
-      </w:r>
-      <w:r>
-        <w:rPr>
-          <w:rFonts w:eastAsiaTheme="majorEastAsia" w:cstheme="minorHAnsi"/>
-          <w:sz w:val="24"/>
-          <w:szCs w:val="24"/>
-        </w:rPr>
-        <w:t>previous one.</w:t>
-      </w:r>
-      <w:r>
-        <w:rPr>
-          <w:rFonts w:eastAsiaTheme="majorEastAsia" w:cstheme="minorHAnsi"/>
-          <w:sz w:val="24"/>
-          <w:szCs w:val="24"/>
-        </w:rPr>
-        <w:t xml:space="preserve"> This is a brief explanation of how this input works:</w:t>
-      </w:r>
-    </w:p>
-    <w:p>
-      <w:pPr>
-        <w:pStyle w:val="ab"/>
-        <w:numPr>
-          <w:ilvl w:val="0"/>
-          <w:numId w:val="2"/>
-        </w:numPr>
-        <w:rPr>
-          <w:rFonts w:eastAsiaTheme="majorEastAsia" w:cstheme="minorHAnsi"/>
-          <w:sz w:val="24"/>
-          <w:szCs w:val="24"/>
-        </w:rPr>
-      </w:pPr>
-      <w:r>
-        <w:rPr>
-          <w:rFonts w:eastAsiaTheme="majorEastAsia" w:cstheme="minorHAnsi"/>
-          <w:sz w:val="24"/>
-          <w:szCs w:val="24"/>
-        </w:rPr>
-        <w:t>Users puts values inside the fields and presses “Apply” button.</w:t>
-      </w:r>
-    </w:p>
-    <w:p>
-      <w:pPr>
-        <w:pStyle w:val="ab"/>
-        <w:numPr>
-          <w:ilvl w:val="0"/>
-          <w:numId w:val="2"/>
-        </w:numPr>
-        <w:rPr>
-          <w:rFonts w:eastAsiaTheme="majorEastAsia" w:cstheme="minorHAnsi"/>
-          <w:sz w:val="24"/>
-          <w:szCs w:val="24"/>
-        </w:rPr>
-      </w:pPr>
-      <w:r>
-        <w:rPr>
-          <w:rFonts w:eastAsiaTheme="majorEastAsia" w:cstheme="minorHAnsi"/>
-          <w:sz w:val="24"/>
-          <w:szCs w:val="24"/>
-        </w:rPr>
-        <w:t>Program validates user input (e.g. checks that N is greater or equal than 2, because other values of N do not make sense).</w:t>
-      </w:r>
-    </w:p>
-    <w:p>
-      <w:pPr>
-        <w:pStyle w:val="ab"/>
-        <w:numPr>
-          <w:ilvl w:val="0"/>
-          <w:numId w:val="2"/>
-        </w:numPr>
-        <w:rPr>
-          <w:rFonts w:eastAsiaTheme="majorEastAsia" w:cstheme="minorHAnsi"/>
-          <w:sz w:val="24"/>
-          <w:szCs w:val="24"/>
-        </w:rPr>
-      </w:pPr>
-      <w:r>
-        <w:rPr>
-          <w:rFonts w:eastAsiaTheme="majorEastAsia" w:cstheme="minorHAnsi"/>
-          <w:sz w:val="24"/>
-          <w:szCs w:val="24"/>
-        </w:rPr>
-        <w:t>If user input fails to pass validation procedure, errors message is displayed and nothing is updated.</w:t>
-      </w:r>
-    </w:p>
-    <w:p>
-      <w:pPr>
-        <w:pStyle w:val="ab"/>
-        <w:numPr>
-          <w:ilvl w:val="0"/>
-          <w:numId w:val="2"/>
-        </w:numPr>
-        <w:rPr>
-          <w:rFonts w:eastAsiaTheme="majorEastAsia" w:cstheme="minorHAnsi"/>
-          <w:sz w:val="24"/>
-          <w:szCs w:val="24"/>
-        </w:rPr>
-      </w:pPr>
-      <w:r>
-        <w:rPr>
-          <w:rFonts w:eastAsiaTheme="majorEastAsia" w:cstheme="minorHAnsi"/>
-          <w:sz w:val="24"/>
-          <w:szCs w:val="24"/>
-        </w:rPr>
-        <w:t>If input is valid, every chart is updated with new values.</w:t>
-      </w:r>
-    </w:p>
-    <w:p>
-      <w:pPr>
-        <w:rPr>
-          <w:rFonts w:eastAsiaTheme="majorEastAsia" w:cstheme="minorHAnsi"/>
-          <w:sz w:val="24"/>
-          <w:szCs w:val="24"/>
-        </w:rPr>
-      </w:pPr>
-      <w:r>
-        <w:rPr>
-          <w:rFonts w:eastAsiaTheme="majorEastAsia" w:cstheme="minorHAnsi"/>
-          <w:sz w:val="24"/>
-          <w:szCs w:val="24"/>
-        </w:rPr>
-        <w:t xml:space="preserve">That is, charts are updated only if input values are changed. This becomes possibly via design pattern Observer that is implemented as language feature of C# (events and delegates). </w:t>
-      </w:r>
-    </w:p>
-    <w:p>
-      <w:pPr>
-        <w:rPr>
-          <w:rFonts w:eastAsiaTheme="majorEastAsia" w:cstheme="minorHAnsi"/>
-          <w:sz w:val="24"/>
-          <w:szCs w:val="24"/>
-        </w:rPr>
-      </w:pPr>
-      <w:r>
-        <w:rPr>
-          <w:rFonts w:eastAsiaTheme="majorEastAsia" w:cstheme="minorHAnsi"/>
-          <w:sz w:val="24"/>
-          <w:szCs w:val="24"/>
-        </w:rPr>
-        <w:t>It is worth mentioning that for some values of parameters, function’s value is either too big/small of NaN (i.e. it is not representable at the graph). In this case, point is not shown at all. Nevertheless, there are no such points wi</w:t>
-      </w:r>
-      <w:r>
-        <w:rPr>
-          <w:rFonts w:eastAsiaTheme="majorEastAsia" w:cstheme="minorHAnsi"/>
-          <w:sz w:val="24"/>
-          <w:szCs w:val="24"/>
-        </w:rPr>
-        <w:t xml:space="preserve">th my variant’s IVP and X. They may appear only if we change </w:t>
-      </w:r>
-      <w:r>
-        <w:rPr>
-          <w:rFonts w:eastAsiaTheme="majorEastAsia" w:cstheme="minorHAnsi"/>
-          <w:sz w:val="24"/>
-          <w:szCs w:val="24"/>
-        </w:rPr>
-        <w:t>IVP and X.</w:t>
-      </w:r>
-      <w:bookmarkStart w:id="1" w:name="_GoBack"/>
-      <w:bookmarkEnd w:id="1"/>
-    </w:p>
-    <w:p>
-      <w:pPr>
-        <w:rPr>
-          <w:rFonts w:eastAsiaTheme="majorEastAsia" w:cstheme="minorHAnsi"/>
-        </w:rPr>
-      </w:pPr>
-    </w:p>
-    <w:p>
-      <w:pPr>
-        <w:rPr>
-          <w:rFonts w:eastAsiaTheme="majorEastAsia" w:cstheme="minorHAnsi"/>
-        </w:rPr>
-      </w:pPr>
-      <w:r>
-        <w:rPr>
-          <w:rFonts w:eastAsiaTheme="majorEastAsia" w:cstheme="minorHAnsi"/>
-        </w:rPr>
-        <w:br w:type="page"/>
-      </w:r>
-    </w:p>
-    <w:p>
-      <w:pPr>
-        <w:rPr>
-          <w:rFonts w:eastAsiaTheme="majorEastAsia" w:cstheme="minorHAnsi"/>
-        </w:rPr>
-      </w:pPr>
-    </w:p>
-    <w:p>
-      <w:pPr>
-        <w:rPr>
-          <w:rFonts w:eastAsiaTheme="majorEastAsia" w:cstheme="minorHAnsi"/>
-          <w:sz w:val="24"/>
-          <w:szCs w:val="24"/>
-        </w:rPr>
-      </w:pPr>
-      <w:r>
-        <w:rPr>
-          <w:noProof/>
-          <w:sz w:val="24"/>
-          <w:szCs w:val="24"/>
-        </w:rPr>
-        <w:drawing>
-          <wp:anchor distT="0" distB="0" distL="114300" distR="114300" simplePos="0" relativeHeight="251666432" behindDoc="0" locked="0" layoutInCell="1" allowOverlap="1" wp14:anchorId="1339732A" wp14:editId="4A82A991">
-            <wp:simplePos x="0" y="0"/>
-            <wp:positionH relativeFrom="margin">
-              <wp:posOffset>-767751</wp:posOffset>
-            </wp:positionH>
-            <wp:positionV relativeFrom="paragraph">
-              <wp:posOffset>3959824</wp:posOffset>
-            </wp:positionV>
-            <wp:extent cx="7513320" cy="3979812"/>
-            <wp:effectExtent l="0" t="0" r="0" b="1905"/>
-            <wp:wrapTopAndBottom/>
-            <wp:docPr id="9" name="Рисунок 9"/>
-            <wp:cNvGraphicFramePr>
-              <a:graphicFrameLocks xmlns:a="http://schemas.openxmlformats.org/drawingml/2006/main" noChangeAspect="1"/>
-            </wp:cNvGraphicFramePr>
-            <a:graphic xmlns:a="http://schemas.openxmlformats.org/drawingml/2006/main">
-              <a:graphicData uri="http://schemas.openxmlformats.org/drawingml/2006/picture">
-                <pic:pic xmlns:pic="http://schemas.openxmlformats.org/drawingml/2006/picture">
-                  <pic:nvPicPr>
-                    <pic:cNvPr id="1" name=""/>
-                    <pic:cNvPicPr/>
-                  </pic:nvPicPr>
-                  <pic:blipFill>
-                    <a:blip r:embed="rId14" cstate="print">
-                      <a:extLst>
-                        <a:ext uri="{28A0092B-C50C-407E-A947-70E740481C1C}">
-                          <a14:useLocalDpi xmlns:a14="http://schemas.microsoft.com/office/drawing/2010/main" val="0"/>
-                        </a:ext>
-                      </a:extLst>
-                    </a:blip>
-                    <a:stretch>
-                      <a:fillRect/>
-                    </a:stretch>
-                  </pic:blipFill>
-                  <pic:spPr>
-                    <a:xfrm>
-                      <a:off x="0" y="0"/>
-                      <a:ext cx="7518597" cy="3982607"/>
-                    </a:xfrm>
-                    <a:prstGeom prst="rect">
-                      <a:avLst/>
-                    </a:prstGeom>
-                  </pic:spPr>
-                </pic:pic>
-              </a:graphicData>
-            </a:graphic>
-            <wp14:sizeRelH relativeFrom="margin">
-              <wp14:pctWidth>0</wp14:pctWidth>
-            </wp14:sizeRelH>
-            <wp14:sizeRelV relativeFrom="margin">
-              <wp14:pctHeight>0</wp14:pctHeight>
-            </wp14:sizeRelV>
-          </wp:anchor>
-        </w:drawing>
-      </w:r>
-      <w:r>
-        <w:rPr>
-          <w:noProof/>
-          <w:sz w:val="24"/>
-          <w:szCs w:val="24"/>
-        </w:rPr>
-        <w:drawing>
-          <wp:anchor distT="0" distB="0" distL="114300" distR="114300" simplePos="0" relativeHeight="251665408" behindDoc="0" locked="0" layoutInCell="1" allowOverlap="1" wp14:anchorId="20A0482F" wp14:editId="7FCC621F">
-            <wp:simplePos x="0" y="0"/>
-            <wp:positionH relativeFrom="page">
-              <wp:posOffset>146050</wp:posOffset>
-            </wp:positionH>
-            <wp:positionV relativeFrom="paragraph">
-              <wp:posOffset>188271</wp:posOffset>
-            </wp:positionV>
-            <wp:extent cx="7513320" cy="3979545"/>
-            <wp:effectExtent l="0" t="0" r="0" b="1905"/>
-            <wp:wrapTopAndBottom/>
-            <wp:docPr id="1" name="Рисунок 1"/>
-            <wp:cNvGraphicFramePr>
-              <a:graphicFrameLocks xmlns:a="http://schemas.openxmlformats.org/drawingml/2006/main" noChangeAspect="1"/>
-            </wp:cNvGraphicFramePr>
-            <a:graphic xmlns:a="http://schemas.openxmlformats.org/drawingml/2006/main">
-              <a:graphicData uri="http://schemas.openxmlformats.org/drawingml/2006/picture">
-                <pic:pic xmlns:pic="http://schemas.openxmlformats.org/drawingml/2006/picture">
-                  <pic:nvPicPr>
-                    <pic:cNvPr id="1" name=""/>
-                    <pic:cNvPicPr/>
-                  </pic:nvPicPr>
-                  <pic:blipFill>
-                    <a:blip r:embed="rId15" cstate="print">
-                      <a:extLst>
-                        <a:ext uri="{28A0092B-C50C-407E-A947-70E740481C1C}">
-                          <a14:useLocalDpi xmlns:a14="http://schemas.microsoft.com/office/drawing/2010/main" val="0"/>
-                        </a:ext>
-                      </a:extLst>
-                    </a:blip>
-                    <a:stretch>
-                      <a:fillRect/>
-                    </a:stretch>
-                  </pic:blipFill>
-                  <pic:spPr>
-                    <a:xfrm>
-                      <a:off x="0" y="0"/>
-                      <a:ext cx="7513320" cy="3979545"/>
-                    </a:xfrm>
-                    <a:prstGeom prst="rect">
-                      <a:avLst/>
-                    </a:prstGeom>
-                  </pic:spPr>
-                </pic:pic>
-              </a:graphicData>
-            </a:graphic>
-            <wp14:sizeRelH relativeFrom="margin">
-              <wp14:pctWidth>0</wp14:pctWidth>
-            </wp14:sizeRelH>
-            <wp14:sizeRelV relativeFrom="margin">
-              <wp14:pctHeight>0</wp14:pctHeight>
-            </wp14:sizeRelV>
-          </wp:anchor>
-        </w:drawing>
-      </w:r>
-      <w:r>
-        <w:rPr>
-          <w:rFonts w:eastAsiaTheme="majorEastAsia" w:cstheme="minorHAnsi"/>
-          <w:sz w:val="24"/>
-          <w:szCs w:val="24"/>
-        </w:rPr>
-        <w:t>The following screenshots show variation of other parameters and their effect on errors:</w:t>
-      </w:r>
-    </w:p>
+    <w:tbl>
+      <w:tblPr>
+        <w:tblStyle w:val="aa"/>
+        <w:tblW w:w="12016" w:type="dxa"/>
+        <w:tblInd w:w="-1265" w:type="dxa"/>
+        <w:tblLook w:val="04A0" w:firstRow="1" w:lastRow="0" w:firstColumn="1" w:lastColumn="0" w:noHBand="0" w:noVBand="1"/>
+      </w:tblPr>
+      <w:tblGrid>
+        <w:gridCol w:w="180"/>
+        <w:gridCol w:w="69"/>
+        <w:gridCol w:w="11709"/>
+        <w:gridCol w:w="58"/>
+      </w:tblGrid>
+      <w:tr>
+        <w:trPr>
+          <w:trHeight w:val="5210"/>
+        </w:trPr>
+        <w:tc>
+          <w:tcPr>
+            <w:tcW w:w="12016" w:type="dxa"/>
+            <w:gridSpan w:val="4"/>
+          </w:tcPr>
+          <w:p>
+            <w:pPr>
+              <w:rPr>
+                <w:rFonts w:eastAsiaTheme="majorEastAsia" w:cstheme="minorHAnsi"/>
+                <w:noProof/>
+                <w:sz w:val="24"/>
+                <w:szCs w:val="24"/>
+              </w:rPr>
+            </w:pPr>
+            <w:r>
+              <w:rPr>
+                <w:rFonts w:eastAsiaTheme="majorEastAsia" w:cstheme="minorHAnsi"/>
+                <w:noProof/>
+                <w:sz w:val="24"/>
+                <w:szCs w:val="24"/>
+              </w:rPr>
+              <w:drawing>
+                <wp:anchor distT="0" distB="0" distL="114300" distR="114300" simplePos="0" relativeHeight="251691008" behindDoc="1" locked="0" layoutInCell="1" allowOverlap="1" wp14:anchorId="4A31A43E" wp14:editId="1DBAE90C">
+                  <wp:simplePos x="0" y="0"/>
+                  <wp:positionH relativeFrom="column">
+                    <wp:posOffset>-2540</wp:posOffset>
+                  </wp:positionH>
+                  <wp:positionV relativeFrom="paragraph">
+                    <wp:posOffset>190500</wp:posOffset>
+                  </wp:positionV>
+                  <wp:extent cx="7461250" cy="3954780"/>
+                  <wp:effectExtent l="0" t="0" r="6350" b="7620"/>
+                  <wp:wrapTopAndBottom/>
+                  <wp:docPr id="5" name="Рисунок 5"/>
+                  <wp:cNvGraphicFramePr>
+                    <a:graphicFrameLocks xmlns:a="http://schemas.openxmlformats.org/drawingml/2006/main" noChangeAspect="1"/>
+                  </wp:cNvGraphicFramePr>
+                  <a:graphic xmlns:a="http://schemas.openxmlformats.org/drawingml/2006/main">
+                    <a:graphicData uri="http://schemas.openxmlformats.org/drawingml/2006/picture">
+                      <pic:pic xmlns:pic="http://schemas.openxmlformats.org/drawingml/2006/picture">
+                        <pic:nvPicPr>
+                          <pic:cNvPr id="0" name="Picture 1"/>
+                          <pic:cNvPicPr>
+                            <a:picLocks noChangeAspect="1" noChangeArrowheads="1"/>
+                          </pic:cNvPicPr>
+                        </pic:nvPicPr>
+                        <pic:blipFill>
+                          <a:blip r:embed="rId12" cstate="print">
+                            <a:extLst>
+                              <a:ext uri="{28A0092B-C50C-407E-A947-70E740481C1C}">
+                                <a14:useLocalDpi xmlns:a14="http://schemas.microsoft.com/office/drawing/2010/main" val="0"/>
+                              </a:ext>
+                            </a:extLst>
+                          </a:blip>
+                          <a:srcRect/>
+                          <a:stretch>
+                            <a:fillRect/>
+                          </a:stretch>
+                        </pic:blipFill>
+                        <pic:spPr bwMode="auto">
+                          <a:xfrm>
+                            <a:off x="0" y="0"/>
+                            <a:ext cx="7461250" cy="3954780"/>
+                          </a:xfrm>
+                          <a:prstGeom prst="rect">
+                            <a:avLst/>
+                          </a:prstGeom>
+                          <a:noFill/>
+                          <a:ln>
+                            <a:noFill/>
+                          </a:ln>
+                        </pic:spPr>
+                      </pic:pic>
+                    </a:graphicData>
+                  </a:graphic>
+                  <wp14:sizeRelH relativeFrom="margin">
+                    <wp14:pctWidth>0</wp14:pctWidth>
+                  </wp14:sizeRelH>
+                  <wp14:sizeRelV relativeFrom="margin">
+                    <wp14:pctHeight>0</wp14:pctHeight>
+                  </wp14:sizeRelV>
+                </wp:anchor>
+              </w:drawing>
+            </w:r>
+          </w:p>
+        </w:tc>
+      </w:tr>
+      <w:tr>
+        <w:trPr>
+          <w:trHeight w:val="5210"/>
+        </w:trPr>
+        <w:tc>
+          <w:tcPr>
+            <w:tcW w:w="12016" w:type="dxa"/>
+            <w:gridSpan w:val="4"/>
+          </w:tcPr>
+          <w:p>
+            <w:pPr>
+              <w:rPr>
+                <w:rFonts w:eastAsiaTheme="majorEastAsia" w:cstheme="minorHAnsi"/>
+                <w:sz w:val="24"/>
+                <w:szCs w:val="24"/>
+              </w:rPr>
+            </w:pPr>
+            <w:r>
+              <w:rPr>
+                <w:rFonts w:eastAsiaTheme="majorEastAsia" w:cstheme="minorHAnsi"/>
+                <w:sz w:val="24"/>
+                <w:szCs w:val="24"/>
+              </w:rPr>
+              <w:t>This is a screenshot of the implemented program.</w:t>
+            </w:r>
+            <w:r>
+              <w:rPr>
+                <w:rFonts w:eastAsiaTheme="majorEastAsia" w:cstheme="minorHAnsi"/>
+                <w:sz w:val="24"/>
+                <w:szCs w:val="24"/>
+              </w:rPr>
+              <w:t xml:space="preserve"> In the top row there are 4 charts of equation solutions. In the middle row there are charts of local errors, in the bottom we have global errors. The middle and the bottom rows do not include exact method because there is no need to investigate its convergence. </w:t>
+            </w:r>
+          </w:p>
+          <w:p>
+            <w:pPr>
+              <w:rPr>
+                <w:rFonts w:eastAsiaTheme="majorEastAsia" w:cstheme="minorHAnsi"/>
+                <w:sz w:val="24"/>
+                <w:szCs w:val="24"/>
+              </w:rPr>
+            </w:pPr>
+            <w:r>
+              <w:rPr>
+                <w:rFonts w:eastAsiaTheme="majorEastAsia" w:cstheme="minorHAnsi"/>
+                <w:sz w:val="24"/>
+                <w:szCs w:val="24"/>
+              </w:rPr>
+              <w:t>Exact method always has high enough precision in order to represent exact solution as closely as possible.</w:t>
+            </w:r>
+          </w:p>
+          <w:p>
+            <w:pPr>
+              <w:rPr>
+                <w:rFonts w:eastAsiaTheme="majorEastAsia" w:cstheme="minorHAnsi"/>
+                <w:sz w:val="24"/>
+                <w:szCs w:val="24"/>
+              </w:rPr>
+            </w:pPr>
+            <w:r>
+              <w:rPr>
+                <w:rFonts w:eastAsiaTheme="majorEastAsia" w:cstheme="minorHAnsi"/>
+                <w:sz w:val="24"/>
+                <w:szCs w:val="24"/>
+              </w:rPr>
+              <w:t>On the right side of the window there are fields that allow to modify the following parameters:</w:t>
+            </w:r>
+          </w:p>
+          <w:p>
+            <w:pPr>
+              <w:pStyle w:val="ab"/>
+              <w:numPr>
+                <w:ilvl w:val="0"/>
+                <w:numId w:val="1"/>
+              </w:numPr>
+              <w:rPr>
+                <w:rFonts w:eastAsiaTheme="majorEastAsia" w:cstheme="minorHAnsi"/>
+                <w:sz w:val="24"/>
+                <w:szCs w:val="24"/>
+              </w:rPr>
+            </w:pPr>
+            <w:r>
+              <w:rPr>
+                <w:rFonts w:eastAsiaTheme="majorEastAsia" w:cstheme="minorHAnsi"/>
+                <w:sz w:val="24"/>
+                <w:szCs w:val="24"/>
+              </w:rPr>
+              <w:t>IVP (both x</w:t>
+            </w:r>
+            <w:r>
+              <w:rPr>
+                <w:rFonts w:eastAsiaTheme="majorEastAsia" w:cstheme="minorHAnsi"/>
+                <w:sz w:val="24"/>
+                <w:szCs w:val="24"/>
+                <w:vertAlign w:val="subscript"/>
+              </w:rPr>
+              <w:t>0</w:t>
+            </w:r>
+            <w:r>
+              <w:rPr>
+                <w:rFonts w:eastAsiaTheme="majorEastAsia" w:cstheme="minorHAnsi"/>
+                <w:sz w:val="24"/>
+                <w:szCs w:val="24"/>
+              </w:rPr>
+              <w:t xml:space="preserve"> and y</w:t>
+            </w:r>
+            <w:r>
+              <w:rPr>
+                <w:rFonts w:eastAsiaTheme="majorEastAsia" w:cstheme="minorHAnsi"/>
+                <w:sz w:val="24"/>
+                <w:szCs w:val="24"/>
+                <w:vertAlign w:val="subscript"/>
+              </w:rPr>
+              <w:t>0</w:t>
+            </w:r>
+            <w:r>
+              <w:rPr>
+                <w:rFonts w:eastAsiaTheme="majorEastAsia" w:cstheme="minorHAnsi"/>
+                <w:sz w:val="24"/>
+                <w:szCs w:val="24"/>
+              </w:rPr>
+              <w:t>)</w:t>
+            </w:r>
+          </w:p>
+          <w:p>
+            <w:pPr>
+              <w:pStyle w:val="ab"/>
+              <w:numPr>
+                <w:ilvl w:val="0"/>
+                <w:numId w:val="1"/>
+              </w:numPr>
+              <w:rPr>
+                <w:rFonts w:eastAsiaTheme="majorEastAsia" w:cstheme="minorHAnsi"/>
+                <w:sz w:val="24"/>
+                <w:szCs w:val="24"/>
+              </w:rPr>
+            </w:pPr>
+            <w:r>
+              <w:rPr>
+                <w:rFonts w:eastAsiaTheme="majorEastAsia" w:cstheme="minorHAnsi"/>
+                <w:sz w:val="24"/>
+                <w:szCs w:val="24"/>
+              </w:rPr>
+              <w:t>X</w:t>
+            </w:r>
+          </w:p>
+          <w:p>
+            <w:pPr>
+              <w:pStyle w:val="ab"/>
+              <w:numPr>
+                <w:ilvl w:val="0"/>
+                <w:numId w:val="1"/>
+              </w:numPr>
+              <w:rPr>
+                <w:rFonts w:eastAsiaTheme="majorEastAsia" w:cstheme="minorHAnsi"/>
+                <w:sz w:val="24"/>
+                <w:szCs w:val="24"/>
+              </w:rPr>
+            </w:pPr>
+            <w:r>
+              <w:rPr>
+                <w:rFonts w:eastAsiaTheme="majorEastAsia" w:cstheme="minorHAnsi"/>
+                <w:sz w:val="24"/>
+                <w:szCs w:val="24"/>
+              </w:rPr>
+              <w:t>N</w:t>
+            </w:r>
+          </w:p>
+          <w:p>
+            <w:pPr>
+              <w:pStyle w:val="ab"/>
+              <w:numPr>
+                <w:ilvl w:val="0"/>
+                <w:numId w:val="1"/>
+              </w:numPr>
+              <w:rPr>
+                <w:rFonts w:eastAsiaTheme="majorEastAsia" w:cstheme="minorHAnsi"/>
+                <w:sz w:val="24"/>
+                <w:szCs w:val="24"/>
+              </w:rPr>
+            </w:pPr>
+            <w:proofErr w:type="spellStart"/>
+            <w:r>
+              <w:rPr>
+                <w:rFonts w:eastAsiaTheme="majorEastAsia" w:cstheme="minorHAnsi"/>
+                <w:sz w:val="24"/>
+                <w:szCs w:val="24"/>
+              </w:rPr>
+              <w:t>N</w:t>
+            </w:r>
+            <w:r>
+              <w:rPr>
+                <w:rFonts w:eastAsiaTheme="majorEastAsia" w:cstheme="minorHAnsi"/>
+                <w:sz w:val="24"/>
+                <w:szCs w:val="24"/>
+                <w:vertAlign w:val="subscript"/>
+              </w:rPr>
+              <w:t>min</w:t>
+            </w:r>
+            <w:proofErr w:type="spellEnd"/>
+            <w:r>
+              <w:rPr>
+                <w:rFonts w:eastAsiaTheme="majorEastAsia" w:cstheme="minorHAnsi"/>
+                <w:sz w:val="24"/>
+                <w:szCs w:val="24"/>
+              </w:rPr>
+              <w:t xml:space="preserve"> and </w:t>
+            </w:r>
+            <w:proofErr w:type="spellStart"/>
+            <w:r>
+              <w:rPr>
+                <w:rFonts w:eastAsiaTheme="majorEastAsia" w:cstheme="minorHAnsi"/>
+                <w:sz w:val="24"/>
+                <w:szCs w:val="24"/>
+              </w:rPr>
+              <w:t>N</w:t>
+            </w:r>
+            <w:r>
+              <w:rPr>
+                <w:rFonts w:eastAsiaTheme="majorEastAsia" w:cstheme="minorHAnsi"/>
+                <w:sz w:val="24"/>
+                <w:szCs w:val="24"/>
+                <w:vertAlign w:val="subscript"/>
+              </w:rPr>
+              <w:t>max</w:t>
+            </w:r>
+            <w:proofErr w:type="spellEnd"/>
+            <w:r>
+              <w:rPr>
+                <w:rFonts w:eastAsiaTheme="majorEastAsia" w:cstheme="minorHAnsi"/>
+                <w:sz w:val="24"/>
+                <w:szCs w:val="24"/>
+              </w:rPr>
+              <w:t xml:space="preserve"> for global error analysis</w:t>
+            </w:r>
+          </w:p>
+        </w:tc>
+      </w:tr>
+      <w:tr>
+        <w:trPr>
+          <w:gridBefore w:val="1"/>
+          <w:wBefore w:w="180" w:type="dxa"/>
+          <w:trHeight w:val="9350"/>
+        </w:trPr>
+        <w:tc>
+          <w:tcPr>
+            <w:tcW w:w="11836" w:type="dxa"/>
+            <w:gridSpan w:val="3"/>
+          </w:tcPr>
+          <w:p>
+            <w:pPr>
+              <w:rPr>
+                <w:rFonts w:eastAsiaTheme="majorEastAsia" w:cstheme="minorHAnsi"/>
+                <w:sz w:val="24"/>
+                <w:szCs w:val="24"/>
+              </w:rPr>
+            </w:pPr>
+            <w:r>
+              <w:rPr>
+                <w:rFonts w:eastAsiaTheme="majorEastAsia" w:cstheme="minorHAnsi"/>
+                <w:sz w:val="24"/>
+                <w:szCs w:val="24"/>
+              </w:rPr>
+              <w:lastRenderedPageBreak/>
+              <w:t>The previously mentioned</w:t>
+            </w:r>
+            <w:r>
+              <w:rPr>
+                <w:rFonts w:eastAsiaTheme="majorEastAsia" w:cstheme="minorHAnsi"/>
+                <w:sz w:val="24"/>
+                <w:szCs w:val="24"/>
+              </w:rPr>
+              <w:t xml:space="preserve"> screenshot shows that we can vary different parameters. For example, here N is changed from 10 to 20 in order to increase accuracy. We can observe this increase in accuracy by comparing this screenshot’s local errors charts with the previous one.</w:t>
+            </w:r>
+            <w:r>
+              <w:rPr>
+                <w:rFonts w:eastAsiaTheme="majorEastAsia" w:cstheme="minorHAnsi"/>
+                <w:sz w:val="24"/>
+                <w:szCs w:val="24"/>
+              </w:rPr>
+              <w:t xml:space="preserve"> This is a brief explanation of how this input works:</w:t>
+            </w:r>
+          </w:p>
+          <w:p>
+            <w:pPr>
+              <w:pStyle w:val="ab"/>
+              <w:numPr>
+                <w:ilvl w:val="0"/>
+                <w:numId w:val="2"/>
+              </w:numPr>
+              <w:rPr>
+                <w:rFonts w:eastAsiaTheme="majorEastAsia" w:cstheme="minorHAnsi"/>
+                <w:sz w:val="24"/>
+                <w:szCs w:val="24"/>
+              </w:rPr>
+            </w:pPr>
+            <w:r>
+              <w:rPr>
+                <w:rFonts w:eastAsiaTheme="majorEastAsia" w:cstheme="minorHAnsi"/>
+                <w:sz w:val="24"/>
+                <w:szCs w:val="24"/>
+              </w:rPr>
+              <w:t>Users puts values inside the fields and presses “Apply” button.</w:t>
+            </w:r>
+          </w:p>
+          <w:p>
+            <w:pPr>
+              <w:pStyle w:val="ab"/>
+              <w:numPr>
+                <w:ilvl w:val="0"/>
+                <w:numId w:val="2"/>
+              </w:numPr>
+              <w:rPr>
+                <w:rFonts w:eastAsiaTheme="majorEastAsia" w:cstheme="minorHAnsi"/>
+                <w:sz w:val="24"/>
+                <w:szCs w:val="24"/>
+              </w:rPr>
+            </w:pPr>
+            <w:r>
+              <w:rPr>
+                <w:rFonts w:eastAsiaTheme="majorEastAsia" w:cstheme="minorHAnsi"/>
+                <w:sz w:val="24"/>
+                <w:szCs w:val="24"/>
+              </w:rPr>
+              <w:t>Program validates user input (e.g. checks that N is greater or equal than 2, because other values of N do not make sense).</w:t>
+            </w:r>
+          </w:p>
+          <w:p>
+            <w:pPr>
+              <w:pStyle w:val="ab"/>
+              <w:numPr>
+                <w:ilvl w:val="0"/>
+                <w:numId w:val="2"/>
+              </w:numPr>
+              <w:rPr>
+                <w:rFonts w:eastAsiaTheme="majorEastAsia" w:cstheme="minorHAnsi"/>
+                <w:sz w:val="24"/>
+                <w:szCs w:val="24"/>
+              </w:rPr>
+            </w:pPr>
+            <w:r>
+              <w:rPr>
+                <w:rFonts w:eastAsiaTheme="majorEastAsia" w:cstheme="minorHAnsi"/>
+                <w:sz w:val="24"/>
+                <w:szCs w:val="24"/>
+              </w:rPr>
+              <w:t>If user input fails to pass validation procedure, errors message is displayed and nothing is updated.</w:t>
+            </w:r>
+          </w:p>
+          <w:p>
+            <w:pPr>
+              <w:pStyle w:val="ab"/>
+              <w:numPr>
+                <w:ilvl w:val="0"/>
+                <w:numId w:val="2"/>
+              </w:numPr>
+              <w:rPr>
+                <w:rFonts w:eastAsiaTheme="majorEastAsia" w:cstheme="minorHAnsi"/>
+                <w:sz w:val="24"/>
+                <w:szCs w:val="24"/>
+              </w:rPr>
+            </w:pPr>
+            <w:r>
+              <w:rPr>
+                <w:rFonts w:eastAsiaTheme="majorEastAsia" w:cstheme="minorHAnsi"/>
+                <w:sz w:val="24"/>
+                <w:szCs w:val="24"/>
+              </w:rPr>
+              <w:t>If input is valid, every chart is updated with new values.</w:t>
+            </w:r>
+          </w:p>
+          <w:p>
+            <w:pPr>
+              <w:ind w:left="360"/>
+              <w:rPr>
+                <w:rFonts w:eastAsiaTheme="majorEastAsia" w:cstheme="minorHAnsi"/>
+                <w:sz w:val="24"/>
+                <w:szCs w:val="24"/>
+              </w:rPr>
+            </w:pPr>
+          </w:p>
+          <w:p>
+            <w:pPr>
+              <w:rPr>
+                <w:rFonts w:eastAsiaTheme="majorEastAsia" w:cstheme="minorHAnsi"/>
+                <w:sz w:val="24"/>
+                <w:szCs w:val="24"/>
+              </w:rPr>
+            </w:pPr>
+            <w:r>
+              <w:rPr>
+                <w:rFonts w:eastAsiaTheme="majorEastAsia" w:cstheme="minorHAnsi"/>
+                <w:sz w:val="24"/>
+                <w:szCs w:val="24"/>
+              </w:rPr>
+              <w:t xml:space="preserve">That is, charts are updated only if input values are changed. This becomes possibly via design pattern Observer that is implemented as language feature of C# (events and delegates). </w:t>
+            </w:r>
+          </w:p>
+          <w:p>
+            <w:pPr>
+              <w:rPr>
+                <w:rFonts w:eastAsiaTheme="majorEastAsia" w:cstheme="minorHAnsi"/>
+                <w:sz w:val="24"/>
+                <w:szCs w:val="24"/>
+              </w:rPr>
+            </w:pPr>
+          </w:p>
+          <w:p>
+            <w:pPr>
+              <w:rPr>
+                <w:rFonts w:eastAsiaTheme="majorEastAsia" w:cstheme="minorHAnsi"/>
+                <w:sz w:val="24"/>
+                <w:szCs w:val="24"/>
+              </w:rPr>
+            </w:pPr>
+            <w:r>
+              <w:rPr>
+                <w:rFonts w:eastAsiaTheme="majorEastAsia" w:cstheme="minorHAnsi"/>
+                <w:sz w:val="24"/>
+                <w:szCs w:val="24"/>
+              </w:rPr>
+              <w:t xml:space="preserve">It is worth mentioning that for some values of parameters, function’s value is either too big/small of </w:t>
+            </w:r>
+            <w:proofErr w:type="spellStart"/>
+            <w:r>
+              <w:rPr>
+                <w:rFonts w:eastAsiaTheme="majorEastAsia" w:cstheme="minorHAnsi"/>
+                <w:sz w:val="24"/>
+                <w:szCs w:val="24"/>
+              </w:rPr>
+              <w:t>NaN</w:t>
+            </w:r>
+            <w:proofErr w:type="spellEnd"/>
+            <w:r>
+              <w:rPr>
+                <w:rFonts w:eastAsiaTheme="majorEastAsia" w:cstheme="minorHAnsi"/>
+                <w:sz w:val="24"/>
+                <w:szCs w:val="24"/>
+              </w:rPr>
+              <w:t xml:space="preserve"> (i.e. it is not representable at the graph). In this case, point is not shown at all. Nevertheless, there are no such points with my variant’s IVP and X. They may appear only if we change IVP and X</w:t>
+            </w:r>
+            <w:r>
+              <w:rPr>
+                <w:rFonts w:eastAsiaTheme="majorEastAsia" w:cstheme="minorHAnsi"/>
+                <w:sz w:val="24"/>
+                <w:szCs w:val="24"/>
+              </w:rPr>
+              <w:t xml:space="preserve"> and do not provide large enough N.</w:t>
+            </w:r>
+          </w:p>
+          <w:p>
+            <w:pPr>
+              <w:rPr>
+                <w:rFonts w:eastAsiaTheme="majorEastAsia" w:cstheme="minorHAnsi"/>
+                <w:sz w:val="24"/>
+                <w:szCs w:val="24"/>
+              </w:rPr>
+            </w:pPr>
+          </w:p>
+          <w:p>
+            <w:pPr>
+              <w:rPr>
+                <w:rFonts w:eastAsiaTheme="majorEastAsia" w:cstheme="minorHAnsi"/>
+                <w:sz w:val="24"/>
+                <w:szCs w:val="24"/>
+              </w:rPr>
+            </w:pPr>
+            <w:r>
+              <w:rPr>
+                <w:rFonts w:eastAsiaTheme="majorEastAsia" w:cstheme="minorHAnsi"/>
+                <w:sz w:val="24"/>
+                <w:szCs w:val="24"/>
+              </w:rPr>
+              <w:t xml:space="preserve">Next page contains two screenshots presenting this issue. For both of them, IVP is kept to be the same but X = 50. First picture has N = 100. At some point (the less precision we have the sooner it appears) approximated graphs start to grow till the infinity (further points could be shown on the graph as mentioned before). However, if we increase the precision (for example, to 500, as shown in the second screenshot), problem disappears. The described issues </w:t>
+            </w:r>
+            <w:proofErr w:type="gramStart"/>
+            <w:r>
+              <w:rPr>
+                <w:rFonts w:eastAsiaTheme="majorEastAsia" w:cstheme="minorHAnsi"/>
+                <w:sz w:val="24"/>
+                <w:szCs w:val="24"/>
+              </w:rPr>
+              <w:t>is</w:t>
+            </w:r>
+            <w:proofErr w:type="gramEnd"/>
+            <w:r>
+              <w:rPr>
+                <w:rFonts w:eastAsiaTheme="majorEastAsia" w:cstheme="minorHAnsi"/>
+                <w:sz w:val="24"/>
+                <w:szCs w:val="24"/>
+              </w:rPr>
+              <w:t xml:space="preserve"> brought by the unique features of the exact solution’s function. For the range x &gt; 2 function has a derivation that is really close to 0. But with poor precision it cannot be calculated well enough.</w:t>
+            </w:r>
+          </w:p>
+          <w:p>
+            <w:pPr>
+              <w:ind w:left="360"/>
+              <w:rPr>
+                <w:rFonts w:eastAsiaTheme="majorEastAsia" w:cstheme="minorHAnsi"/>
+                <w:sz w:val="24"/>
+                <w:szCs w:val="24"/>
+              </w:rPr>
+            </w:pPr>
+          </w:p>
+        </w:tc>
+      </w:tr>
+      <w:tr>
+        <w:trPr>
+          <w:gridBefore w:val="1"/>
+          <w:wBefore w:w="180" w:type="dxa"/>
+          <w:trHeight w:val="6290"/>
+        </w:trPr>
+        <w:tc>
+          <w:tcPr>
+            <w:tcW w:w="11836" w:type="dxa"/>
+            <w:gridSpan w:val="3"/>
+          </w:tcPr>
+          <w:p>
+            <w:pPr>
+              <w:rPr>
+                <w:rFonts w:eastAsiaTheme="majorEastAsia" w:cstheme="minorHAnsi"/>
+                <w:sz w:val="24"/>
+                <w:szCs w:val="24"/>
+              </w:rPr>
+            </w:pPr>
+            <w:r>
+              <w:rPr>
+                <w:rFonts w:eastAsiaTheme="majorEastAsia" w:cstheme="minorHAnsi"/>
+                <w:noProof/>
+                <w:sz w:val="24"/>
+                <w:szCs w:val="24"/>
+              </w:rPr>
+              <w:lastRenderedPageBreak/>
+              <w:drawing>
+                <wp:anchor distT="0" distB="0" distL="114300" distR="114300" simplePos="0" relativeHeight="251688960" behindDoc="0" locked="0" layoutInCell="1" allowOverlap="1" wp14:anchorId="5EB5C62D" wp14:editId="7E808EBA">
+                  <wp:simplePos x="0" y="0"/>
+                  <wp:positionH relativeFrom="column">
+                    <wp:posOffset>-3175</wp:posOffset>
+                  </wp:positionH>
+                  <wp:positionV relativeFrom="paragraph">
+                    <wp:posOffset>198120</wp:posOffset>
+                  </wp:positionV>
+                  <wp:extent cx="7378758" cy="3914775"/>
+                  <wp:effectExtent l="0" t="0" r="0" b="0"/>
+                  <wp:wrapThrough wrapText="bothSides">
+                    <wp:wrapPolygon edited="0">
+                      <wp:start x="0" y="0"/>
+                      <wp:lineTo x="0" y="21442"/>
+                      <wp:lineTo x="21526" y="21442"/>
+                      <wp:lineTo x="21526" y="0"/>
+                      <wp:lineTo x="0" y="0"/>
+                    </wp:wrapPolygon>
+                  </wp:wrapThrough>
+                  <wp:docPr id="6" name="Рисунок 6"/>
+                  <wp:cNvGraphicFramePr>
+                    <a:graphicFrameLocks xmlns:a="http://schemas.openxmlformats.org/drawingml/2006/main" noChangeAspect="1"/>
+                  </wp:cNvGraphicFramePr>
+                  <a:graphic xmlns:a="http://schemas.openxmlformats.org/drawingml/2006/main">
+                    <a:graphicData uri="http://schemas.openxmlformats.org/drawingml/2006/picture">
+                      <pic:pic xmlns:pic="http://schemas.openxmlformats.org/drawingml/2006/picture">
+                        <pic:nvPicPr>
+                          <pic:cNvPr id="0" name="Picture 2"/>
+                          <pic:cNvPicPr>
+                            <a:picLocks noChangeAspect="1" noChangeArrowheads="1"/>
+                          </pic:cNvPicPr>
+                        </pic:nvPicPr>
+                        <pic:blipFill>
+                          <a:blip r:embed="rId13" cstate="print">
+                            <a:extLst>
+                              <a:ext uri="{28A0092B-C50C-407E-A947-70E740481C1C}">
+                                <a14:useLocalDpi xmlns:a14="http://schemas.microsoft.com/office/drawing/2010/main" val="0"/>
+                              </a:ext>
+                            </a:extLst>
+                          </a:blip>
+                          <a:srcRect/>
+                          <a:stretch>
+                            <a:fillRect/>
+                          </a:stretch>
+                        </pic:blipFill>
+                        <pic:spPr bwMode="auto">
+                          <a:xfrm>
+                            <a:off x="0" y="0"/>
+                            <a:ext cx="7378758" cy="3914775"/>
+                          </a:xfrm>
+                          <a:prstGeom prst="rect">
+                            <a:avLst/>
+                          </a:prstGeom>
+                          <a:noFill/>
+                          <a:ln>
+                            <a:noFill/>
+                          </a:ln>
+                        </pic:spPr>
+                      </pic:pic>
+                    </a:graphicData>
+                  </a:graphic>
+                </wp:anchor>
+              </w:drawing>
+            </w:r>
+          </w:p>
+        </w:tc>
+      </w:tr>
+      <w:tr>
+        <w:trPr>
+          <w:gridBefore w:val="1"/>
+          <w:wBefore w:w="180" w:type="dxa"/>
+          <w:trHeight w:val="6290"/>
+        </w:trPr>
+        <w:tc>
+          <w:tcPr>
+            <w:tcW w:w="11836" w:type="dxa"/>
+            <w:gridSpan w:val="3"/>
+          </w:tcPr>
+          <w:p>
+            <w:pPr>
+              <w:rPr>
+                <w:rFonts w:eastAsiaTheme="majorEastAsia" w:cstheme="minorHAnsi"/>
+                <w:noProof/>
+                <w:sz w:val="24"/>
+                <w:szCs w:val="24"/>
+              </w:rPr>
+            </w:pPr>
+            <w:r>
+              <w:rPr>
+                <w:noProof/>
+              </w:rPr>
+              <w:drawing>
+                <wp:inline distT="0" distB="0" distL="0" distR="0" wp14:anchorId="71AD4ECB" wp14:editId="20B4B6A3">
+                  <wp:extent cx="7372557" cy="3905250"/>
+                  <wp:effectExtent l="0" t="0" r="0" b="0"/>
+                  <wp:docPr id="7" name="Рисунок 7"/>
+                  <wp:cNvGraphicFramePr>
+                    <a:graphicFrameLocks xmlns:a="http://schemas.openxmlformats.org/drawingml/2006/main" noChangeAspect="1"/>
+                  </wp:cNvGraphicFramePr>
+                  <a:graphic xmlns:a="http://schemas.openxmlformats.org/drawingml/2006/main">
+                    <a:graphicData uri="http://schemas.openxmlformats.org/drawingml/2006/picture">
+                      <pic:pic xmlns:pic="http://schemas.openxmlformats.org/drawingml/2006/picture">
+                        <pic:nvPicPr>
+                          <pic:cNvPr id="1" name=""/>
+                          <pic:cNvPicPr/>
+                        </pic:nvPicPr>
+                        <pic:blipFill>
+                          <a:blip r:embed="rId14"/>
+                          <a:stretch>
+                            <a:fillRect/>
+                          </a:stretch>
+                        </pic:blipFill>
+                        <pic:spPr>
+                          <a:xfrm>
+                            <a:off x="0" y="0"/>
+                            <a:ext cx="7383472" cy="3911032"/>
+                          </a:xfrm>
+                          <a:prstGeom prst="rect">
+                            <a:avLst/>
+                          </a:prstGeom>
+                        </pic:spPr>
+                      </pic:pic>
+                    </a:graphicData>
+                  </a:graphic>
+                </wp:inline>
+              </w:drawing>
+            </w:r>
+          </w:p>
+        </w:tc>
+      </w:tr>
+      <w:tr>
+        <w:trPr>
+          <w:gridBefore w:val="2"/>
+          <w:gridAfter w:val="1"/>
+          <w:wBefore w:w="249" w:type="dxa"/>
+          <w:wAfter w:w="58" w:type="dxa"/>
+        </w:trPr>
+        <w:tc>
+          <w:tcPr>
+            <w:tcW w:w="11709" w:type="dxa"/>
+          </w:tcPr>
+          <w:p>
+            <w:pPr>
+              <w:rPr>
+                <w:rFonts w:eastAsiaTheme="majorEastAsia" w:cstheme="minorHAnsi"/>
+                <w:sz w:val="24"/>
+                <w:szCs w:val="24"/>
+              </w:rPr>
+            </w:pPr>
+            <w:r>
+              <w:rPr>
+                <w:rFonts w:eastAsiaTheme="majorEastAsia" w:cstheme="minorHAnsi"/>
+                <w:sz w:val="24"/>
+                <w:szCs w:val="24"/>
+              </w:rPr>
+              <w:lastRenderedPageBreak/>
+              <w:t>The following screenshots show variation of other parameters and their effect on errors:</w:t>
+            </w:r>
+          </w:p>
+        </w:tc>
+      </w:tr>
+      <w:tr>
+        <w:trPr>
+          <w:gridBefore w:val="2"/>
+          <w:gridAfter w:val="1"/>
+          <w:wBefore w:w="249" w:type="dxa"/>
+          <w:wAfter w:w="58" w:type="dxa"/>
+        </w:trPr>
+        <w:tc>
+          <w:tcPr>
+            <w:tcW w:w="11709" w:type="dxa"/>
+          </w:tcPr>
+          <w:p>
+            <w:pPr>
+              <w:rPr>
+                <w:rFonts w:eastAsiaTheme="majorEastAsia" w:cstheme="minorHAnsi"/>
+                <w:sz w:val="24"/>
+                <w:szCs w:val="24"/>
+              </w:rPr>
+            </w:pPr>
+            <w:r>
+              <w:rPr>
+                <w:rFonts w:eastAsiaTheme="majorEastAsia" w:cstheme="minorHAnsi"/>
+                <w:noProof/>
+                <w:sz w:val="24"/>
+                <w:szCs w:val="24"/>
+              </w:rPr>
+              <w:drawing>
+                <wp:inline distT="0" distB="0" distL="0" distR="0" wp14:anchorId="49C36060" wp14:editId="7B3761EB">
+                  <wp:extent cx="67310" cy="67310"/>
+                  <wp:effectExtent l="0" t="0" r="8890" b="8890"/>
+                  <wp:docPr id="10" name="Рисунок 10"/>
+                  <wp:cNvGraphicFramePr>
+                    <a:graphicFrameLocks xmlns:a="http://schemas.openxmlformats.org/drawingml/2006/main" noChangeAspect="1"/>
+                  </wp:cNvGraphicFramePr>
+                  <a:graphic xmlns:a="http://schemas.openxmlformats.org/drawingml/2006/main">
+                    <a:graphicData uri="http://schemas.openxmlformats.org/drawingml/2006/picture">
+                      <pic:pic xmlns:pic="http://schemas.openxmlformats.org/drawingml/2006/picture">
+                        <pic:nvPicPr>
+                          <pic:cNvPr id="0" name="Picture 3"/>
+                          <pic:cNvPicPr>
+                            <a:picLocks noChangeAspect="1" noChangeArrowheads="1"/>
+                          </pic:cNvPicPr>
+                        </pic:nvPicPr>
+                        <pic:blipFill>
+                          <a:blip r:embed="rId15">
+                            <a:extLst>
+                              <a:ext uri="{28A0092B-C50C-407E-A947-70E740481C1C}">
+                                <a14:useLocalDpi xmlns:a14="http://schemas.microsoft.com/office/drawing/2010/main" val="0"/>
+                              </a:ext>
+                            </a:extLst>
+                          </a:blip>
+                          <a:srcRect/>
+                          <a:stretch>
+                            <a:fillRect/>
+                          </a:stretch>
+                        </pic:blipFill>
+                        <pic:spPr bwMode="auto">
+                          <a:xfrm>
+                            <a:off x="0" y="0"/>
+                            <a:ext cx="67310" cy="67310"/>
+                          </a:xfrm>
+                          <a:prstGeom prst="rect">
+                            <a:avLst/>
+                          </a:prstGeom>
+                          <a:noFill/>
+                          <a:ln>
+                            <a:noFill/>
+                          </a:ln>
+                        </pic:spPr>
+                      </pic:pic>
+                    </a:graphicData>
+                  </a:graphic>
+                </wp:inline>
+              </w:drawing>
+            </w:r>
+            <w:r>
+              <w:rPr>
+                <w:rFonts w:eastAsiaTheme="majorEastAsia" w:cstheme="minorHAnsi"/>
+                <w:noProof/>
+                <w:sz w:val="24"/>
+                <w:szCs w:val="24"/>
+              </w:rPr>
+              <w:drawing>
+                <wp:inline distT="0" distB="0" distL="0" distR="0" wp14:anchorId="473454DF" wp14:editId="5438CE07">
+                  <wp:extent cx="7298055" cy="3870027"/>
+                  <wp:effectExtent l="0" t="0" r="0" b="0"/>
+                  <wp:docPr id="12" name="Рисунок 12"/>
+                  <wp:cNvGraphicFramePr>
+                    <a:graphicFrameLocks xmlns:a="http://schemas.openxmlformats.org/drawingml/2006/main" noChangeAspect="1"/>
+                  </wp:cNvGraphicFramePr>
+                  <a:graphic xmlns:a="http://schemas.openxmlformats.org/drawingml/2006/main">
+                    <a:graphicData uri="http://schemas.openxmlformats.org/drawingml/2006/picture">
+                      <pic:pic xmlns:pic="http://schemas.openxmlformats.org/drawingml/2006/picture">
+                        <pic:nvPicPr>
+                          <pic:cNvPr id="0" name="Picture 4"/>
+                          <pic:cNvPicPr>
+                            <a:picLocks noChangeAspect="1" noChangeArrowheads="1"/>
+                          </pic:cNvPicPr>
+                        </pic:nvPicPr>
+                        <pic:blipFill>
+                          <a:blip r:embed="rId16" cstate="print">
+                            <a:extLst>
+                              <a:ext uri="{28A0092B-C50C-407E-A947-70E740481C1C}">
+                                <a14:useLocalDpi xmlns:a14="http://schemas.microsoft.com/office/drawing/2010/main" val="0"/>
+                              </a:ext>
+                            </a:extLst>
+                          </a:blip>
+                          <a:srcRect/>
+                          <a:stretch>
+                            <a:fillRect/>
+                          </a:stretch>
+                        </pic:blipFill>
+                        <pic:spPr bwMode="auto">
+                          <a:xfrm>
+                            <a:off x="0" y="0"/>
+                            <a:ext cx="7366076" cy="3906097"/>
+                          </a:xfrm>
+                          <a:prstGeom prst="rect">
+                            <a:avLst/>
+                          </a:prstGeom>
+                          <a:noFill/>
+                          <a:ln>
+                            <a:noFill/>
+                          </a:ln>
+                        </pic:spPr>
+                      </pic:pic>
+                    </a:graphicData>
+                  </a:graphic>
+                </wp:inline>
+              </w:drawing>
+            </w:r>
+            <w:r>
+              <w:rPr>
+                <w:b/>
+                <w:bCs/>
+                <w:noProof/>
+                <w:sz w:val="24"/>
+                <w:szCs w:val="24"/>
+              </w:rPr>
+              <w:drawing>
+                <wp:inline distT="0" distB="0" distL="0" distR="0" wp14:anchorId="0E8D8909" wp14:editId="66CED03F">
+                  <wp:extent cx="7298478" cy="3870251"/>
+                  <wp:effectExtent l="0" t="0" r="0" b="0"/>
+                  <wp:docPr id="15" name="Рисунок 15"/>
+                  <wp:cNvGraphicFramePr>
+                    <a:graphicFrameLocks xmlns:a="http://schemas.openxmlformats.org/drawingml/2006/main" noChangeAspect="1"/>
+                  </wp:cNvGraphicFramePr>
+                  <a:graphic xmlns:a="http://schemas.openxmlformats.org/drawingml/2006/main">
+                    <a:graphicData uri="http://schemas.openxmlformats.org/drawingml/2006/picture">
+                      <pic:pic xmlns:pic="http://schemas.openxmlformats.org/drawingml/2006/picture">
+                        <pic:nvPicPr>
+                          <pic:cNvPr id="0" name="Picture 5"/>
+                          <pic:cNvPicPr>
+                            <a:picLocks noChangeAspect="1" noChangeArrowheads="1"/>
+                          </pic:cNvPicPr>
+                        </pic:nvPicPr>
+                        <pic:blipFill>
+                          <a:blip r:embed="rId17" cstate="print">
+                            <a:extLst>
+                              <a:ext uri="{28A0092B-C50C-407E-A947-70E740481C1C}">
+                                <a14:useLocalDpi xmlns:a14="http://schemas.microsoft.com/office/drawing/2010/main" val="0"/>
+                              </a:ext>
+                            </a:extLst>
+                          </a:blip>
+                          <a:srcRect/>
+                          <a:stretch>
+                            <a:fillRect/>
+                          </a:stretch>
+                        </pic:blipFill>
+                        <pic:spPr bwMode="auto">
+                          <a:xfrm>
+                            <a:off x="0" y="0"/>
+                            <a:ext cx="7347112" cy="3896041"/>
+                          </a:xfrm>
+                          <a:prstGeom prst="rect">
+                            <a:avLst/>
+                          </a:prstGeom>
+                          <a:noFill/>
+                          <a:ln>
+                            <a:noFill/>
+                          </a:ln>
+                        </pic:spPr>
+                      </pic:pic>
+                    </a:graphicData>
+                  </a:graphic>
+                </wp:inline>
+              </w:drawing>
+            </w:r>
+          </w:p>
+        </w:tc>
+      </w:tr>
+    </w:tbl>
     <w:p>
       <w:pPr>
         <w:pStyle w:val="a5"/>
@@ -5791,18 +6051,26 @@
     <w:tbl>
       <w:tblPr>
         <w:tblStyle w:val="aa"/>
-        <w:tblW w:w="0" w:type="auto"/>
+        <w:tblW w:w="11790" w:type="dxa"/>
+        <w:tblInd w:w="-1175" w:type="dxa"/>
+        <w:tblLayout w:type="fixed"/>
         <w:tblLook w:val="04A0" w:firstRow="1" w:lastRow="0" w:firstColumn="1" w:lastColumn="0" w:noHBand="0" w:noVBand="1"/>
       </w:tblPr>
       <w:tblGrid>
-        <w:gridCol w:w="331"/>
-        <w:gridCol w:w="9019"/>
+        <w:gridCol w:w="353"/>
+        <w:gridCol w:w="7"/>
+        <w:gridCol w:w="360"/>
+        <w:gridCol w:w="11070"/>
       </w:tblGrid>
       <w:tr>
+        <w:trPr>
+          <w:gridBefore w:val="1"/>
+          <w:wBefore w:w="353" w:type="dxa"/>
+        </w:trPr>
         <w:tc>
           <w:tcPr>
-            <w:tcW w:w="9350" w:type="dxa"/>
-            <w:gridSpan w:val="2"/>
+            <w:tcW w:w="11437" w:type="dxa"/>
+            <w:gridSpan w:val="3"/>
           </w:tcPr>
           <w:p>
             <w:pPr>
@@ -5818,16 +6086,38 @@
                 <w:sz w:val="24"/>
                 <w:szCs w:val="24"/>
               </w:rPr>
-              <w:t>Note: it is known that Classic Runge-Kutta method is more accurate than Improved Euler’s method, which is more accurate then Euler’s method. We will need this info in future.</w:t>
+              <w:t>Note: it is known that Classic Runge-</w:t>
+            </w:r>
+            <w:proofErr w:type="spellStart"/>
+            <w:r>
+              <w:rPr>
+                <w:rFonts w:eastAsiaTheme="majorEastAsia" w:cstheme="minorHAnsi"/>
+                <w:sz w:val="24"/>
+                <w:szCs w:val="24"/>
+              </w:rPr>
+              <w:t>Kutta</w:t>
+            </w:r>
+            <w:proofErr w:type="spellEnd"/>
+            <w:r>
+              <w:rPr>
+                <w:rFonts w:eastAsiaTheme="majorEastAsia" w:cstheme="minorHAnsi"/>
+                <w:sz w:val="24"/>
+                <w:szCs w:val="24"/>
+              </w:rPr>
+              <w:t xml:space="preserve"> method is more accurate than Improved Euler’s method, which is more accurate then Euler’s method. We will need this info in future.</w:t>
             </w:r>
           </w:p>
         </w:tc>
       </w:tr>
       <w:tr>
+        <w:trPr>
+          <w:gridBefore w:val="1"/>
+          <w:wBefore w:w="353" w:type="dxa"/>
+        </w:trPr>
         <w:tc>
           <w:tcPr>
-            <w:tcW w:w="9350" w:type="dxa"/>
-            <w:gridSpan w:val="2"/>
+            <w:tcW w:w="11437" w:type="dxa"/>
+            <w:gridSpan w:val="3"/>
           </w:tcPr>
           <w:p>
             <w:pPr>
@@ -5857,9 +6147,14 @@
         </w:tc>
       </w:tr>
       <w:tr>
+        <w:trPr>
+          <w:gridBefore w:val="1"/>
+          <w:wBefore w:w="353" w:type="dxa"/>
+        </w:trPr>
         <w:tc>
           <w:tcPr>
-            <w:tcW w:w="331" w:type="dxa"/>
+            <w:tcW w:w="367" w:type="dxa"/>
+            <w:gridSpan w:val="2"/>
             <w:vMerge w:val="restart"/>
           </w:tcPr>
           <w:p>
@@ -5882,7 +6177,7 @@
         </w:tc>
         <w:tc>
           <w:tcPr>
-            <w:tcW w:w="9019" w:type="dxa"/>
+            <w:tcW w:w="11070" w:type="dxa"/>
           </w:tcPr>
           <w:p>
             <w:pPr>
@@ -5895,15 +6190,14 @@
             <w:r>
               <w:rPr>
                 <w:rFonts w:eastAsiaTheme="majorEastAsia" w:cstheme="minorHAnsi"/>
-                <w:noProof/>
                 <w:sz w:val="24"/>
                 <w:szCs w:val="24"/>
               </w:rPr>
               <w:drawing>
-                <wp:inline distT="0" distB="0" distL="0" distR="0" wp14:anchorId="6C248E24" wp14:editId="516DE6C0">
-                  <wp:extent cx="5943600" cy="2064385"/>
-                  <wp:effectExtent l="0" t="0" r="0" b="0"/>
-                  <wp:docPr id="14" name="Рисунок 14"/>
+                <wp:inline distT="0" distB="0" distL="0" distR="0" wp14:anchorId="3C59133E" wp14:editId="26B2A7B0">
+                  <wp:extent cx="6986684" cy="2349795"/>
+                  <wp:effectExtent l="0" t="0" r="5080" b="0"/>
+                  <wp:docPr id="1" name="Рисунок 1"/>
                   <wp:cNvGraphicFramePr>
                     <a:graphicFrameLocks xmlns:a="http://schemas.openxmlformats.org/drawingml/2006/main" noChangeAspect="1"/>
                   </wp:cNvGraphicFramePr>
@@ -5915,7 +6209,7 @@
                           <pic:cNvPicPr/>
                         </pic:nvPicPr>
                         <pic:blipFill>
-                          <a:blip r:embed="rId16"/>
+                          <a:blip r:embed="rId18"/>
                           <a:stretch>
                             <a:fillRect/>
                           </a:stretch>
@@ -5923,7 +6217,345 @@
                         <pic:spPr>
                           <a:xfrm>
                             <a:off x="0" y="0"/>
-                            <a:ext cx="5943600" cy="2064385"/>
+                            <a:ext cx="7053753" cy="2372352"/>
+                          </a:xfrm>
+                          <a:prstGeom prst="rect">
+                            <a:avLst/>
+                          </a:prstGeom>
+                        </pic:spPr>
+                      </pic:pic>
+                    </a:graphicData>
+                  </a:graphic>
+                </wp:inline>
+              </w:drawing>
+            </w:r>
+          </w:p>
+        </w:tc>
+      </w:tr>
+      <w:tr>
+        <w:trPr>
+          <w:gridBefore w:val="1"/>
+          <w:wBefore w:w="353" w:type="dxa"/>
+        </w:trPr>
+        <w:tc>
+          <w:tcPr>
+            <w:tcW w:w="367" w:type="dxa"/>
+            <w:gridSpan w:val="2"/>
+            <w:vMerge/>
+          </w:tcPr>
+          <w:p>
+            <w:pPr>
+              <w:rPr>
+                <w:rFonts w:eastAsiaTheme="majorEastAsia" w:cstheme="minorHAnsi"/>
+                <w:sz w:val="24"/>
+                <w:szCs w:val="24"/>
+              </w:rPr>
+            </w:pPr>
+          </w:p>
+        </w:tc>
+        <w:tc>
+          <w:tcPr>
+            <w:tcW w:w="11070" w:type="dxa"/>
+          </w:tcPr>
+          <w:p>
+            <w:pPr>
+              <w:rPr>
+                <w:rFonts w:eastAsiaTheme="majorEastAsia" w:cstheme="minorHAnsi"/>
+                <w:sz w:val="24"/>
+                <w:szCs w:val="24"/>
+              </w:rPr>
+            </w:pPr>
+            <w:r>
+              <w:rPr>
+                <w:rFonts w:eastAsiaTheme="majorEastAsia" w:cstheme="minorHAnsi"/>
+                <w:sz w:val="24"/>
+                <w:szCs w:val="24"/>
+              </w:rPr>
+              <w:t xml:space="preserve">[10, 15] does not represent the whole picture: Euler’s Method is less accurate then Improved Euler’s method, but on the picture it is vice versa. Let’s increate both </w:t>
+            </w:r>
+            <w:proofErr w:type="spellStart"/>
+            <w:r>
+              <w:rPr>
+                <w:rFonts w:eastAsiaTheme="majorEastAsia" w:cstheme="minorHAnsi"/>
+                <w:sz w:val="24"/>
+                <w:szCs w:val="24"/>
+              </w:rPr>
+              <w:t>N</w:t>
+            </w:r>
+            <w:r>
+              <w:rPr>
+                <w:rFonts w:eastAsiaTheme="majorEastAsia" w:cstheme="minorHAnsi"/>
+                <w:sz w:val="24"/>
+                <w:szCs w:val="24"/>
+                <w:vertAlign w:val="subscript"/>
+              </w:rPr>
+              <w:t>min</w:t>
+            </w:r>
+            <w:proofErr w:type="spellEnd"/>
+            <w:r>
+              <w:rPr>
+                <w:rFonts w:eastAsiaTheme="majorEastAsia" w:cstheme="minorHAnsi"/>
+                <w:sz w:val="24"/>
+                <w:szCs w:val="24"/>
+                <w:vertAlign w:val="subscript"/>
+              </w:rPr>
+              <w:t xml:space="preserve"> </w:t>
+            </w:r>
+            <w:r>
+              <w:rPr>
+                <w:rFonts w:eastAsiaTheme="majorEastAsia" w:cstheme="minorHAnsi"/>
+                <w:sz w:val="24"/>
+                <w:szCs w:val="24"/>
+              </w:rPr>
+              <w:t xml:space="preserve">and </w:t>
+            </w:r>
+            <w:proofErr w:type="spellStart"/>
+            <w:r>
+              <w:rPr>
+                <w:rFonts w:eastAsiaTheme="majorEastAsia" w:cstheme="minorHAnsi"/>
+                <w:sz w:val="24"/>
+                <w:szCs w:val="24"/>
+              </w:rPr>
+              <w:t>N</w:t>
+            </w:r>
+            <w:r>
+              <w:rPr>
+                <w:rFonts w:eastAsiaTheme="majorEastAsia" w:cstheme="minorHAnsi"/>
+                <w:sz w:val="24"/>
+                <w:szCs w:val="24"/>
+                <w:vertAlign w:val="subscript"/>
+              </w:rPr>
+              <w:t>max</w:t>
+            </w:r>
+            <w:proofErr w:type="spellEnd"/>
+            <w:r>
+              <w:rPr>
+                <w:rFonts w:eastAsiaTheme="majorEastAsia" w:cstheme="minorHAnsi"/>
+                <w:sz w:val="24"/>
+                <w:szCs w:val="24"/>
+              </w:rPr>
+              <w:t>.</w:t>
+            </w:r>
+          </w:p>
+        </w:tc>
+      </w:tr>
+      <w:tr>
+        <w:trPr>
+          <w:gridBefore w:val="1"/>
+          <w:wBefore w:w="353" w:type="dxa"/>
+        </w:trPr>
+        <w:tc>
+          <w:tcPr>
+            <w:tcW w:w="367" w:type="dxa"/>
+            <w:gridSpan w:val="2"/>
+            <w:vMerge w:val="restart"/>
+          </w:tcPr>
+          <w:p>
+            <w:pPr>
+              <w:rPr>
+                <w:rFonts w:eastAsiaTheme="majorEastAsia" w:cstheme="minorHAnsi"/>
+                <w:sz w:val="24"/>
+                <w:szCs w:val="24"/>
+              </w:rPr>
+            </w:pPr>
+            <w:r>
+              <w:rPr>
+                <w:rFonts w:eastAsiaTheme="majorEastAsia" w:cstheme="minorHAnsi"/>
+                <w:sz w:val="24"/>
+                <w:szCs w:val="24"/>
+              </w:rPr>
+              <w:t>2</w:t>
+            </w:r>
+          </w:p>
+        </w:tc>
+        <w:tc>
+          <w:tcPr>
+            <w:tcW w:w="11070" w:type="dxa"/>
+          </w:tcPr>
+          <w:p>
+            <w:pPr>
+              <w:rPr>
+                <w:rFonts w:eastAsiaTheme="majorEastAsia" w:cstheme="minorHAnsi"/>
+                <w:sz w:val="24"/>
+                <w:szCs w:val="24"/>
+              </w:rPr>
+            </w:pPr>
+            <w:r>
+              <w:rPr>
+                <w:rFonts w:eastAsiaTheme="majorEastAsia" w:cstheme="minorHAnsi"/>
+                <w:sz w:val="24"/>
+                <w:szCs w:val="24"/>
+              </w:rPr>
+              <w:drawing>
+                <wp:inline distT="0" distB="0" distL="0" distR="0" wp14:anchorId="3DAEB689" wp14:editId="05551A11">
+                  <wp:extent cx="6974958" cy="2385346"/>
+                  <wp:effectExtent l="0" t="0" r="0" b="0"/>
+                  <wp:docPr id="16" name="Рисунок 16"/>
+                  <wp:cNvGraphicFramePr>
+                    <a:graphicFrameLocks xmlns:a="http://schemas.openxmlformats.org/drawingml/2006/main" noChangeAspect="1"/>
+                  </wp:cNvGraphicFramePr>
+                  <a:graphic xmlns:a="http://schemas.openxmlformats.org/drawingml/2006/main">
+                    <a:graphicData uri="http://schemas.openxmlformats.org/drawingml/2006/picture">
+                      <pic:pic xmlns:pic="http://schemas.openxmlformats.org/drawingml/2006/picture">
+                        <pic:nvPicPr>
+                          <pic:cNvPr id="1" name=""/>
+                          <pic:cNvPicPr/>
+                        </pic:nvPicPr>
+                        <pic:blipFill>
+                          <a:blip r:embed="rId19"/>
+                          <a:stretch>
+                            <a:fillRect/>
+                          </a:stretch>
+                        </pic:blipFill>
+                        <pic:spPr>
+                          <a:xfrm>
+                            <a:off x="0" y="0"/>
+                            <a:ext cx="7052459" cy="2411850"/>
+                          </a:xfrm>
+                          <a:prstGeom prst="rect">
+                            <a:avLst/>
+                          </a:prstGeom>
+                        </pic:spPr>
+                      </pic:pic>
+                    </a:graphicData>
+                  </a:graphic>
+                </wp:inline>
+              </w:drawing>
+            </w:r>
+          </w:p>
+        </w:tc>
+      </w:tr>
+      <w:tr>
+        <w:trPr>
+          <w:gridBefore w:val="1"/>
+          <w:wBefore w:w="353" w:type="dxa"/>
+        </w:trPr>
+        <w:tc>
+          <w:tcPr>
+            <w:tcW w:w="367" w:type="dxa"/>
+            <w:gridSpan w:val="2"/>
+            <w:vMerge/>
+          </w:tcPr>
+          <w:p>
+            <w:pPr>
+              <w:rPr>
+                <w:rFonts w:eastAsiaTheme="majorEastAsia" w:cstheme="minorHAnsi"/>
+                <w:sz w:val="24"/>
+                <w:szCs w:val="24"/>
+              </w:rPr>
+            </w:pPr>
+          </w:p>
+        </w:tc>
+        <w:tc>
+          <w:tcPr>
+            <w:tcW w:w="11070" w:type="dxa"/>
+          </w:tcPr>
+          <w:p>
+            <w:pPr>
+              <w:rPr>
+                <w:rFonts w:eastAsiaTheme="majorEastAsia" w:cstheme="minorHAnsi"/>
+                <w:sz w:val="24"/>
+                <w:szCs w:val="24"/>
+              </w:rPr>
+            </w:pPr>
+            <w:r>
+              <w:rPr>
+                <w:rFonts w:eastAsiaTheme="majorEastAsia" w:cstheme="minorHAnsi"/>
+                <w:sz w:val="24"/>
+                <w:szCs w:val="24"/>
+              </w:rPr>
+              <w:t>[50, 60]</w:t>
+            </w:r>
+            <w:r>
+              <w:rPr>
+                <w:rFonts w:eastAsiaTheme="majorEastAsia" w:cstheme="minorHAnsi"/>
+                <w:sz w:val="24"/>
+                <w:szCs w:val="24"/>
+                <w:vertAlign w:val="subscript"/>
+              </w:rPr>
+              <w:t xml:space="preserve"> </w:t>
+            </w:r>
+            <w:r>
+              <w:rPr>
+                <w:rFonts w:eastAsiaTheme="majorEastAsia" w:cstheme="minorHAnsi"/>
+                <w:sz w:val="24"/>
+                <w:szCs w:val="24"/>
+              </w:rPr>
+              <w:t>is large enough. Every chart’s function decreases by its absolute value as argument (N) increases.</w:t>
+            </w:r>
+          </w:p>
+        </w:tc>
+      </w:tr>
+      <w:tr>
+        <w:tc>
+          <w:tcPr>
+            <w:tcW w:w="360" w:type="dxa"/>
+            <w:gridSpan w:val="2"/>
+            <w:vMerge w:val="restart"/>
+          </w:tcPr>
+          <w:p>
+            <w:pPr>
+              <w:rPr>
+                <w:rFonts w:eastAsiaTheme="majorEastAsia" w:cstheme="minorHAnsi"/>
+                <w:sz w:val="24"/>
+                <w:szCs w:val="24"/>
+              </w:rPr>
+            </w:pPr>
+            <w:r>
+              <w:rPr>
+                <w:rFonts w:eastAsiaTheme="majorEastAsia" w:cstheme="minorHAnsi"/>
+                <w:sz w:val="24"/>
+                <w:szCs w:val="24"/>
+              </w:rPr>
+              <w:lastRenderedPageBreak/>
+              <w:t>3</w:t>
+            </w:r>
+          </w:p>
+        </w:tc>
+        <w:tc>
+          <w:tcPr>
+            <w:tcW w:w="11430" w:type="dxa"/>
+            <w:gridSpan w:val="2"/>
+          </w:tcPr>
+          <w:p>
+            <w:pPr>
+              <w:rPr>
+                <w:rFonts w:eastAsiaTheme="majorEastAsia" w:cstheme="minorHAnsi"/>
+                <w:sz w:val="24"/>
+                <w:szCs w:val="24"/>
+              </w:rPr>
+            </w:pPr>
+            <w:r>
+              <w:rPr>
+                <w:rFonts w:eastAsiaTheme="majorEastAsia" w:cstheme="minorHAnsi"/>
+                <w:sz w:val="24"/>
+                <w:szCs w:val="24"/>
+              </w:rPr>
+              <w:drawing>
+                <wp:inline distT="0" distB="0" distL="0" distR="0" wp14:anchorId="246828B4" wp14:editId="3C2A4825">
+                  <wp:extent cx="7219507" cy="2570793"/>
+                  <wp:effectExtent l="0" t="0" r="635" b="1270"/>
+                  <wp:docPr id="17" name="Рисунок 17"/>
+                  <wp:cNvGraphicFramePr>
+                    <a:graphicFrameLocks xmlns:a="http://schemas.openxmlformats.org/drawingml/2006/main" noChangeAspect="1"/>
+                  </wp:cNvGraphicFramePr>
+                  <a:graphic xmlns:a="http://schemas.openxmlformats.org/drawingml/2006/main">
+                    <a:graphicData uri="http://schemas.openxmlformats.org/drawingml/2006/picture">
+                      <pic:pic xmlns:pic="http://schemas.openxmlformats.org/drawingml/2006/picture">
+                        <pic:nvPicPr>
+                          <pic:cNvPr id="1" name=""/>
+                          <pic:cNvPicPr/>
+                        </pic:nvPicPr>
+                        <pic:blipFill>
+                          <a:blip r:embed="rId20"/>
+                          <a:stretch>
+                            <a:fillRect/>
+                          </a:stretch>
+                        </pic:blipFill>
+                        <pic:spPr>
+                          <a:xfrm>
+                            <a:off x="0" y="0"/>
+                            <a:ext cx="7296778" cy="2598308"/>
                           </a:xfrm>
                           <a:prstGeom prst="rect">
                             <a:avLst/>
@@ -5941,7 +6573,8 @@
       <w:tr>
         <w:tc>
           <w:tcPr>
-            <w:tcW w:w="331" w:type="dxa"/>
+            <w:tcW w:w="360" w:type="dxa"/>
+            <w:gridSpan w:val="2"/>
             <w:vMerge/>
           </w:tcPr>
           <w:p>
@@ -5956,7 +6589,8 @@
         </w:tc>
         <w:tc>
           <w:tcPr>
-            <w:tcW w:w="9019" w:type="dxa"/>
+            <w:tcW w:w="11430" w:type="dxa"/>
+            <w:gridSpan w:val="2"/>
           </w:tcPr>
           <w:p>
             <w:pPr>
@@ -5972,41 +6606,24 @@
                 <w:sz w:val="24"/>
                 <w:szCs w:val="24"/>
               </w:rPr>
-              <w:t>[10, 15] does not represent the whole picture: Euler’s Method is less accurate then Improved Euler’s method, but on the picture it is vice versa. Let’s increate both N</w:t>
+              <w:t xml:space="preserve">Range is [50, 200]. </w:t>
             </w:r>
+          </w:p>
+          <w:p>
+            <w:pPr>
+              <w:rPr>
+                <w:rFonts w:eastAsiaTheme="majorEastAsia" w:cstheme="minorHAnsi"/>
+                <w:sz w:val="24"/>
+                <w:szCs w:val="24"/>
+              </w:rPr>
+            </w:pPr>
             <w:r>
               <w:rPr>
                 <w:rFonts w:eastAsiaTheme="majorEastAsia" w:cstheme="minorHAnsi"/>
                 <w:sz w:val="24"/>
                 <w:szCs w:val="24"/>
-                <w:vertAlign w:val="subscript"/>
-              </w:rPr>
-              <w:t xml:space="preserve">min </w:t>
-            </w:r>
-            <w:r>
-              <w:rPr>
-                <w:rFonts w:eastAsiaTheme="majorEastAsia" w:cstheme="minorHAnsi"/>
-                <w:sz w:val="24"/>
-                <w:szCs w:val="24"/>
-              </w:rPr>
-              <w:t>and N</w:t>
-            </w:r>
-            <w:r>
-              <w:rPr>
-                <w:rFonts w:eastAsiaTheme="majorEastAsia" w:cstheme="minorHAnsi"/>
-                <w:sz w:val="24"/>
-                <w:szCs w:val="24"/>
-                <w:vertAlign w:val="subscript"/>
-              </w:rPr>
-              <w:t>max</w:t>
-            </w:r>
-            <w:r>
-              <w:rPr>
-                <w:rFonts w:eastAsiaTheme="majorEastAsia" w:cstheme="minorHAnsi"/>
-                <w:sz w:val="24"/>
-                <w:szCs w:val="24"/>
-              </w:rPr>
-              <w:t>.</w:t>
+              </w:rPr>
+              <w:t>There are some N where graph is not smooth. The reason for them may be inaccuracy of floating-point numbers.</w:t>
             </w:r>
           </w:p>
         </w:tc>
@@ -6014,13 +6631,12 @@
       <w:tr>
         <w:tc>
           <w:tcPr>
-            <w:tcW w:w="331" w:type="dxa"/>
-            <w:vMerge w:val="restart"/>
+            <w:tcW w:w="11790" w:type="dxa"/>
+            <w:gridSpan w:val="4"/>
           </w:tcPr>
           <w:p>
             <w:pPr>
               <w:rPr>
-                <w:rFonts w:eastAsiaTheme="majorEastAsia" w:cstheme="minorHAnsi"/>
                 <w:sz w:val="24"/>
                 <w:szCs w:val="24"/>
               </w:rPr>
@@ -6028,290 +6644,27 @@
             <w:r>
               <w:rPr>
                 <w:rFonts w:eastAsiaTheme="majorEastAsia" w:cstheme="minorHAnsi"/>
-                <w:sz w:val="24"/>
-                <w:szCs w:val="24"/>
-              </w:rPr>
-              <w:t>2</w:t>
-            </w:r>
-          </w:p>
-        </w:tc>
-        <w:tc>
-          <w:tcPr>
-            <w:tcW w:w="9019" w:type="dxa"/>
-          </w:tcPr>
-          <w:p>
-            <w:pPr>
-              <w:rPr>
-                <w:rFonts w:eastAsiaTheme="majorEastAsia" w:cstheme="minorHAnsi"/>
-                <w:sz w:val="24"/>
-                <w:szCs w:val="24"/>
-              </w:rPr>
-            </w:pPr>
-            <w:r>
-              <w:rPr>
-                <w:rFonts w:eastAsiaTheme="majorEastAsia" w:cstheme="minorHAnsi"/>
-                <w:noProof/>
-                <w:sz w:val="24"/>
-                <w:szCs w:val="24"/>
-              </w:rPr>
-              <w:drawing>
-                <wp:anchor distT="0" distB="0" distL="114300" distR="114300" simplePos="0" relativeHeight="251683840" behindDoc="0" locked="0" layoutInCell="1" allowOverlap="1" wp14:anchorId="61766C42" wp14:editId="1723F7A5">
-                  <wp:simplePos x="0" y="0"/>
-                  <wp:positionH relativeFrom="column">
-                    <wp:posOffset>-65405</wp:posOffset>
-                  </wp:positionH>
-                  <wp:positionV relativeFrom="paragraph">
-                    <wp:posOffset>200025</wp:posOffset>
-                  </wp:positionV>
-                  <wp:extent cx="5943600" cy="2017395"/>
-                  <wp:effectExtent l="0" t="0" r="0" b="1905"/>
-                  <wp:wrapTopAndBottom/>
-                  <wp:docPr id="11" name="Рисунок 11"/>
-                  <wp:cNvGraphicFramePr>
-                    <a:graphicFrameLocks xmlns:a="http://schemas.openxmlformats.org/drawingml/2006/main" noChangeAspect="1"/>
-                  </wp:cNvGraphicFramePr>
-                  <a:graphic xmlns:a="http://schemas.openxmlformats.org/drawingml/2006/main">
-                    <a:graphicData uri="http://schemas.openxmlformats.org/drawingml/2006/picture">
-                      <pic:pic xmlns:pic="http://schemas.openxmlformats.org/drawingml/2006/picture">
-                        <pic:nvPicPr>
-                          <pic:cNvPr id="1" name=""/>
-                          <pic:cNvPicPr/>
-                        </pic:nvPicPr>
-                        <pic:blipFill>
-                          <a:blip r:embed="rId17">
-                            <a:extLst>
-                              <a:ext uri="{28A0092B-C50C-407E-A947-70E740481C1C}">
-                                <a14:useLocalDpi xmlns:a14="http://schemas.microsoft.com/office/drawing/2010/main" val="0"/>
-                              </a:ext>
-                            </a:extLst>
-                          </a:blip>
-                          <a:stretch>
-                            <a:fillRect/>
-                          </a:stretch>
-                        </pic:blipFill>
-                        <pic:spPr>
-                          <a:xfrm>
-                            <a:off x="0" y="0"/>
-                            <a:ext cx="5943600" cy="2017395"/>
-                          </a:xfrm>
-                          <a:prstGeom prst="rect">
-                            <a:avLst/>
-                          </a:prstGeom>
-                        </pic:spPr>
-                      </pic:pic>
-                    </a:graphicData>
-                  </a:graphic>
-                </wp:anchor>
-              </w:drawing>
-            </w:r>
-          </w:p>
-        </w:tc>
-      </w:tr>
-      <w:tr>
-        <w:tc>
-          <w:tcPr>
-            <w:tcW w:w="331" w:type="dxa"/>
-            <w:vMerge/>
-          </w:tcPr>
-          <w:p>
-            <w:pPr>
-              <w:rPr>
-                <w:rFonts w:eastAsiaTheme="majorEastAsia" w:cstheme="minorHAnsi"/>
-                <w:sz w:val="24"/>
-                <w:szCs w:val="24"/>
-              </w:rPr>
-            </w:pPr>
-          </w:p>
-        </w:tc>
-        <w:tc>
-          <w:tcPr>
-            <w:tcW w:w="9019" w:type="dxa"/>
-          </w:tcPr>
-          <w:p>
-            <w:pPr>
-              <w:rPr>
-                <w:rFonts w:eastAsiaTheme="majorEastAsia" w:cstheme="minorHAnsi"/>
-                <w:sz w:val="24"/>
-                <w:szCs w:val="24"/>
-              </w:rPr>
-            </w:pPr>
-            <w:r>
-              <w:rPr>
-                <w:rFonts w:eastAsiaTheme="majorEastAsia" w:cstheme="minorHAnsi"/>
-                <w:sz w:val="24"/>
-                <w:szCs w:val="24"/>
-              </w:rPr>
-              <w:t>[50, 60]</w:t>
+                <w:b/>
+                <w:bCs/>
+                <w:sz w:val="24"/>
+                <w:szCs w:val="24"/>
+                <w:u w:val="single"/>
+              </w:rPr>
+              <w:t>Conclusion:</w:t>
             </w:r>
             <w:r>
               <w:rPr>
-                <w:rFonts w:eastAsiaTheme="majorEastAsia" w:cstheme="minorHAnsi"/>
-                <w:sz w:val="24"/>
-                <w:szCs w:val="24"/>
-                <w:vertAlign w:val="subscript"/>
+                <w:sz w:val="24"/>
+                <w:szCs w:val="24"/>
               </w:rPr>
               <w:t xml:space="preserve"> </w:t>
             </w:r>
             <w:r>
               <w:rPr>
-                <w:rFonts w:eastAsiaTheme="majorEastAsia" w:cstheme="minorHAnsi"/>
-                <w:sz w:val="24"/>
-                <w:szCs w:val="24"/>
-              </w:rPr>
-              <w:t>is large enough. Every chart’s function decreases by its absolute value as argument (N) increases.</w:t>
-            </w:r>
-          </w:p>
-        </w:tc>
-      </w:tr>
-      <w:tr>
-        <w:tc>
-          <w:tcPr>
-            <w:tcW w:w="331" w:type="dxa"/>
-            <w:vMerge w:val="restart"/>
-          </w:tcPr>
-          <w:p>
-            <w:pPr>
-              <w:rPr>
-                <w:rFonts w:eastAsiaTheme="majorEastAsia" w:cstheme="minorHAnsi"/>
-                <w:sz w:val="24"/>
-                <w:szCs w:val="24"/>
-              </w:rPr>
-            </w:pPr>
-            <w:r>
-              <w:rPr>
-                <w:rFonts w:eastAsiaTheme="majorEastAsia" w:cstheme="minorHAnsi"/>
-                <w:sz w:val="24"/>
-                <w:szCs w:val="24"/>
-              </w:rPr>
-              <w:lastRenderedPageBreak/>
-              <w:t>3</w:t>
-            </w:r>
-          </w:p>
-        </w:tc>
-        <w:tc>
-          <w:tcPr>
-            <w:tcW w:w="9019" w:type="dxa"/>
-          </w:tcPr>
-          <w:p>
-            <w:pPr>
-              <w:rPr>
-                <w:rFonts w:eastAsiaTheme="majorEastAsia" w:cstheme="minorHAnsi"/>
-                <w:sz w:val="24"/>
-                <w:szCs w:val="24"/>
-              </w:rPr>
-            </w:pPr>
-            <w:r>
-              <w:rPr>
-                <w:rFonts w:eastAsiaTheme="majorEastAsia" w:cstheme="minorHAnsi"/>
-                <w:noProof/>
-                <w:sz w:val="24"/>
-                <w:szCs w:val="24"/>
-              </w:rPr>
-              <w:drawing>
-                <wp:anchor distT="0" distB="0" distL="114300" distR="114300" simplePos="0" relativeHeight="251685888" behindDoc="0" locked="0" layoutInCell="1" allowOverlap="1" wp14:anchorId="436A6F41" wp14:editId="653ADB8A">
-                  <wp:simplePos x="0" y="0"/>
-                  <wp:positionH relativeFrom="margin">
-                    <wp:posOffset>-65405</wp:posOffset>
-                  </wp:positionH>
-                  <wp:positionV relativeFrom="paragraph">
-                    <wp:posOffset>201295</wp:posOffset>
-                  </wp:positionV>
-                  <wp:extent cx="5943600" cy="1981200"/>
-                  <wp:effectExtent l="0" t="0" r="0" b="0"/>
-                  <wp:wrapTopAndBottom/>
-                  <wp:docPr id="13" name="Рисунок 13"/>
-                  <wp:cNvGraphicFramePr>
-                    <a:graphicFrameLocks xmlns:a="http://schemas.openxmlformats.org/drawingml/2006/main" noChangeAspect="1"/>
-                  </wp:cNvGraphicFramePr>
-                  <a:graphic xmlns:a="http://schemas.openxmlformats.org/drawingml/2006/main">
-                    <a:graphicData uri="http://schemas.openxmlformats.org/drawingml/2006/picture">
-                      <pic:pic xmlns:pic="http://schemas.openxmlformats.org/drawingml/2006/picture">
-                        <pic:nvPicPr>
-                          <pic:cNvPr id="1" name=""/>
-                          <pic:cNvPicPr/>
-                        </pic:nvPicPr>
-                        <pic:blipFill>
-                          <a:blip r:embed="rId18">
-                            <a:extLst>
-                              <a:ext uri="{28A0092B-C50C-407E-A947-70E740481C1C}">
-                                <a14:useLocalDpi xmlns:a14="http://schemas.microsoft.com/office/drawing/2010/main" val="0"/>
-                              </a:ext>
-                            </a:extLst>
-                          </a:blip>
-                          <a:stretch>
-                            <a:fillRect/>
-                          </a:stretch>
-                        </pic:blipFill>
-                        <pic:spPr>
-                          <a:xfrm>
-                            <a:off x="0" y="0"/>
-                            <a:ext cx="5943600" cy="1981200"/>
-                          </a:xfrm>
-                          <a:prstGeom prst="rect">
-                            <a:avLst/>
-                          </a:prstGeom>
-                        </pic:spPr>
-                      </pic:pic>
-                    </a:graphicData>
-                  </a:graphic>
-                </wp:anchor>
-              </w:drawing>
-            </w:r>
-          </w:p>
-        </w:tc>
-      </w:tr>
-      <w:tr>
-        <w:tc>
-          <w:tcPr>
-            <w:tcW w:w="331" w:type="dxa"/>
-            <w:vMerge/>
-          </w:tcPr>
-          <w:p>
-            <w:pPr>
-              <w:rPr>
-                <w:rFonts w:eastAsiaTheme="majorEastAsia" w:cstheme="minorHAnsi"/>
-                <w:sz w:val="24"/>
-                <w:szCs w:val="24"/>
-              </w:rPr>
-            </w:pPr>
-          </w:p>
-        </w:tc>
-        <w:tc>
-          <w:tcPr>
-            <w:tcW w:w="9019" w:type="dxa"/>
-          </w:tcPr>
-          <w:p>
-            <w:pPr>
-              <w:rPr>
-                <w:rFonts w:eastAsiaTheme="majorEastAsia" w:cstheme="minorHAnsi"/>
-                <w:sz w:val="24"/>
-                <w:szCs w:val="24"/>
-              </w:rPr>
-            </w:pPr>
-            <w:r>
-              <w:rPr>
-                <w:rFonts w:eastAsiaTheme="majorEastAsia" w:cstheme="minorHAnsi"/>
-                <w:sz w:val="24"/>
-                <w:szCs w:val="24"/>
-              </w:rPr>
-              <w:t xml:space="preserve">Range is [50, 200] (it is not visible due to the small grid size). </w:t>
-            </w:r>
-          </w:p>
-          <w:p>
-            <w:pPr>
-              <w:rPr>
-                <w:rFonts w:eastAsiaTheme="majorEastAsia" w:cstheme="minorHAnsi"/>
-                <w:sz w:val="24"/>
-                <w:szCs w:val="24"/>
-              </w:rPr>
-            </w:pPr>
-            <w:r>
-              <w:rPr>
-                <w:rFonts w:eastAsiaTheme="majorEastAsia" w:cstheme="minorHAnsi"/>
-                <w:sz w:val="24"/>
-                <w:szCs w:val="24"/>
-              </w:rPr>
-              <w:t>There are some N where graph is not smooth. The reason for them may be inaccuracy of floating-point numbers.</w:t>
+                <w:sz w:val="24"/>
+                <w:szCs w:val="24"/>
+              </w:rPr>
+              <w:t>Global error charts are implemented such that they satisfy the required criteria. Additionally, we observed the following: differences of approximation method appear only after we have large enough N (thus precision). In general, as N grows, global errors approach 0, this is exactly how it is supposed to be.</w:t>
             </w:r>
           </w:p>
         </w:tc>
@@ -6326,6 +6679,151 @@
           <w:vertAlign w:val="subscript"/>
         </w:rPr>
       </w:pPr>
+    </w:p>
+    <w:p>
+      <w:pPr>
+        <w:pStyle w:val="a5"/>
+        <w:jc w:val="center"/>
+        <w:rPr>
+          <w:sz w:val="24"/>
+          <w:szCs w:val="24"/>
+        </w:rPr>
+      </w:pPr>
+      <w:r>
+        <w:rPr>
+          <w:rFonts w:cstheme="minorHAnsi"/>
+          <w:sz w:val="24"/>
+          <w:szCs w:val="24"/>
+          <w:vertAlign w:val="subscript"/>
+        </w:rPr>
+        <w:br w:type="page"/>
+      </w:r>
+      <w:r>
+        <w:lastRenderedPageBreak/>
+        <w:t>Conclusion</w:t>
+      </w:r>
+    </w:p>
+    <w:p>
+      <w:pPr>
+        <w:pStyle w:val="ab"/>
+        <w:numPr>
+          <w:ilvl w:val="0"/>
+          <w:numId w:val="3"/>
+        </w:numPr>
+        <w:rPr>
+          <w:rFonts w:eastAsiaTheme="majorEastAsia" w:cstheme="minorHAnsi"/>
+          <w:sz w:val="24"/>
+          <w:szCs w:val="24"/>
+        </w:rPr>
+      </w:pPr>
+      <w:r>
+        <w:rPr>
+          <w:rFonts w:eastAsiaTheme="majorEastAsia" w:cstheme="minorHAnsi"/>
+          <w:sz w:val="24"/>
+          <w:szCs w:val="24"/>
+        </w:rPr>
+        <w:t>T</w:t>
+      </w:r>
+      <w:r>
+        <w:rPr>
+          <w:rFonts w:eastAsiaTheme="majorEastAsia" w:cstheme="minorHAnsi"/>
+          <w:sz w:val="24"/>
+          <w:szCs w:val="24"/>
+        </w:rPr>
+        <w:t xml:space="preserve">he software is implemented, it satisfies all the requirements; the constructed architecture obeys SOLID principles and thus it is maintainable: for example, another approximation method can be </w:t>
+      </w:r>
+      <w:r>
+        <w:rPr>
+          <w:rFonts w:eastAsiaTheme="majorEastAsia" w:cstheme="minorHAnsi"/>
+          <w:sz w:val="24"/>
+          <w:szCs w:val="24"/>
+        </w:rPr>
+        <w:t xml:space="preserve">added with relatively small effort. </w:t>
+      </w:r>
+    </w:p>
+    <w:p>
+      <w:pPr>
+        <w:pStyle w:val="ab"/>
+        <w:numPr>
+          <w:ilvl w:val="0"/>
+          <w:numId w:val="3"/>
+        </w:numPr>
+        <w:rPr>
+          <w:rFonts w:eastAsiaTheme="majorEastAsia" w:cstheme="minorHAnsi"/>
+          <w:sz w:val="24"/>
+          <w:szCs w:val="24"/>
+        </w:rPr>
+      </w:pPr>
+      <w:r>
+        <w:rPr>
+          <w:rFonts w:eastAsiaTheme="majorEastAsia" w:cstheme="minorHAnsi"/>
+          <w:sz w:val="24"/>
+          <w:szCs w:val="24"/>
+        </w:rPr>
+        <w:t>Version control system was used (Git), which also allows for more flexibility and convenience</w:t>
+      </w:r>
+    </w:p>
+    <w:p>
+      <w:pPr>
+        <w:pStyle w:val="ab"/>
+        <w:numPr>
+          <w:ilvl w:val="0"/>
+          <w:numId w:val="3"/>
+        </w:numPr>
+        <w:rPr>
+          <w:rFonts w:eastAsiaTheme="majorEastAsia" w:cstheme="minorHAnsi"/>
+          <w:sz w:val="24"/>
+          <w:szCs w:val="24"/>
+        </w:rPr>
+      </w:pPr>
+      <w:r>
+        <w:rPr>
+          <w:rFonts w:eastAsiaTheme="majorEastAsia" w:cstheme="minorHAnsi"/>
+          <w:sz w:val="24"/>
+          <w:szCs w:val="24"/>
+        </w:rPr>
+        <w:t xml:space="preserve">User input is being </w:t>
+      </w:r>
+      <w:r>
+        <w:rPr>
+          <w:rFonts w:eastAsiaTheme="majorEastAsia" w:cstheme="minorHAnsi"/>
+          <w:sz w:val="24"/>
+          <w:szCs w:val="24"/>
+        </w:rPr>
+        <w:t>validated;</w:t>
+      </w:r>
+      <w:r>
+        <w:rPr>
+          <w:rFonts w:eastAsiaTheme="majorEastAsia" w:cstheme="minorHAnsi"/>
+          <w:sz w:val="24"/>
+          <w:szCs w:val="24"/>
+        </w:rPr>
+        <w:t xml:space="preserve"> hence invalid values will not cause any exceptions/crashes. </w:t>
+      </w:r>
+    </w:p>
+    <w:p>
+      <w:pPr>
+        <w:pStyle w:val="ab"/>
+        <w:numPr>
+          <w:ilvl w:val="0"/>
+          <w:numId w:val="3"/>
+        </w:numPr>
+        <w:rPr>
+          <w:rFonts w:eastAsiaTheme="majorEastAsia" w:cstheme="minorHAnsi"/>
+          <w:sz w:val="24"/>
+          <w:szCs w:val="24"/>
+        </w:rPr>
+      </w:pPr>
+      <w:r>
+        <w:rPr>
+          <w:rFonts w:eastAsiaTheme="majorEastAsia" w:cstheme="minorHAnsi"/>
+          <w:sz w:val="24"/>
+          <w:szCs w:val="24"/>
+        </w:rPr>
+        <w:t>All charts are human-readable. Even though there are some problems when graphs could not present functions’ value, we found out what is the reason for it and thus the solution is known.</w:t>
+      </w:r>
+      <w:bookmarkStart w:id="1" w:name="_GoBack"/>
+      <w:bookmarkEnd w:id="1"/>
     </w:p>
     <w:sectPr>
       <w:pgSz w:w="12240" w:h="15840"/>
@@ -6392,6 +6890,119 @@
 <file path=word/numbering.xml><?xml version="1.0" encoding="utf-8"?>
 <w:numbering xmlns:wpc="http://schemas.microsoft.com/office/word/2010/wordprocessingCanvas" xmlns:cx="http://schemas.microsoft.com/office/drawing/2014/chartex" xmlns:cx1="http://schemas.microsoft.com/office/drawing/2015/9/8/chartex" xmlns:cx2="http://schemas.microsoft.com/office/drawing/2015/10/21/chartex" xmlns:cx3="http://schemas.microsoft.com/office/drawing/2016/5/9/chartex" xmlns:cx4="http://schemas.microsoft.com/office/drawing/2016/5/10/chartex" xmlns:cx5="http://schemas.microsoft.com/office/drawing/2016/5/11/chartex" xmlns:cx6="http://schemas.microsoft.com/office/drawing/2016/5/12/chartex" xmlns:cx7="http://schemas.microsoft.com/office/drawing/2016/5/13/chartex" xmlns:cx8="http://schemas.microsoft.com/office/drawing/2016/5/14/chartex" xmlns:mc="http://schemas.openxmlformats.org/markup-compatibility/2006" xmlns:aink="http://schemas.microsoft.com/office/drawing/2016/ink" xmlns:am3d="http://schemas.microsoft.com/office/drawing/2017/model3d" xmlns:o="urn:schemas-microsoft-com:office:office" xmlns:r="http://schemas.openxmlformats.org/officeDocument/2006/relationships" xmlns:m="http://schemas.openxmlformats.org/officeDocument/2006/math" xmlns:v="urn:schemas-microsoft-com:vml" xmlns:wp14="http://schemas.microsoft.com/office/word/2010/wordprocessingDrawing" xmlns:wp="http://schemas.openxmlformats.org/drawingml/2006/wordprocessingDrawing" xmlns:w10="urn:schemas-microsoft-com:office:word" xmlns:w="http://schemas.openxmlformats.org/wordprocessingml/2006/main" xmlns:w14="http://schemas.microsoft.com/office/word/2010/wordml" xmlns:w15="http://schemas.microsoft.com/office/word/2012/wordml" xmlns:w16cid="http://schemas.microsoft.com/office/word/2016/wordml/cid" xmlns:w16se="http://schemas.microsoft.com/office/word/2015/wordml/symex" xmlns:wpg="http://schemas.microsoft.com/office/word/2010/wordprocessingGroup" xmlns:wpi="http://schemas.microsoft.com/office/word/2010/wordprocessingInk" xmlns:wne="http://schemas.microsoft.com/office/word/2006/wordml" xmlns:wps="http://schemas.microsoft.com/office/word/2010/wordprocessingShape" mc:Ignorable="w14 w15 w16se w16cid wp14">
   <w:abstractNum w:abstractNumId="0" w15:restartNumberingAfterBreak="0">
+    <w:nsid w:val="29321066"/>
+    <w:multiLevelType w:val="hybridMultilevel"/>
+    <w:tmpl w:val="B672AA50"/>
+    <w:lvl w:ilvl="0" w:tplc="04090001">
+      <w:start w:val="1"/>
+      <w:numFmt w:val="bullet"/>
+      <w:lvlText w:val=""/>
+      <w:lvlJc w:val="left"/>
+      <w:pPr>
+        <w:ind w:left="720" w:hanging="360"/>
+      </w:pPr>
+      <w:rPr>
+        <w:rFonts w:ascii="Symbol" w:hAnsi="Symbol" w:hint="default"/>
+      </w:rPr>
+    </w:lvl>
+    <w:lvl w:ilvl="1" w:tplc="04090003" w:tentative="1">
+      <w:start w:val="1"/>
+      <w:numFmt w:val="bullet"/>
+      <w:lvlText w:val="o"/>
+      <w:lvlJc w:val="left"/>
+      <w:pPr>
+        <w:ind w:left="1440" w:hanging="360"/>
+      </w:pPr>
+      <w:rPr>
+        <w:rFonts w:ascii="Courier New" w:hAnsi="Courier New" w:cs="Courier New" w:hint="default"/>
+      </w:rPr>
+    </w:lvl>
+    <w:lvl w:ilvl="2" w:tplc="04090005" w:tentative="1">
+      <w:start w:val="1"/>
+      <w:numFmt w:val="bullet"/>
+      <w:lvlText w:val=""/>
+      <w:lvlJc w:val="left"/>
+      <w:pPr>
+        <w:ind w:left="2160" w:hanging="360"/>
+      </w:pPr>
+      <w:rPr>
+        <w:rFonts w:ascii="Wingdings" w:hAnsi="Wingdings" w:hint="default"/>
+      </w:rPr>
+    </w:lvl>
+    <w:lvl w:ilvl="3" w:tplc="04090001" w:tentative="1">
+      <w:start w:val="1"/>
+      <w:numFmt w:val="bullet"/>
+      <w:lvlText w:val=""/>
+      <w:lvlJc w:val="left"/>
+      <w:pPr>
+        <w:ind w:left="2880" w:hanging="360"/>
+      </w:pPr>
+      <w:rPr>
+        <w:rFonts w:ascii="Symbol" w:hAnsi="Symbol" w:hint="default"/>
+      </w:rPr>
+    </w:lvl>
+    <w:lvl w:ilvl="4" w:tplc="04090003" w:tentative="1">
+      <w:start w:val="1"/>
+      <w:numFmt w:val="bullet"/>
+      <w:lvlText w:val="o"/>
+      <w:lvlJc w:val="left"/>
+      <w:pPr>
+        <w:ind w:left="3600" w:hanging="360"/>
+      </w:pPr>
+      <w:rPr>
+        <w:rFonts w:ascii="Courier New" w:hAnsi="Courier New" w:cs="Courier New" w:hint="default"/>
+      </w:rPr>
+    </w:lvl>
+    <w:lvl w:ilvl="5" w:tplc="04090005" w:tentative="1">
+      <w:start w:val="1"/>
+      <w:numFmt w:val="bullet"/>
+      <w:lvlText w:val=""/>
+      <w:lvlJc w:val="left"/>
+      <w:pPr>
+        <w:ind w:left="4320" w:hanging="360"/>
+      </w:pPr>
+      <w:rPr>
+        <w:rFonts w:ascii="Wingdings" w:hAnsi="Wingdings" w:hint="default"/>
+      </w:rPr>
+    </w:lvl>
+    <w:lvl w:ilvl="6" w:tplc="04090001" w:tentative="1">
+      <w:start w:val="1"/>
+      <w:numFmt w:val="bullet"/>
+      <w:lvlText w:val=""/>
+      <w:lvlJc w:val="left"/>
+      <w:pPr>
+        <w:ind w:left="5040" w:hanging="360"/>
+      </w:pPr>
+      <w:rPr>
+        <w:rFonts w:ascii="Symbol" w:hAnsi="Symbol" w:hint="default"/>
+      </w:rPr>
+    </w:lvl>
+    <w:lvl w:ilvl="7" w:tplc="04090003" w:tentative="1">
+      <w:start w:val="1"/>
+      <w:numFmt w:val="bullet"/>
+      <w:lvlText w:val="o"/>
+      <w:lvlJc w:val="left"/>
+      <w:pPr>
+        <w:ind w:left="5760" w:hanging="360"/>
+      </w:pPr>
+      <w:rPr>
+        <w:rFonts w:ascii="Courier New" w:hAnsi="Courier New" w:cs="Courier New" w:hint="default"/>
+      </w:rPr>
+    </w:lvl>
+    <w:lvl w:ilvl="8" w:tplc="04090005" w:tentative="1">
+      <w:start w:val="1"/>
+      <w:numFmt w:val="bullet"/>
+      <w:lvlText w:val=""/>
+      <w:lvlJc w:val="left"/>
+      <w:pPr>
+        <w:ind w:left="6480" w:hanging="360"/>
+      </w:pPr>
+      <w:rPr>
+        <w:rFonts w:ascii="Wingdings" w:hAnsi="Wingdings" w:hint="default"/>
+      </w:rPr>
+    </w:lvl>
+  </w:abstractNum>
+  <w:abstractNum w:abstractNumId="1" w15:restartNumberingAfterBreak="0">
     <w:nsid w:val="2A025997"/>
     <w:multiLevelType w:val="hybridMultilevel"/>
     <w:tmpl w:val="8B06FD56"/>
@@ -6477,7 +7088,7 @@
       </w:pPr>
     </w:lvl>
   </w:abstractNum>
-  <w:abstractNum w:abstractNumId="1" w15:restartNumberingAfterBreak="0">
+  <w:abstractNum w:abstractNumId="2" w15:restartNumberingAfterBreak="0">
     <w:nsid w:val="43FB2754"/>
     <w:multiLevelType w:val="hybridMultilevel"/>
     <w:tmpl w:val="FBFEE248"/>
@@ -6591,9 +7202,12 @@
     </w:lvl>
   </w:abstractNum>
   <w:num w:numId="1">
+    <w:abstractNumId w:val="2"/>
+  </w:num>
+  <w:num w:numId="2">
     <w:abstractNumId w:val="1"/>
   </w:num>
-  <w:num w:numId="2">
+  <w:num w:numId="3">
     <w:abstractNumId w:val="0"/>
   </w:num>
 </w:numbering>
@@ -7001,7 +7615,6 @@
   <w:style w:type="character" w:default="1" w:styleId="a0">
     <w:name w:val="Default Paragraph Font"/>
     <w:uiPriority w:val="1"/>
-    <w:semiHidden/>
     <w:unhideWhenUsed/>
   </w:style>
   <w:style w:type="table" w:default="1" w:styleId="a1">
@@ -7511,7 +8124,7 @@
 </file>
 
 <file path=customXml/itemProps2.xml><?xml version="1.0" encoding="utf-8"?>
-<ds:datastoreItem xmlns:ds="http://schemas.openxmlformats.org/officeDocument/2006/customXml" ds:itemID="{5EF91676-1025-400A-A73B-1F40CF4A2FB9}">
+<ds:datastoreItem xmlns:ds="http://schemas.openxmlformats.org/officeDocument/2006/customXml" ds:itemID="{2D6612A6-B9DC-42F8-A148-909FD74463AD}">
   <ds:schemaRefs>
     <ds:schemaRef ds:uri="http://schemas.openxmlformats.org/officeDocument/2006/bibliography"/>
   </ds:schemaRefs>

</xml_diff>

<commit_message>
Allowed for changing C of exact solution and changed report
</commit_message>
<xml_diff>
--- a/Report.docx
+++ b/Report.docx
@@ -1647,7 +1647,6 @@
               <w:sz w:val="24"/>
               <w:szCs w:val="24"/>
             </w:rPr>
-            <w:lastRenderedPageBreak/>
             <w:br/>
           </m:r>
         </m:oMath>
@@ -3585,7 +3584,1125 @@
             <w:br/>
           </m:r>
         </m:oMath>
+      </m:oMathPara>
+      <w:r>
+        <w:rPr>
+          <w:rFonts w:asciiTheme="majorHAnsi" w:eastAsiaTheme="majorEastAsia" w:hAnsiTheme="majorHAnsi" w:cstheme="majorBidi"/>
+          <w:sz w:val="24"/>
+          <w:szCs w:val="24"/>
+        </w:rPr>
+        <w:t>where c &gt; 0</w:t>
+      </w:r>
+    </w:p>
+    <w:p>
+      <w:pPr>
+        <w:rPr>
+          <w:rFonts w:asciiTheme="majorHAnsi" w:eastAsiaTheme="majorEastAsia" w:hAnsiTheme="majorHAnsi" w:cstheme="majorBidi"/>
+          <w:sz w:val="24"/>
+          <w:szCs w:val="24"/>
+        </w:rPr>
+      </w:pPr>
+      <m:oMathPara>
+        <m:oMathParaPr>
+          <m:jc m:val="left"/>
+        </m:oMathParaPr>
         <m:oMath>
+          <m:r>
+            <w:rPr>
+              <w:rFonts w:ascii="Cambria Math" w:eastAsiaTheme="majorEastAsia" w:hAnsi="Cambria Math" w:cstheme="majorBidi"/>
+              <w:sz w:val="24"/>
+              <w:szCs w:val="24"/>
+            </w:rPr>
+            <w:lastRenderedPageBreak/>
+            <m:t xml:space="preserve">y </m:t>
+          </m:r>
+          <m:rad>
+            <m:radPr>
+              <m:degHide m:val="1"/>
+              <m:ctrlPr>
+                <w:rPr>
+                  <w:rFonts w:ascii="Cambria Math" w:eastAsiaTheme="majorEastAsia" w:hAnsi="Cambria Math" w:cstheme="majorBidi"/>
+                  <w:i/>
+                  <w:iCs/>
+                  <w:sz w:val="24"/>
+                  <w:szCs w:val="24"/>
+                </w:rPr>
+              </m:ctrlPr>
+            </m:radPr>
+            <m:deg/>
+            <m:e>
+              <m:sSup>
+                <m:sSupPr>
+                  <m:ctrlPr>
+                    <w:rPr>
+                      <w:rFonts w:ascii="Cambria Math" w:eastAsiaTheme="majorEastAsia" w:hAnsi="Cambria Math" w:cstheme="majorBidi"/>
+                      <w:i/>
+                      <w:iCs/>
+                      <w:sz w:val="24"/>
+                      <w:szCs w:val="24"/>
+                    </w:rPr>
+                  </m:ctrlPr>
+                </m:sSupPr>
+                <m:e>
+                  <m:r>
+                    <w:rPr>
+                      <w:rFonts w:ascii="Cambria Math" w:eastAsiaTheme="majorEastAsia" w:hAnsi="Cambria Math" w:cstheme="majorBidi"/>
+                      <w:sz w:val="24"/>
+                      <w:szCs w:val="24"/>
+                    </w:rPr>
+                    <m:t>e</m:t>
+                  </m:r>
+                </m:e>
+                <m:sup>
+                  <m:sSup>
+                    <m:sSupPr>
+                      <m:ctrlPr>
+                        <w:rPr>
+                          <w:rFonts w:ascii="Cambria Math" w:eastAsiaTheme="majorEastAsia" w:hAnsi="Cambria Math" w:cstheme="majorBidi"/>
+                          <w:i/>
+                          <w:iCs/>
+                          <w:sz w:val="24"/>
+                          <w:szCs w:val="24"/>
+                        </w:rPr>
+                      </m:ctrlPr>
+                    </m:sSupPr>
+                    <m:e>
+                      <m:r>
+                        <w:rPr>
+                          <w:rFonts w:ascii="Cambria Math" w:eastAsiaTheme="majorEastAsia" w:hAnsi="Cambria Math" w:cstheme="majorBidi"/>
+                          <w:sz w:val="24"/>
+                          <w:szCs w:val="24"/>
+                        </w:rPr>
+                        <m:t>x</m:t>
+                      </m:r>
+                    </m:e>
+                    <m:sup>
+                      <m:r>
+                        <w:rPr>
+                          <w:rFonts w:ascii="Cambria Math" w:eastAsiaTheme="majorEastAsia" w:hAnsi="Cambria Math" w:cstheme="majorBidi"/>
+                          <w:sz w:val="24"/>
+                          <w:szCs w:val="24"/>
+                        </w:rPr>
+                        <m:t>2</m:t>
+                      </m:r>
+                    </m:sup>
+                  </m:sSup>
+                </m:sup>
+              </m:sSup>
+              <m:r>
+                <w:rPr>
+                  <w:rFonts w:ascii="Cambria Math" w:eastAsiaTheme="majorEastAsia" w:hAnsi="Cambria Math" w:cstheme="majorBidi"/>
+                  <w:sz w:val="24"/>
+                  <w:szCs w:val="24"/>
+                </w:rPr>
+                <m:t>+c</m:t>
+              </m:r>
+            </m:e>
+          </m:rad>
+          <m:r>
+            <w:rPr>
+              <w:rFonts w:ascii="Cambria Math" w:eastAsiaTheme="majorEastAsia" w:hAnsi="Cambria Math" w:cstheme="majorBidi"/>
+              <w:sz w:val="24"/>
+              <w:szCs w:val="24"/>
+            </w:rPr>
+            <m:t xml:space="preserve">= </m:t>
+          </m:r>
+          <m:sSup>
+            <m:sSupPr>
+              <m:ctrlPr>
+                <w:rPr>
+                  <w:rFonts w:ascii="Cambria Math" w:eastAsiaTheme="majorEastAsia" w:hAnsi="Cambria Math" w:cstheme="majorBidi"/>
+                  <w:i/>
+                  <w:iCs/>
+                  <w:sz w:val="24"/>
+                  <w:szCs w:val="24"/>
+                </w:rPr>
+              </m:ctrlPr>
+            </m:sSupPr>
+            <m:e>
+              <m:r>
+                <w:rPr>
+                  <w:rFonts w:ascii="Cambria Math" w:eastAsiaTheme="majorEastAsia" w:hAnsi="Cambria Math" w:cstheme="majorBidi"/>
+                  <w:sz w:val="24"/>
+                  <w:szCs w:val="24"/>
+                </w:rPr>
+                <m:t>e</m:t>
+              </m:r>
+            </m:e>
+            <m:sup>
+              <m:f>
+                <m:fPr>
+                  <m:ctrlPr>
+                    <w:rPr>
+                      <w:rFonts w:ascii="Cambria Math" w:eastAsiaTheme="majorEastAsia" w:hAnsi="Cambria Math" w:cstheme="majorBidi"/>
+                      <w:i/>
+                      <w:iCs/>
+                      <w:sz w:val="24"/>
+                      <w:szCs w:val="24"/>
+                    </w:rPr>
+                  </m:ctrlPr>
+                </m:fPr>
+                <m:num>
+                  <m:sSup>
+                    <m:sSupPr>
+                      <m:ctrlPr>
+                        <w:rPr>
+                          <w:rFonts w:ascii="Cambria Math" w:eastAsiaTheme="majorEastAsia" w:hAnsi="Cambria Math" w:cstheme="majorBidi"/>
+                          <w:i/>
+                          <w:iCs/>
+                          <w:sz w:val="24"/>
+                          <w:szCs w:val="24"/>
+                        </w:rPr>
+                      </m:ctrlPr>
+                    </m:sSupPr>
+                    <m:e>
+                      <m:r>
+                        <w:rPr>
+                          <w:rFonts w:ascii="Cambria Math" w:eastAsiaTheme="majorEastAsia" w:hAnsi="Cambria Math" w:cstheme="majorBidi"/>
+                          <w:sz w:val="24"/>
+                          <w:szCs w:val="24"/>
+                        </w:rPr>
+                        <m:t>x</m:t>
+                      </m:r>
+                    </m:e>
+                    <m:sup>
+                      <m:r>
+                        <w:rPr>
+                          <w:rFonts w:ascii="Cambria Math" w:eastAsiaTheme="majorEastAsia" w:hAnsi="Cambria Math" w:cstheme="majorBidi"/>
+                          <w:sz w:val="24"/>
+                          <w:szCs w:val="24"/>
+                        </w:rPr>
+                        <m:t>2</m:t>
+                      </m:r>
+                    </m:sup>
+                  </m:sSup>
+                </m:num>
+                <m:den>
+                  <m:r>
+                    <w:rPr>
+                      <w:rFonts w:ascii="Cambria Math" w:eastAsiaTheme="majorEastAsia" w:hAnsi="Cambria Math" w:cstheme="majorBidi"/>
+                      <w:sz w:val="24"/>
+                      <w:szCs w:val="24"/>
+                    </w:rPr>
+                    <m:t>2</m:t>
+                  </m:r>
+                </m:den>
+              </m:f>
+            </m:sup>
+          </m:sSup>
+          <m:r>
+            <m:rPr>
+              <m:sty m:val="p"/>
+            </m:rPr>
+            <w:rPr>
+              <w:rFonts w:ascii="Cambria Math" w:eastAsiaTheme="majorEastAsia" w:hAnsi="Cambria Math" w:cstheme="majorBidi"/>
+              <w:sz w:val="24"/>
+              <w:szCs w:val="24"/>
+            </w:rPr>
+            <w:br/>
+          </m:r>
+        </m:oMath>
+        <m:oMath>
+          <m:sSup>
+            <m:sSupPr>
+              <m:ctrlPr>
+                <w:rPr>
+                  <w:rFonts w:ascii="Cambria Math" w:eastAsiaTheme="majorEastAsia" w:hAnsi="Cambria Math" w:cstheme="majorBidi"/>
+                  <w:i/>
+                  <w:sz w:val="24"/>
+                  <w:szCs w:val="24"/>
+                </w:rPr>
+              </m:ctrlPr>
+            </m:sSupPr>
+            <m:e>
+              <m:r>
+                <w:rPr>
+                  <w:rFonts w:ascii="Cambria Math" w:eastAsiaTheme="majorEastAsia" w:hAnsi="Cambria Math" w:cstheme="majorBidi"/>
+                  <w:sz w:val="24"/>
+                  <w:szCs w:val="24"/>
+                </w:rPr>
+                <m:t>y</m:t>
+              </m:r>
+            </m:e>
+            <m:sup>
+              <m:r>
+                <w:rPr>
+                  <w:rFonts w:ascii="Cambria Math" w:eastAsiaTheme="majorEastAsia" w:hAnsi="Cambria Math" w:cstheme="majorBidi"/>
+                  <w:sz w:val="24"/>
+                  <w:szCs w:val="24"/>
+                </w:rPr>
+                <m:t>2</m:t>
+              </m:r>
+            </m:sup>
+          </m:sSup>
+          <m:d>
+            <m:dPr>
+              <m:ctrlPr>
+                <w:rPr>
+                  <w:rFonts w:ascii="Cambria Math" w:eastAsiaTheme="majorEastAsia" w:hAnsi="Cambria Math" w:cstheme="majorBidi"/>
+                  <w:i/>
+                  <w:sz w:val="24"/>
+                  <w:szCs w:val="24"/>
+                </w:rPr>
+              </m:ctrlPr>
+            </m:dPr>
+            <m:e>
+              <m:sSup>
+                <m:sSupPr>
+                  <m:ctrlPr>
+                    <w:rPr>
+                      <w:rFonts w:ascii="Cambria Math" w:eastAsiaTheme="majorEastAsia" w:hAnsi="Cambria Math" w:cstheme="majorBidi"/>
+                      <w:i/>
+                      <w:sz w:val="24"/>
+                      <w:szCs w:val="24"/>
+                    </w:rPr>
+                  </m:ctrlPr>
+                </m:sSupPr>
+                <m:e>
+                  <m:r>
+                    <w:rPr>
+                      <w:rFonts w:ascii="Cambria Math" w:eastAsiaTheme="majorEastAsia" w:hAnsi="Cambria Math" w:cstheme="majorBidi"/>
+                      <w:sz w:val="24"/>
+                      <w:szCs w:val="24"/>
+                    </w:rPr>
+                    <m:t>e</m:t>
+                  </m:r>
+                </m:e>
+                <m:sup>
+                  <m:sSup>
+                    <m:sSupPr>
+                      <m:ctrlPr>
+                        <w:rPr>
+                          <w:rFonts w:ascii="Cambria Math" w:eastAsiaTheme="majorEastAsia" w:hAnsi="Cambria Math" w:cstheme="majorBidi"/>
+                          <w:i/>
+                          <w:sz w:val="24"/>
+                          <w:szCs w:val="24"/>
+                        </w:rPr>
+                      </m:ctrlPr>
+                    </m:sSupPr>
+                    <m:e>
+                      <m:r>
+                        <w:rPr>
+                          <w:rFonts w:ascii="Cambria Math" w:eastAsiaTheme="majorEastAsia" w:hAnsi="Cambria Math" w:cstheme="majorBidi"/>
+                          <w:sz w:val="24"/>
+                          <w:szCs w:val="24"/>
+                        </w:rPr>
+                        <m:t>x</m:t>
+                      </m:r>
+                    </m:e>
+                    <m:sup>
+                      <m:r>
+                        <w:rPr>
+                          <w:rFonts w:ascii="Cambria Math" w:eastAsiaTheme="majorEastAsia" w:hAnsi="Cambria Math" w:cstheme="majorBidi"/>
+                          <w:sz w:val="24"/>
+                          <w:szCs w:val="24"/>
+                        </w:rPr>
+                        <m:t>2</m:t>
+                      </m:r>
+                    </m:sup>
+                  </m:sSup>
+                </m:sup>
+              </m:sSup>
+              <m:r>
+                <w:rPr>
+                  <w:rFonts w:ascii="Cambria Math" w:eastAsiaTheme="majorEastAsia" w:hAnsi="Cambria Math" w:cstheme="majorBidi"/>
+                  <w:sz w:val="24"/>
+                  <w:szCs w:val="24"/>
+                </w:rPr>
+                <m:t>+c</m:t>
+              </m:r>
+            </m:e>
+          </m:d>
+          <m:r>
+            <w:rPr>
+              <w:rFonts w:ascii="Cambria Math" w:eastAsiaTheme="majorEastAsia" w:hAnsi="Cambria Math" w:cstheme="majorBidi"/>
+              <w:sz w:val="24"/>
+              <w:szCs w:val="24"/>
+            </w:rPr>
+            <m:t>=</m:t>
+          </m:r>
+          <m:sSup>
+            <m:sSupPr>
+              <m:ctrlPr>
+                <w:rPr>
+                  <w:rFonts w:ascii="Cambria Math" w:eastAsiaTheme="majorEastAsia" w:hAnsi="Cambria Math" w:cstheme="majorBidi"/>
+                  <w:i/>
+                  <w:sz w:val="24"/>
+                  <w:szCs w:val="24"/>
+                </w:rPr>
+              </m:ctrlPr>
+            </m:sSupPr>
+            <m:e>
+              <m:r>
+                <w:rPr>
+                  <w:rFonts w:ascii="Cambria Math" w:eastAsiaTheme="majorEastAsia" w:hAnsi="Cambria Math" w:cstheme="majorBidi"/>
+                  <w:sz w:val="24"/>
+                  <w:szCs w:val="24"/>
+                </w:rPr>
+                <m:t>e</m:t>
+              </m:r>
+            </m:e>
+            <m:sup>
+              <m:sSup>
+                <m:sSupPr>
+                  <m:ctrlPr>
+                    <w:rPr>
+                      <w:rFonts w:ascii="Cambria Math" w:eastAsiaTheme="majorEastAsia" w:hAnsi="Cambria Math" w:cstheme="majorBidi"/>
+                      <w:i/>
+                      <w:sz w:val="24"/>
+                      <w:szCs w:val="24"/>
+                    </w:rPr>
+                  </m:ctrlPr>
+                </m:sSupPr>
+                <m:e>
+                  <m:r>
+                    <w:rPr>
+                      <w:rFonts w:ascii="Cambria Math" w:eastAsiaTheme="majorEastAsia" w:hAnsi="Cambria Math" w:cstheme="majorBidi"/>
+                      <w:sz w:val="24"/>
+                      <w:szCs w:val="24"/>
+                    </w:rPr>
+                    <m:t>x</m:t>
+                  </m:r>
+                </m:e>
+                <m:sup>
+                  <m:r>
+                    <w:rPr>
+                      <w:rFonts w:ascii="Cambria Math" w:eastAsiaTheme="majorEastAsia" w:hAnsi="Cambria Math" w:cstheme="majorBidi"/>
+                      <w:sz w:val="24"/>
+                      <w:szCs w:val="24"/>
+                    </w:rPr>
+                    <m:t>2</m:t>
+                  </m:r>
+                </m:sup>
+              </m:sSup>
+            </m:sup>
+          </m:sSup>
+          <m:r>
+            <m:rPr>
+              <m:sty m:val="p"/>
+            </m:rPr>
+            <w:rPr>
+              <w:rFonts w:ascii="Cambria Math" w:eastAsiaTheme="majorEastAsia" w:hAnsi="Cambria Math" w:cstheme="majorBidi"/>
+              <w:sz w:val="24"/>
+              <w:szCs w:val="24"/>
+            </w:rPr>
+            <w:br/>
+          </m:r>
+        </m:oMath>
+        <m:oMath>
+          <m:sSup>
+            <m:sSupPr>
+              <m:ctrlPr>
+                <w:rPr>
+                  <w:rFonts w:ascii="Cambria Math" w:eastAsiaTheme="majorEastAsia" w:hAnsi="Cambria Math" w:cstheme="majorBidi"/>
+                  <w:i/>
+                  <w:sz w:val="24"/>
+                  <w:szCs w:val="24"/>
+                </w:rPr>
+              </m:ctrlPr>
+            </m:sSupPr>
+            <m:e>
+              <m:r>
+                <w:rPr>
+                  <w:rFonts w:ascii="Cambria Math" w:eastAsiaTheme="majorEastAsia" w:hAnsi="Cambria Math" w:cstheme="majorBidi"/>
+                  <w:sz w:val="24"/>
+                  <w:szCs w:val="24"/>
+                </w:rPr>
+                <m:t>e</m:t>
+              </m:r>
+            </m:e>
+            <m:sup>
+              <m:sSup>
+                <m:sSupPr>
+                  <m:ctrlPr>
+                    <w:rPr>
+                      <w:rFonts w:ascii="Cambria Math" w:eastAsiaTheme="majorEastAsia" w:hAnsi="Cambria Math" w:cstheme="majorBidi"/>
+                      <w:i/>
+                      <w:sz w:val="24"/>
+                      <w:szCs w:val="24"/>
+                    </w:rPr>
+                  </m:ctrlPr>
+                </m:sSupPr>
+                <m:e>
+                  <m:r>
+                    <w:rPr>
+                      <w:rFonts w:ascii="Cambria Math" w:eastAsiaTheme="majorEastAsia" w:hAnsi="Cambria Math" w:cstheme="majorBidi"/>
+                      <w:sz w:val="24"/>
+                      <w:szCs w:val="24"/>
+                    </w:rPr>
+                    <m:t>x</m:t>
+                  </m:r>
+                </m:e>
+                <m:sup>
+                  <m:r>
+                    <w:rPr>
+                      <w:rFonts w:ascii="Cambria Math" w:eastAsiaTheme="majorEastAsia" w:hAnsi="Cambria Math" w:cstheme="majorBidi"/>
+                      <w:sz w:val="24"/>
+                      <w:szCs w:val="24"/>
+                    </w:rPr>
+                    <m:t>2</m:t>
+                  </m:r>
+                </m:sup>
+              </m:sSup>
+            </m:sup>
+          </m:sSup>
+          <m:r>
+            <w:rPr>
+              <w:rFonts w:ascii="Cambria Math" w:eastAsiaTheme="majorEastAsia" w:hAnsi="Cambria Math" w:cstheme="majorBidi"/>
+              <w:sz w:val="24"/>
+              <w:szCs w:val="24"/>
+            </w:rPr>
+            <m:t>+c</m:t>
+          </m:r>
+          <m:r>
+            <w:rPr>
+              <w:rFonts w:ascii="Cambria Math" w:eastAsiaTheme="majorEastAsia" w:hAnsi="Cambria Math" w:cstheme="majorBidi"/>
+              <w:sz w:val="24"/>
+              <w:szCs w:val="24"/>
+            </w:rPr>
+            <m:t>=</m:t>
+          </m:r>
+          <m:f>
+            <m:fPr>
+              <m:ctrlPr>
+                <w:rPr>
+                  <w:rFonts w:ascii="Cambria Math" w:eastAsiaTheme="majorEastAsia" w:hAnsi="Cambria Math" w:cstheme="majorBidi"/>
+                  <w:sz w:val="24"/>
+                  <w:szCs w:val="24"/>
+                </w:rPr>
+              </m:ctrlPr>
+            </m:fPr>
+            <m:num>
+              <m:sSup>
+                <m:sSupPr>
+                  <m:ctrlPr>
+                    <w:rPr>
+                      <w:rFonts w:ascii="Cambria Math" w:eastAsiaTheme="majorEastAsia" w:hAnsi="Cambria Math" w:cstheme="majorBidi"/>
+                      <w:i/>
+                      <w:sz w:val="24"/>
+                      <w:szCs w:val="24"/>
+                    </w:rPr>
+                  </m:ctrlPr>
+                </m:sSupPr>
+                <m:e>
+                  <m:r>
+                    <w:rPr>
+                      <w:rFonts w:ascii="Cambria Math" w:eastAsiaTheme="majorEastAsia" w:hAnsi="Cambria Math" w:cstheme="majorBidi"/>
+                      <w:sz w:val="24"/>
+                      <w:szCs w:val="24"/>
+                    </w:rPr>
+                    <m:t>e</m:t>
+                  </m:r>
+                </m:e>
+                <m:sup>
+                  <m:sSup>
+                    <m:sSupPr>
+                      <m:ctrlPr>
+                        <w:rPr>
+                          <w:rFonts w:ascii="Cambria Math" w:eastAsiaTheme="majorEastAsia" w:hAnsi="Cambria Math" w:cstheme="majorBidi"/>
+                          <w:i/>
+                          <w:sz w:val="24"/>
+                          <w:szCs w:val="24"/>
+                        </w:rPr>
+                      </m:ctrlPr>
+                    </m:sSupPr>
+                    <m:e>
+                      <m:r>
+                        <w:rPr>
+                          <w:rFonts w:ascii="Cambria Math" w:eastAsiaTheme="majorEastAsia" w:hAnsi="Cambria Math" w:cstheme="majorBidi"/>
+                          <w:sz w:val="24"/>
+                          <w:szCs w:val="24"/>
+                        </w:rPr>
+                        <m:t>x</m:t>
+                      </m:r>
+                    </m:e>
+                    <m:sup>
+                      <m:r>
+                        <w:rPr>
+                          <w:rFonts w:ascii="Cambria Math" w:eastAsiaTheme="majorEastAsia" w:hAnsi="Cambria Math" w:cstheme="majorBidi"/>
+                          <w:sz w:val="24"/>
+                          <w:szCs w:val="24"/>
+                        </w:rPr>
+                        <m:t>2</m:t>
+                      </m:r>
+                    </m:sup>
+                  </m:sSup>
+                </m:sup>
+              </m:sSup>
+              <m:ctrlPr>
+                <w:rPr>
+                  <w:rFonts w:ascii="Cambria Math" w:eastAsiaTheme="majorEastAsia" w:hAnsi="Cambria Math" w:cstheme="majorBidi"/>
+                  <w:i/>
+                  <w:sz w:val="24"/>
+                  <w:szCs w:val="24"/>
+                </w:rPr>
+              </m:ctrlPr>
+            </m:num>
+            <m:den>
+              <m:sSup>
+                <m:sSupPr>
+                  <m:ctrlPr>
+                    <w:rPr>
+                      <w:rFonts w:ascii="Cambria Math" w:eastAsiaTheme="majorEastAsia" w:hAnsi="Cambria Math" w:cstheme="majorBidi"/>
+                      <w:i/>
+                      <w:sz w:val="24"/>
+                      <w:szCs w:val="24"/>
+                    </w:rPr>
+                  </m:ctrlPr>
+                </m:sSupPr>
+                <m:e>
+                  <m:r>
+                    <w:rPr>
+                      <w:rFonts w:ascii="Cambria Math" w:eastAsiaTheme="majorEastAsia" w:hAnsi="Cambria Math" w:cstheme="majorBidi"/>
+                      <w:sz w:val="24"/>
+                      <w:szCs w:val="24"/>
+                    </w:rPr>
+                    <m:t>y</m:t>
+                  </m:r>
+                </m:e>
+                <m:sup>
+                  <m:r>
+                    <w:rPr>
+                      <w:rFonts w:ascii="Cambria Math" w:eastAsiaTheme="majorEastAsia" w:hAnsi="Cambria Math" w:cstheme="majorBidi"/>
+                      <w:sz w:val="24"/>
+                      <w:szCs w:val="24"/>
+                    </w:rPr>
+                    <m:t>2</m:t>
+                  </m:r>
+                </m:sup>
+              </m:sSup>
+            </m:den>
+          </m:f>
+          <m:r>
+            <m:rPr>
+              <m:sty m:val="p"/>
+            </m:rPr>
+            <w:rPr>
+              <w:rFonts w:ascii="Cambria Math" w:eastAsiaTheme="majorEastAsia" w:hAnsi="Cambria Math" w:cstheme="majorBidi"/>
+              <w:sz w:val="24"/>
+              <w:szCs w:val="24"/>
+            </w:rPr>
+            <w:br/>
+          </m:r>
+        </m:oMath>
+        <m:oMath>
+          <m:r>
+            <w:rPr>
+              <w:rFonts w:ascii="Cambria Math" w:eastAsiaTheme="majorEastAsia" w:hAnsi="Cambria Math" w:cstheme="majorBidi"/>
+              <w:sz w:val="24"/>
+              <w:szCs w:val="24"/>
+            </w:rPr>
+            <m:t>c</m:t>
+          </m:r>
+          <m:r>
+            <w:rPr>
+              <w:rFonts w:ascii="Cambria Math" w:eastAsiaTheme="majorEastAsia" w:hAnsi="Cambria Math" w:cstheme="majorBidi"/>
+              <w:sz w:val="24"/>
+              <w:szCs w:val="24"/>
+            </w:rPr>
+            <m:t>=</m:t>
+          </m:r>
+          <m:f>
+            <m:fPr>
+              <m:ctrlPr>
+                <w:rPr>
+                  <w:rFonts w:ascii="Cambria Math" w:eastAsiaTheme="majorEastAsia" w:hAnsi="Cambria Math" w:cstheme="majorBidi"/>
+                  <w:i/>
+                  <w:iCs/>
+                  <w:sz w:val="24"/>
+                  <w:szCs w:val="24"/>
+                </w:rPr>
+              </m:ctrlPr>
+            </m:fPr>
+            <m:num>
+              <m:sSup>
+                <m:sSupPr>
+                  <m:ctrlPr>
+                    <w:rPr>
+                      <w:rFonts w:ascii="Cambria Math" w:eastAsiaTheme="majorEastAsia" w:hAnsi="Cambria Math" w:cstheme="majorBidi"/>
+                      <w:i/>
+                      <w:iCs/>
+                      <w:sz w:val="24"/>
+                      <w:szCs w:val="24"/>
+                    </w:rPr>
+                  </m:ctrlPr>
+                </m:sSupPr>
+                <m:e>
+                  <m:sSup>
+                    <m:sSupPr>
+                      <m:ctrlPr>
+                        <w:rPr>
+                          <w:rFonts w:ascii="Cambria Math" w:eastAsiaTheme="majorEastAsia" w:hAnsi="Cambria Math" w:cstheme="majorBidi"/>
+                          <w:i/>
+                          <w:iCs/>
+                          <w:sz w:val="24"/>
+                          <w:szCs w:val="24"/>
+                        </w:rPr>
+                      </m:ctrlPr>
+                    </m:sSupPr>
+                    <m:e>
+                      <m:r>
+                        <w:rPr>
+                          <w:rFonts w:ascii="Cambria Math" w:eastAsiaTheme="majorEastAsia" w:hAnsi="Cambria Math" w:cstheme="majorBidi"/>
+                          <w:sz w:val="24"/>
+                          <w:szCs w:val="24"/>
+                        </w:rPr>
+                        <m:t>e</m:t>
+                      </m:r>
+                    </m:e>
+                    <m:sup>
+                      <m:r>
+                        <w:rPr>
+                          <w:rFonts w:ascii="Cambria Math" w:eastAsiaTheme="majorEastAsia" w:hAnsi="Cambria Math" w:cstheme="majorBidi"/>
+                          <w:sz w:val="24"/>
+                          <w:szCs w:val="24"/>
+                        </w:rPr>
+                        <m:t>x</m:t>
+                      </m:r>
+                    </m:sup>
+                  </m:sSup>
+                </m:e>
+                <m:sup>
+                  <m:r>
+                    <w:rPr>
+                      <w:rFonts w:ascii="Cambria Math" w:eastAsiaTheme="majorEastAsia" w:hAnsi="Cambria Math" w:cstheme="majorBidi"/>
+                      <w:sz w:val="24"/>
+                      <w:szCs w:val="24"/>
+                    </w:rPr>
+                    <m:t>2</m:t>
+                  </m:r>
+                </m:sup>
+              </m:sSup>
+              <m:d>
+                <m:dPr>
+                  <m:ctrlPr>
+                    <w:rPr>
+                      <w:rFonts w:ascii="Cambria Math" w:eastAsiaTheme="majorEastAsia" w:hAnsi="Cambria Math" w:cstheme="majorBidi"/>
+                      <w:i/>
+                      <w:iCs/>
+                      <w:sz w:val="24"/>
+                      <w:szCs w:val="24"/>
+                    </w:rPr>
+                  </m:ctrlPr>
+                </m:dPr>
+                <m:e>
+                  <m:r>
+                    <w:rPr>
+                      <w:rFonts w:ascii="Cambria Math" w:eastAsiaTheme="majorEastAsia" w:hAnsi="Cambria Math" w:cstheme="majorBidi"/>
+                      <w:sz w:val="24"/>
+                      <w:szCs w:val="24"/>
+                    </w:rPr>
+                    <m:t>1-</m:t>
+                  </m:r>
+                  <m:sSup>
+                    <m:sSupPr>
+                      <m:ctrlPr>
+                        <w:rPr>
+                          <w:rFonts w:ascii="Cambria Math" w:eastAsiaTheme="majorEastAsia" w:hAnsi="Cambria Math" w:cstheme="majorBidi"/>
+                          <w:i/>
+                          <w:iCs/>
+                          <w:sz w:val="24"/>
+                          <w:szCs w:val="24"/>
+                        </w:rPr>
+                      </m:ctrlPr>
+                    </m:sSupPr>
+                    <m:e>
+                      <m:r>
+                        <w:rPr>
+                          <w:rFonts w:ascii="Cambria Math" w:eastAsiaTheme="majorEastAsia" w:hAnsi="Cambria Math" w:cstheme="majorBidi"/>
+                          <w:sz w:val="24"/>
+                          <w:szCs w:val="24"/>
+                        </w:rPr>
+                        <m:t>y</m:t>
+                      </m:r>
+                    </m:e>
+                    <m:sup>
+                      <m:r>
+                        <w:rPr>
+                          <w:rFonts w:ascii="Cambria Math" w:eastAsiaTheme="majorEastAsia" w:hAnsi="Cambria Math" w:cstheme="majorBidi"/>
+                          <w:sz w:val="24"/>
+                          <w:szCs w:val="24"/>
+                        </w:rPr>
+                        <m:t>2</m:t>
+                      </m:r>
+                    </m:sup>
+                  </m:sSup>
+                </m:e>
+              </m:d>
+            </m:num>
+            <m:den>
+              <m:sSup>
+                <m:sSupPr>
+                  <m:ctrlPr>
+                    <w:rPr>
+                      <w:rFonts w:ascii="Cambria Math" w:eastAsiaTheme="majorEastAsia" w:hAnsi="Cambria Math" w:cstheme="majorBidi"/>
+                      <w:i/>
+                      <w:iCs/>
+                      <w:sz w:val="24"/>
+                      <w:szCs w:val="24"/>
+                    </w:rPr>
+                  </m:ctrlPr>
+                </m:sSupPr>
+                <m:e>
+                  <m:r>
+                    <w:rPr>
+                      <w:rFonts w:ascii="Cambria Math" w:eastAsiaTheme="majorEastAsia" w:hAnsi="Cambria Math" w:cstheme="majorBidi"/>
+                      <w:sz w:val="24"/>
+                      <w:szCs w:val="24"/>
+                    </w:rPr>
+                    <m:t>y</m:t>
+                  </m:r>
+                </m:e>
+                <m:sup>
+                  <m:r>
+                    <w:rPr>
+                      <w:rFonts w:ascii="Cambria Math" w:eastAsiaTheme="majorEastAsia" w:hAnsi="Cambria Math" w:cstheme="majorBidi"/>
+                      <w:sz w:val="24"/>
+                      <w:szCs w:val="24"/>
+                    </w:rPr>
+                    <m:t>2</m:t>
+                  </m:r>
+                </m:sup>
+              </m:sSup>
+            </m:den>
+          </m:f>
+          <m:r>
+            <m:rPr>
+              <m:sty m:val="p"/>
+            </m:rPr>
+            <w:rPr>
+              <w:rFonts w:ascii="Cambria Math" w:eastAsiaTheme="majorEastAsia" w:hAnsi="Cambria Math" w:cstheme="majorBidi"/>
+              <w:sz w:val="24"/>
+              <w:szCs w:val="24"/>
+            </w:rPr>
+            <w:br/>
+          </m:r>
+        </m:oMath>
+        <m:oMath>
+          <m:r>
+            <w:rPr>
+              <w:rFonts w:ascii="Cambria Math" w:eastAsiaTheme="majorEastAsia" w:hAnsi="Cambria Math" w:cstheme="majorBidi"/>
+              <w:sz w:val="24"/>
+              <w:szCs w:val="24"/>
+            </w:rPr>
+            <m:t xml:space="preserve">Thus,   </m:t>
+          </m:r>
+          <m:f>
+            <m:fPr>
+              <m:ctrlPr>
+                <w:rPr>
+                  <w:rFonts w:ascii="Cambria Math" w:eastAsiaTheme="majorEastAsia" w:hAnsi="Cambria Math" w:cstheme="majorBidi"/>
+                  <w:i/>
+                  <w:iCs/>
+                  <w:sz w:val="24"/>
+                  <w:szCs w:val="24"/>
+                </w:rPr>
+              </m:ctrlPr>
+            </m:fPr>
+            <m:num>
+              <m:sSup>
+                <m:sSupPr>
+                  <m:ctrlPr>
+                    <w:rPr>
+                      <w:rFonts w:ascii="Cambria Math" w:eastAsiaTheme="majorEastAsia" w:hAnsi="Cambria Math" w:cstheme="majorBidi"/>
+                      <w:i/>
+                      <w:iCs/>
+                      <w:sz w:val="24"/>
+                      <w:szCs w:val="24"/>
+                    </w:rPr>
+                  </m:ctrlPr>
+                </m:sSupPr>
+                <m:e>
+                  <m:sSup>
+                    <m:sSupPr>
+                      <m:ctrlPr>
+                        <w:rPr>
+                          <w:rFonts w:ascii="Cambria Math" w:eastAsiaTheme="majorEastAsia" w:hAnsi="Cambria Math" w:cstheme="majorBidi"/>
+                          <w:i/>
+                          <w:iCs/>
+                          <w:sz w:val="24"/>
+                          <w:szCs w:val="24"/>
+                        </w:rPr>
+                      </m:ctrlPr>
+                    </m:sSupPr>
+                    <m:e>
+                      <m:r>
+                        <w:rPr>
+                          <w:rFonts w:ascii="Cambria Math" w:eastAsiaTheme="majorEastAsia" w:hAnsi="Cambria Math" w:cstheme="majorBidi"/>
+                          <w:sz w:val="24"/>
+                          <w:szCs w:val="24"/>
+                        </w:rPr>
+                        <m:t>e</m:t>
+                      </m:r>
+                    </m:e>
+                    <m:sup>
+                      <m:r>
+                        <w:rPr>
+                          <w:rFonts w:ascii="Cambria Math" w:eastAsiaTheme="majorEastAsia" w:hAnsi="Cambria Math" w:cstheme="majorBidi"/>
+                          <w:sz w:val="24"/>
+                          <w:szCs w:val="24"/>
+                        </w:rPr>
+                        <m:t>x</m:t>
+                      </m:r>
+                    </m:sup>
+                  </m:sSup>
+                </m:e>
+                <m:sup>
+                  <m:r>
+                    <w:rPr>
+                      <w:rFonts w:ascii="Cambria Math" w:eastAsiaTheme="majorEastAsia" w:hAnsi="Cambria Math" w:cstheme="majorBidi"/>
+                      <w:sz w:val="24"/>
+                      <w:szCs w:val="24"/>
+                    </w:rPr>
+                    <m:t>2</m:t>
+                  </m:r>
+                </m:sup>
+              </m:sSup>
+              <m:d>
+                <m:dPr>
+                  <m:ctrlPr>
+                    <w:rPr>
+                      <w:rFonts w:ascii="Cambria Math" w:eastAsiaTheme="majorEastAsia" w:hAnsi="Cambria Math" w:cstheme="majorBidi"/>
+                      <w:i/>
+                      <w:iCs/>
+                      <w:sz w:val="24"/>
+                      <w:szCs w:val="24"/>
+                    </w:rPr>
+                  </m:ctrlPr>
+                </m:dPr>
+                <m:e>
+                  <m:r>
+                    <w:rPr>
+                      <w:rFonts w:ascii="Cambria Math" w:eastAsiaTheme="majorEastAsia" w:hAnsi="Cambria Math" w:cstheme="majorBidi"/>
+                      <w:sz w:val="24"/>
+                      <w:szCs w:val="24"/>
+                    </w:rPr>
+                    <m:t>1-</m:t>
+                  </m:r>
+                  <m:sSup>
+                    <m:sSupPr>
+                      <m:ctrlPr>
+                        <w:rPr>
+                          <w:rFonts w:ascii="Cambria Math" w:eastAsiaTheme="majorEastAsia" w:hAnsi="Cambria Math" w:cstheme="majorBidi"/>
+                          <w:i/>
+                          <w:iCs/>
+                          <w:sz w:val="24"/>
+                          <w:szCs w:val="24"/>
+                        </w:rPr>
+                      </m:ctrlPr>
+                    </m:sSupPr>
+                    <m:e>
+                      <m:r>
+                        <w:rPr>
+                          <w:rFonts w:ascii="Cambria Math" w:eastAsiaTheme="majorEastAsia" w:hAnsi="Cambria Math" w:cstheme="majorBidi"/>
+                          <w:sz w:val="24"/>
+                          <w:szCs w:val="24"/>
+                        </w:rPr>
+                        <m:t>y</m:t>
+                      </m:r>
+                    </m:e>
+                    <m:sup>
+                      <m:r>
+                        <w:rPr>
+                          <w:rFonts w:ascii="Cambria Math" w:eastAsiaTheme="majorEastAsia" w:hAnsi="Cambria Math" w:cstheme="majorBidi"/>
+                          <w:sz w:val="24"/>
+                          <w:szCs w:val="24"/>
+                        </w:rPr>
+                        <m:t>2</m:t>
+                      </m:r>
+                    </m:sup>
+                  </m:sSup>
+                </m:e>
+              </m:d>
+            </m:num>
+            <m:den>
+              <m:sSup>
+                <m:sSupPr>
+                  <m:ctrlPr>
+                    <w:rPr>
+                      <w:rFonts w:ascii="Cambria Math" w:eastAsiaTheme="majorEastAsia" w:hAnsi="Cambria Math" w:cstheme="majorBidi"/>
+                      <w:i/>
+                      <w:iCs/>
+                      <w:sz w:val="24"/>
+                      <w:szCs w:val="24"/>
+                    </w:rPr>
+                  </m:ctrlPr>
+                </m:sSupPr>
+                <m:e>
+                  <m:r>
+                    <w:rPr>
+                      <w:rFonts w:ascii="Cambria Math" w:eastAsiaTheme="majorEastAsia" w:hAnsi="Cambria Math" w:cstheme="majorBidi"/>
+                      <w:sz w:val="24"/>
+                      <w:szCs w:val="24"/>
+                    </w:rPr>
+                    <m:t>y</m:t>
+                  </m:r>
+                </m:e>
+                <m:sup>
+                  <m:r>
+                    <w:rPr>
+                      <w:rFonts w:ascii="Cambria Math" w:eastAsiaTheme="majorEastAsia" w:hAnsi="Cambria Math" w:cstheme="majorBidi"/>
+                      <w:sz w:val="24"/>
+                      <w:szCs w:val="24"/>
+                    </w:rPr>
+                    <m:t>2</m:t>
+                  </m:r>
+                </m:sup>
+              </m:sSup>
+            </m:den>
+          </m:f>
+          <m:r>
+            <w:rPr>
+              <w:rFonts w:ascii="Cambria Math" w:eastAsiaTheme="majorEastAsia" w:hAnsi="Cambria Math" w:cstheme="majorBidi"/>
+              <w:sz w:val="24"/>
+              <w:szCs w:val="24"/>
+            </w:rPr>
+            <m:t>&gt;0 or 1-</m:t>
+          </m:r>
+          <m:sSup>
+            <m:sSupPr>
+              <m:ctrlPr>
+                <w:rPr>
+                  <w:rFonts w:ascii="Cambria Math" w:eastAsiaTheme="majorEastAsia" w:hAnsi="Cambria Math" w:cstheme="majorBidi"/>
+                  <w:i/>
+                  <w:iCs/>
+                  <w:sz w:val="24"/>
+                  <w:szCs w:val="24"/>
+                </w:rPr>
+              </m:ctrlPr>
+            </m:sSupPr>
+            <m:e>
+              <m:r>
+                <w:rPr>
+                  <w:rFonts w:ascii="Cambria Math" w:eastAsiaTheme="majorEastAsia" w:hAnsi="Cambria Math" w:cstheme="majorBidi"/>
+                  <w:sz w:val="24"/>
+                  <w:szCs w:val="24"/>
+                </w:rPr>
+                <m:t>y</m:t>
+              </m:r>
+            </m:e>
+            <m:sup>
+              <m:r>
+                <w:rPr>
+                  <w:rFonts w:ascii="Cambria Math" w:eastAsiaTheme="majorEastAsia" w:hAnsi="Cambria Math" w:cstheme="majorBidi"/>
+                  <w:sz w:val="24"/>
+                  <w:szCs w:val="24"/>
+                </w:rPr>
+                <m:t>2</m:t>
+              </m:r>
+            </m:sup>
+          </m:sSup>
+          <m:r>
+            <w:rPr>
+              <w:rFonts w:ascii="Cambria Math" w:eastAsiaTheme="majorEastAsia" w:hAnsi="Cambria Math" w:cstheme="majorBidi"/>
+              <w:sz w:val="24"/>
+              <w:szCs w:val="24"/>
+            </w:rPr>
+            <m:t xml:space="preserve">&gt;0 or </m:t>
+          </m:r>
+          <m:sSup>
+            <m:sSupPr>
+              <m:ctrlPr>
+                <w:rPr>
+                  <w:rFonts w:ascii="Cambria Math" w:eastAsiaTheme="majorEastAsia" w:hAnsi="Cambria Math" w:cstheme="majorBidi"/>
+                  <w:i/>
+                  <w:iCs/>
+                  <w:sz w:val="24"/>
+                  <w:szCs w:val="24"/>
+                </w:rPr>
+              </m:ctrlPr>
+            </m:sSupPr>
+            <m:e>
+              <m:r>
+                <w:rPr>
+                  <w:rFonts w:ascii="Cambria Math" w:eastAsiaTheme="majorEastAsia" w:hAnsi="Cambria Math" w:cstheme="majorBidi"/>
+                  <w:sz w:val="24"/>
+                  <w:szCs w:val="24"/>
+                </w:rPr>
+                <m:t>y</m:t>
+              </m:r>
+            </m:e>
+            <m:sup>
+              <m:r>
+                <w:rPr>
+                  <w:rFonts w:ascii="Cambria Math" w:eastAsiaTheme="majorEastAsia" w:hAnsi="Cambria Math" w:cstheme="majorBidi"/>
+                  <w:sz w:val="24"/>
+                  <w:szCs w:val="24"/>
+                </w:rPr>
+                <m:t>2</m:t>
+              </m:r>
+            </m:sup>
+          </m:sSup>
+          <m:r>
+            <w:rPr>
+              <w:rFonts w:ascii="Cambria Math" w:eastAsiaTheme="majorEastAsia" w:hAnsi="Cambria Math" w:cstheme="majorBidi"/>
+              <w:sz w:val="24"/>
+              <w:szCs w:val="24"/>
+            </w:rPr>
+            <m:t>&lt;1</m:t>
+          </m:r>
+          <m:r>
+            <m:rPr>
+              <m:sty m:val="p"/>
+            </m:rPr>
+            <w:rPr>
+              <w:rFonts w:ascii="Cambria Math" w:eastAsiaTheme="majorEastAsia" w:hAnsi="Cambria Math" w:cstheme="majorBidi"/>
+              <w:sz w:val="24"/>
+              <w:szCs w:val="24"/>
+            </w:rPr>
+            <w:br/>
+          </m:r>
+        </m:oMath>
+        <m:oMath>
+          <m:r>
+            <w:rPr>
+              <w:rFonts w:ascii="Cambria Math" w:eastAsiaTheme="majorEastAsia" w:hAnsi="Cambria Math" w:cstheme="majorBidi"/>
+              <w:sz w:val="24"/>
+              <w:szCs w:val="24"/>
+            </w:rPr>
+            <m:t>Conclusion:</m:t>
+          </m:r>
+          <m:sSub>
+            <m:sSubPr>
+              <m:ctrlPr>
+                <w:rPr>
+                  <w:rFonts w:ascii="Cambria Math" w:eastAsiaTheme="majorEastAsia" w:hAnsi="Cambria Math" w:cstheme="majorBidi"/>
+                  <w:i/>
+                  <w:iCs/>
+                  <w:sz w:val="24"/>
+                  <w:szCs w:val="24"/>
+                </w:rPr>
+              </m:ctrlPr>
+            </m:sSubPr>
+            <m:e>
+              <m:r>
+                <w:rPr>
+                  <w:rFonts w:ascii="Cambria Math" w:eastAsiaTheme="majorEastAsia" w:hAnsi="Cambria Math" w:cstheme="majorBidi"/>
+                  <w:sz w:val="24"/>
+                  <w:szCs w:val="24"/>
+                </w:rPr>
+                <m:t>y</m:t>
+              </m:r>
+            </m:e>
+            <m:sub>
+              <m:r>
+                <w:rPr>
+                  <w:rFonts w:ascii="Cambria Math" w:eastAsiaTheme="majorEastAsia" w:hAnsi="Cambria Math" w:cstheme="majorBidi"/>
+                  <w:sz w:val="24"/>
+                  <w:szCs w:val="24"/>
+                </w:rPr>
+                <m:t>0</m:t>
+              </m:r>
+            </m:sub>
+          </m:sSub>
+          <m:r>
+            <w:rPr>
+              <w:rFonts w:ascii="Cambria Math" w:eastAsiaTheme="majorEastAsia" w:hAnsi="Cambria Math" w:cstheme="majorBidi"/>
+              <w:sz w:val="24"/>
+              <w:szCs w:val="24"/>
+            </w:rPr>
+            <m:t xml:space="preserve"> of IVP should be in (-1, 1)</m:t>
+          </m:r>
           <m:r>
             <m:rPr>
               <m:sty m:val="p"/>
@@ -3752,29 +4869,7 @@
               <w:sz w:val="24"/>
               <w:szCs w:val="24"/>
             </w:rPr>
-            <m:t xml:space="preserve">→ 0 = x × 1 - x × 1 → 0 = 0 → y = 1 is a </m:t>
-          </m:r>
-          <m:r>
-            <m:rPr>
-              <m:nor/>
-            </m:rPr>
-            <w:rPr>
-              <w:rFonts w:ascii="Cambria Math" w:eastAsiaTheme="majorEastAsia" w:hAnsi="Cambria Math" w:cstheme="majorBidi"/>
-              <w:sz w:val="24"/>
-              <w:szCs w:val="24"/>
-            </w:rPr>
-            <m:t>solution</m:t>
-          </m:r>
-          <m:r>
-            <m:rPr>
-              <m:nor/>
-            </m:rPr>
-            <w:rPr>
-              <w:rFonts w:ascii="Cambria Math" w:eastAsiaTheme="majorEastAsia" w:hAnsi="Cambria Math" w:cstheme="majorBidi"/>
-              <w:sz w:val="24"/>
-              <w:szCs w:val="24"/>
-            </w:rPr>
-            <m:t>.</m:t>
+            <m:t>→ 0 = x × 1 - x × 1 → 0 = 0 → y = 1 is a solution.</m:t>
           </m:r>
           <m:r>
             <m:rPr>
@@ -5572,7 +6667,84 @@
                 <w:sz w:val="24"/>
                 <w:szCs w:val="24"/>
               </w:rPr>
-              <w:t xml:space="preserve">It is worth mentioning that for some values of parameters, function’s value is either too big/small of </w:t>
+              <w:t xml:space="preserve">Note: because </w:t>
+            </w:r>
+            <w:r>
+              <w:rPr>
+                <w:rFonts w:eastAsiaTheme="majorEastAsia" w:cstheme="minorHAnsi"/>
+                <w:sz w:val="24"/>
+                <w:szCs w:val="24"/>
+              </w:rPr>
+              <w:t>of properties of the function</w:t>
+            </w:r>
+            <w:r>
+              <w:rPr>
+                <w:rFonts w:eastAsiaTheme="majorEastAsia" w:cstheme="minorHAnsi"/>
+                <w:sz w:val="24"/>
+                <w:szCs w:val="24"/>
+              </w:rPr>
+              <w:t xml:space="preserve">, graph cannot be plotted properly for values </w:t>
+            </w:r>
+            <w:r>
+              <w:rPr>
+                <w:rFonts w:eastAsiaTheme="majorEastAsia" w:cstheme="minorHAnsi"/>
+                <w:sz w:val="24"/>
+                <w:szCs w:val="24"/>
+              </w:rPr>
+              <w:t>|y</w:t>
+            </w:r>
+            <w:r>
+              <w:rPr>
+                <w:rFonts w:eastAsiaTheme="majorEastAsia" w:cstheme="minorHAnsi"/>
+                <w:sz w:val="24"/>
+                <w:szCs w:val="24"/>
+                <w:vertAlign w:val="subscript"/>
+              </w:rPr>
+              <w:t>0</w:t>
+            </w:r>
+            <w:r>
+              <w:rPr>
+                <w:rFonts w:eastAsiaTheme="majorEastAsia" w:cstheme="minorHAnsi"/>
+                <w:sz w:val="24"/>
+                <w:szCs w:val="24"/>
+              </w:rPr>
+              <w:t>| &lt; 1 (explained in the exact solution).</w:t>
+            </w:r>
+          </w:p>
+          <w:p>
+            <w:pPr>
+              <w:rPr>
+                <w:rFonts w:eastAsiaTheme="majorEastAsia" w:cstheme="minorHAnsi"/>
+                <w:sz w:val="24"/>
+                <w:szCs w:val="24"/>
+              </w:rPr>
+            </w:pPr>
+            <w:bookmarkStart w:id="1" w:name="_GoBack"/>
+            <w:bookmarkEnd w:id="1"/>
+          </w:p>
+          <w:p>
+            <w:pPr>
+              <w:rPr>
+                <w:rFonts w:eastAsiaTheme="majorEastAsia" w:cstheme="minorHAnsi"/>
+                <w:sz w:val="24"/>
+                <w:szCs w:val="24"/>
+              </w:rPr>
+            </w:pPr>
+            <w:r>
+              <w:rPr>
+                <w:rFonts w:eastAsiaTheme="majorEastAsia" w:cstheme="minorHAnsi"/>
+                <w:sz w:val="24"/>
+                <w:szCs w:val="24"/>
+              </w:rPr>
+              <w:t>Note:</w:t>
+            </w:r>
+            <w:r>
+              <w:rPr>
+                <w:rFonts w:eastAsiaTheme="majorEastAsia" w:cstheme="minorHAnsi"/>
+                <w:sz w:val="24"/>
+                <w:szCs w:val="24"/>
+              </w:rPr>
+              <w:t xml:space="preserve"> some values of parameters, function’s value is either too big/small of </w:t>
             </w:r>
             <w:proofErr w:type="spellStart"/>
             <w:r>
@@ -5590,15 +6762,7 @@
                 <w:sz w:val="24"/>
                 <w:szCs w:val="24"/>
               </w:rPr>
-              <w:t xml:space="preserve"> (i.e. it is not representable at the graph). In this case, point is not shown at all. Nevertheless, there are no such points with my variant’s IVP and X. They may appear only if we change IVP and X</w:t>
-            </w:r>
-            <w:r>
-              <w:rPr>
-                <w:rFonts w:eastAsiaTheme="majorEastAsia" w:cstheme="minorHAnsi"/>
-                <w:sz w:val="24"/>
-                <w:szCs w:val="24"/>
-              </w:rPr>
-              <w:t xml:space="preserve"> and do not provide large enough N.</w:t>
+              <w:t xml:space="preserve"> (i.e. it is not representable at the graph). In this case, point is not shown at all. Nevertheless, there are no such points with my variant’s IVP and X. They may appear only if we change IVP and X and do not provide large enough N.</w:t>
             </w:r>
           </w:p>
           <w:p>
@@ -6190,6 +7354,7 @@
             <w:r>
               <w:rPr>
                 <w:rFonts w:eastAsiaTheme="majorEastAsia" w:cstheme="minorHAnsi"/>
+                <w:noProof/>
                 <w:sz w:val="24"/>
                 <w:szCs w:val="24"/>
               </w:rPr>
@@ -6383,6 +7548,7 @@
             <w:r>
               <w:rPr>
                 <w:rFonts w:eastAsiaTheme="majorEastAsia" w:cstheme="minorHAnsi"/>
+                <w:noProof/>
                 <w:sz w:val="24"/>
                 <w:szCs w:val="24"/>
               </w:rPr>
@@ -6528,6 +7694,7 @@
             <w:r>
               <w:rPr>
                 <w:rFonts w:eastAsiaTheme="majorEastAsia" w:cstheme="minorHAnsi"/>
+                <w:noProof/>
                 <w:sz w:val="24"/>
                 <w:szCs w:val="24"/>
               </w:rPr>
@@ -6822,8 +7989,6 @@
         </w:rPr>
         <w:t>All charts are human-readable. Even though there are some problems when graphs could not present functions’ value, we found out what is the reason for it and thus the solution is known.</w:t>
       </w:r>
-      <w:bookmarkStart w:id="1" w:name="_GoBack"/>
-      <w:bookmarkEnd w:id="1"/>
     </w:p>
     <w:sectPr>
       <w:pgSz w:w="12240" w:h="15840"/>
@@ -7615,6 +8780,7 @@
   <w:style w:type="character" w:default="1" w:styleId="a0">
     <w:name w:val="Default Paragraph Font"/>
     <w:uiPriority w:val="1"/>
+    <w:semiHidden/>
     <w:unhideWhenUsed/>
   </w:style>
   <w:style w:type="table" w:default="1" w:styleId="a1">
@@ -8124,7 +9290,7 @@
 </file>
 
 <file path=customXml/itemProps2.xml><?xml version="1.0" encoding="utf-8"?>
-<ds:datastoreItem xmlns:ds="http://schemas.openxmlformats.org/officeDocument/2006/customXml" ds:itemID="{2D6612A6-B9DC-42F8-A148-909FD74463AD}">
+<ds:datastoreItem xmlns:ds="http://schemas.openxmlformats.org/officeDocument/2006/customXml" ds:itemID="{65A31AED-6ECE-4AF9-9733-E8D19BAF27B2}">
   <ds:schemaRefs>
     <ds:schemaRef ds:uri="http://schemas.openxmlformats.org/officeDocument/2006/bibliography"/>
   </ds:schemaRefs>

</xml_diff>